<commit_message>
Dodana część klienta w dokumentacji
</commit_message>
<xml_diff>
--- a/Dokumentacja/dokumentacja.docx
+++ b/Dokumentacja/dokumentacja.docx
@@ -2952,8 +2952,1059 @@
     </w:p>
     <w:p>
       <w:pPr>
-        <w:pStyle w:val="Akapitzlist"/>
-        <w:spacing w:after="120" w:line="276" w:lineRule="auto"/>
+        <w:spacing w:after="200" w:line="276" w:lineRule="auto"/>
+        <w:rPr>
+          <w:rFonts w:asciiTheme="minorHAnsi" w:hAnsiTheme="minorHAnsi" w:cstheme="minorHAnsi"/>
+        </w:rPr>
+      </w:pPr>
+      <w:r>
+        <w:rPr>
+          <w:rFonts w:asciiTheme="minorHAnsi" w:hAnsiTheme="minorHAnsi" w:cstheme="minorHAnsi"/>
+        </w:rPr>
+        <w:br w:type="page"/>
+      </w:r>
+    </w:p>
+    <w:p>
+      <w:pPr>
+        <w:pStyle w:val="Akapitzlist"/>
+        <w:numPr>
+          <w:ilvl w:val="0"/>
+          <w:numId w:val="1"/>
+        </w:numPr>
+        <w:spacing w:before="240" w:after="120" w:line="276" w:lineRule="auto"/>
+        <w:jc w:val="both"/>
+        <w:rPr>
+          <w:rFonts w:asciiTheme="minorHAnsi" w:hAnsiTheme="minorHAnsi" w:cstheme="minorHAnsi"/>
+        </w:rPr>
+      </w:pPr>
+      <w:r>
+        <w:rPr>
+          <w:rFonts w:asciiTheme="minorHAnsi" w:hAnsiTheme="minorHAnsi" w:cstheme="minorHAnsi"/>
+        </w:rPr>
+        <w:lastRenderedPageBreak/>
+        <w:t>Aplikacja mobilna</w:t>
+      </w:r>
+    </w:p>
+    <w:p>
+      <w:pPr>
+        <w:pStyle w:val="Akapitzlist"/>
+        <w:numPr>
+          <w:ilvl w:val="1"/>
+          <w:numId w:val="1"/>
+        </w:numPr>
+        <w:spacing w:before="240" w:after="120" w:line="276" w:lineRule="auto"/>
+        <w:jc w:val="both"/>
+        <w:rPr>
+          <w:rFonts w:asciiTheme="minorHAnsi" w:hAnsiTheme="minorHAnsi" w:cstheme="minorHAnsi"/>
+        </w:rPr>
+      </w:pPr>
+      <w:r>
+        <w:rPr>
+          <w:rFonts w:asciiTheme="minorHAnsi" w:hAnsiTheme="minorHAnsi" w:cstheme="minorHAnsi"/>
+        </w:rPr>
+        <w:t>Specyfikacja wewnętrzna</w:t>
+      </w:r>
+    </w:p>
+    <w:p>
+      <w:pPr>
+        <w:pStyle w:val="Akapitzlist"/>
+        <w:numPr>
+          <w:ilvl w:val="2"/>
+          <w:numId w:val="1"/>
+        </w:numPr>
+        <w:spacing w:before="240" w:after="120" w:line="276" w:lineRule="auto"/>
+        <w:jc w:val="both"/>
+        <w:rPr>
+          <w:rFonts w:asciiTheme="minorHAnsi" w:hAnsiTheme="minorHAnsi" w:cstheme="minorHAnsi"/>
+        </w:rPr>
+      </w:pPr>
+      <w:r>
+        <w:rPr>
+          <w:rFonts w:asciiTheme="minorHAnsi" w:hAnsiTheme="minorHAnsi" w:cstheme="minorHAnsi"/>
+          <w:i/>
+        </w:rPr>
+        <w:t>ClientCommunication</w:t>
+      </w:r>
+    </w:p>
+    <w:p>
+      <w:pPr>
+        <w:pStyle w:val="Akapitzlist"/>
+        <w:spacing w:before="240" w:after="120" w:line="276" w:lineRule="auto"/>
+        <w:ind w:left="1224"/>
+        <w:jc w:val="both"/>
+        <w:rPr>
+          <w:rFonts w:asciiTheme="minorHAnsi" w:hAnsiTheme="minorHAnsi" w:cstheme="minorHAnsi"/>
+        </w:rPr>
+      </w:pPr>
+      <w:r>
+        <w:rPr>
+          <w:rFonts w:asciiTheme="minorHAnsi" w:hAnsiTheme="minorHAnsi" w:cstheme="minorHAnsi"/>
+        </w:rPr>
+        <w:t xml:space="preserve">Jest to klasa zawierająca protokół komunikacyjny klienta, umożliwia wymianę informacji z częścią serwerową. </w:t>
+      </w:r>
+    </w:p>
+    <w:p>
+      <w:pPr>
+        <w:pStyle w:val="Akapitzlist"/>
+        <w:spacing w:before="240" w:after="120" w:line="276" w:lineRule="auto"/>
+        <w:ind w:left="1224"/>
+        <w:jc w:val="both"/>
+        <w:rPr>
+          <w:rFonts w:asciiTheme="minorHAnsi" w:hAnsiTheme="minorHAnsi" w:cstheme="minorHAnsi"/>
+        </w:rPr>
+      </w:pPr>
+      <w:r>
+        <w:rPr>
+          <w:rFonts w:asciiTheme="minorHAnsi" w:hAnsiTheme="minorHAnsi" w:cstheme="minorHAnsi"/>
+        </w:rPr>
+        <w:t>Posiada konstruktor z parametrami umożliwiającymi przekazanie portu i hosta oraz metody umożliwiające komunikację:</w:t>
+      </w:r>
+    </w:p>
+    <w:p>
+      <w:pPr>
+        <w:pStyle w:val="Akapitzlist"/>
+        <w:numPr>
+          <w:ilvl w:val="0"/>
+          <w:numId w:val="5"/>
+        </w:numPr>
+        <w:spacing w:before="240" w:after="120" w:line="276" w:lineRule="auto"/>
+        <w:jc w:val="both"/>
+        <w:rPr>
+          <w:rFonts w:asciiTheme="minorHAnsi" w:hAnsiTheme="minorHAnsi" w:cstheme="minorHAnsi"/>
+        </w:rPr>
+      </w:pPr>
+      <w:r>
+        <w:rPr>
+          <w:rFonts w:asciiTheme="minorHAnsi" w:hAnsiTheme="minorHAnsi" w:cstheme="minorHAnsi"/>
+          <w:i/>
+        </w:rPr>
+        <w:t>checkLogin(userEmail, userPassword)</w:t>
+      </w:r>
+      <w:r>
+        <w:rPr>
+          <w:rFonts w:asciiTheme="minorHAnsi" w:hAnsiTheme="minorHAnsi" w:cstheme="minorHAnsi"/>
+        </w:rPr>
+        <w:t xml:space="preserve"> – metoda umożliwiająca sprawdzenie poprawności logowania użytkownika</w:t>
+      </w:r>
+      <w:r>
+        <w:rPr>
+          <w:rFonts w:asciiTheme="minorHAnsi" w:hAnsiTheme="minorHAnsi" w:cstheme="minorHAnsi"/>
+        </w:rPr>
+        <w:t xml:space="preserve"> o adresie email </w:t>
+      </w:r>
+      <w:r>
+        <w:rPr>
+          <w:rFonts w:asciiTheme="minorHAnsi" w:hAnsiTheme="minorHAnsi" w:cstheme="minorHAnsi"/>
+          <w:i/>
+        </w:rPr>
+        <w:t>userEmail</w:t>
+      </w:r>
+      <w:r>
+        <w:rPr>
+          <w:rFonts w:asciiTheme="minorHAnsi" w:hAnsiTheme="minorHAnsi" w:cstheme="minorHAnsi"/>
+        </w:rPr>
+        <w:t xml:space="preserve"> oraz haśle </w:t>
+      </w:r>
+      <w:r>
+        <w:rPr>
+          <w:rFonts w:asciiTheme="minorHAnsi" w:hAnsiTheme="minorHAnsi" w:cstheme="minorHAnsi"/>
+          <w:i/>
+        </w:rPr>
+        <w:t>userPassword</w:t>
+      </w:r>
+      <w:r>
+        <w:rPr>
+          <w:rFonts w:asciiTheme="minorHAnsi" w:hAnsiTheme="minorHAnsi" w:cstheme="minorHAnsi"/>
+        </w:rPr>
+        <w:t xml:space="preserve"> do systemu</w:t>
+      </w:r>
+    </w:p>
+    <w:p>
+      <w:pPr>
+        <w:pStyle w:val="Akapitzlist"/>
+        <w:numPr>
+          <w:ilvl w:val="0"/>
+          <w:numId w:val="5"/>
+        </w:numPr>
+        <w:spacing w:before="240" w:after="120" w:line="276" w:lineRule="auto"/>
+        <w:jc w:val="both"/>
+        <w:rPr>
+          <w:rFonts w:asciiTheme="minorHAnsi" w:hAnsiTheme="minorHAnsi" w:cstheme="minorHAnsi"/>
+        </w:rPr>
+      </w:pPr>
+      <w:r>
+        <w:rPr>
+          <w:rFonts w:asciiTheme="minorHAnsi" w:hAnsiTheme="minorHAnsi" w:cstheme="minorHAnsi"/>
+          <w:i/>
+        </w:rPr>
+        <w:t>getDoorList(mail,password)</w:t>
+      </w:r>
+      <w:r>
+        <w:rPr>
+          <w:rFonts w:asciiTheme="minorHAnsi" w:hAnsiTheme="minorHAnsi" w:cstheme="minorHAnsi"/>
+        </w:rPr>
+        <w:t xml:space="preserve"> – metoda umożliwiająca odebranie listy dostępnych pokoi od serwera</w:t>
+      </w:r>
+    </w:p>
+    <w:p>
+      <w:pPr>
+        <w:pStyle w:val="Akapitzlist"/>
+        <w:numPr>
+          <w:ilvl w:val="0"/>
+          <w:numId w:val="5"/>
+        </w:numPr>
+        <w:spacing w:before="240" w:after="120" w:line="276" w:lineRule="auto"/>
+        <w:jc w:val="both"/>
+        <w:rPr>
+          <w:rFonts w:asciiTheme="minorHAnsi" w:hAnsiTheme="minorHAnsi" w:cstheme="minorHAnsi"/>
+        </w:rPr>
+      </w:pPr>
+      <w:r>
+        <w:rPr>
+          <w:rFonts w:asciiTheme="minorHAnsi" w:hAnsiTheme="minorHAnsi" w:cstheme="minorHAnsi"/>
+          <w:i/>
+        </w:rPr>
+        <w:t xml:space="preserve">checkPrivileges(userEmail, userPassword, roomNumber) </w:t>
+      </w:r>
+      <w:r>
+        <w:rPr>
+          <w:rFonts w:asciiTheme="minorHAnsi" w:hAnsiTheme="minorHAnsi" w:cstheme="minorHAnsi"/>
+        </w:rPr>
+        <w:t>– metoda umożliwiająca sprawdzenie czy użytkownik</w:t>
+      </w:r>
+      <w:r>
+        <w:rPr>
+          <w:rFonts w:asciiTheme="minorHAnsi" w:hAnsiTheme="minorHAnsi" w:cstheme="minorHAnsi"/>
+        </w:rPr>
+        <w:t xml:space="preserve"> (</w:t>
+      </w:r>
+      <w:r>
+        <w:rPr>
+          <w:rFonts w:asciiTheme="minorHAnsi" w:hAnsiTheme="minorHAnsi" w:cstheme="minorHAnsi"/>
+          <w:i/>
+        </w:rPr>
+        <w:t>userEmail, userPassword)</w:t>
+      </w:r>
+      <w:r>
+        <w:rPr>
+          <w:rFonts w:asciiTheme="minorHAnsi" w:hAnsiTheme="minorHAnsi" w:cstheme="minorHAnsi"/>
+        </w:rPr>
+        <w:t xml:space="preserve"> ma prawa dostępu do danego pokoju </w:t>
+      </w:r>
+      <w:r>
+        <w:rPr>
+          <w:rFonts w:asciiTheme="minorHAnsi" w:hAnsiTheme="minorHAnsi" w:cstheme="minorHAnsi"/>
+        </w:rPr>
+        <w:t xml:space="preserve">(o numerze </w:t>
+      </w:r>
+      <w:r>
+        <w:rPr>
+          <w:rFonts w:asciiTheme="minorHAnsi" w:hAnsiTheme="minorHAnsi" w:cstheme="minorHAnsi"/>
+          <w:i/>
+        </w:rPr>
+        <w:t>roomNumber).</w:t>
+      </w:r>
+    </w:p>
+    <w:p>
+      <w:pPr>
+        <w:spacing w:before="240" w:after="120" w:line="276" w:lineRule="auto"/>
+        <w:ind w:left="1224"/>
+        <w:jc w:val="both"/>
+        <w:rPr>
+          <w:rFonts w:asciiTheme="minorHAnsi" w:hAnsiTheme="minorHAnsi" w:cstheme="minorHAnsi"/>
+          <w:i/>
+        </w:rPr>
+      </w:pPr>
+      <w:r>
+        <w:rPr>
+          <w:rFonts w:asciiTheme="minorHAnsi" w:hAnsiTheme="minorHAnsi" w:cstheme="minorHAnsi"/>
+        </w:rPr>
+        <w:t xml:space="preserve">Za komunikację z serwerem odpowiada klasa </w:t>
+      </w:r>
+      <w:r>
+        <w:rPr>
+          <w:rFonts w:asciiTheme="minorHAnsi" w:hAnsiTheme="minorHAnsi" w:cstheme="minorHAnsi"/>
+          <w:i/>
+        </w:rPr>
+        <w:t>AsyncAction</w:t>
+      </w:r>
+      <w:r>
+        <w:rPr>
+          <w:rFonts w:asciiTheme="minorHAnsi" w:hAnsiTheme="minorHAnsi" w:cstheme="minorHAnsi"/>
+        </w:rPr>
+        <w:t xml:space="preserve">, która zawiera metodę </w:t>
+      </w:r>
+      <w:r>
+        <w:rPr>
+          <w:rFonts w:asciiTheme="minorHAnsi" w:hAnsiTheme="minorHAnsi" w:cstheme="minorHAnsi"/>
+          <w:i/>
+        </w:rPr>
+        <w:t>doInBackground</w:t>
+      </w:r>
+      <w:r>
+        <w:rPr>
+          <w:rFonts w:asciiTheme="minorHAnsi" w:hAnsiTheme="minorHAnsi" w:cstheme="minorHAnsi"/>
+        </w:rPr>
+        <w:t xml:space="preserve"> oraz metody będące odpowiednikami wyżej opisanych metod.</w:t>
+      </w:r>
+    </w:p>
+    <w:p>
+      <w:pPr>
+        <w:pStyle w:val="Akapitzlist"/>
+        <w:numPr>
+          <w:ilvl w:val="2"/>
+          <w:numId w:val="1"/>
+        </w:numPr>
+        <w:spacing w:before="240" w:after="120" w:line="276" w:lineRule="auto"/>
+        <w:jc w:val="both"/>
+        <w:rPr>
+          <w:rFonts w:asciiTheme="minorHAnsi" w:hAnsiTheme="minorHAnsi" w:cstheme="minorHAnsi"/>
+        </w:rPr>
+      </w:pPr>
+      <w:r>
+        <w:rPr>
+          <w:rFonts w:asciiTheme="minorHAnsi" w:hAnsiTheme="minorHAnsi" w:cstheme="minorHAnsi"/>
+          <w:i/>
+        </w:rPr>
+        <w:t>Floor</w:t>
+      </w:r>
+    </w:p>
+    <w:p>
+      <w:pPr>
+        <w:pStyle w:val="Akapitzlist"/>
+        <w:spacing w:before="240" w:after="120" w:line="276" w:lineRule="auto"/>
+        <w:ind w:left="1224"/>
+        <w:jc w:val="both"/>
+        <w:rPr>
+          <w:rFonts w:asciiTheme="minorHAnsi" w:hAnsiTheme="minorHAnsi" w:cstheme="minorHAnsi"/>
+        </w:rPr>
+      </w:pPr>
+      <w:r>
+        <w:rPr>
+          <w:rFonts w:asciiTheme="minorHAnsi" w:hAnsiTheme="minorHAnsi" w:cstheme="minorHAnsi"/>
+        </w:rPr>
+        <w:t xml:space="preserve">Klasa Floor zawiera listę obiektów typu Room i jest odpowiednikiem pojedynczego piętra. </w:t>
+      </w:r>
+    </w:p>
+    <w:p>
+      <w:pPr>
+        <w:pStyle w:val="Akapitzlist"/>
+        <w:spacing w:before="240" w:after="120" w:line="276" w:lineRule="auto"/>
+        <w:ind w:left="1224"/>
+        <w:jc w:val="both"/>
+        <w:rPr>
+          <w:rFonts w:asciiTheme="minorHAnsi" w:hAnsiTheme="minorHAnsi" w:cstheme="minorHAnsi"/>
+        </w:rPr>
+      </w:pPr>
+      <w:r>
+        <w:rPr>
+          <w:rFonts w:asciiTheme="minorHAnsi" w:hAnsiTheme="minorHAnsi" w:cstheme="minorHAnsi"/>
+        </w:rPr>
+        <w:t>Poza bezparametrowym konstruktorem, zawiera metody:</w:t>
+      </w:r>
+    </w:p>
+    <w:p>
+      <w:pPr>
+        <w:pStyle w:val="Akapitzlist"/>
+        <w:numPr>
+          <w:ilvl w:val="0"/>
+          <w:numId w:val="6"/>
+        </w:numPr>
+        <w:spacing w:before="240" w:after="120" w:line="276" w:lineRule="auto"/>
+        <w:jc w:val="both"/>
+        <w:rPr>
+          <w:rFonts w:asciiTheme="minorHAnsi" w:hAnsiTheme="minorHAnsi" w:cstheme="minorHAnsi"/>
+        </w:rPr>
+      </w:pPr>
+      <w:r>
+        <w:rPr>
+          <w:rFonts w:asciiTheme="minorHAnsi" w:hAnsiTheme="minorHAnsi" w:cstheme="minorHAnsi"/>
+          <w:i/>
+        </w:rPr>
+        <w:t xml:space="preserve">setFloorName(newName) </w:t>
+      </w:r>
+      <w:r>
+        <w:rPr>
+          <w:rFonts w:asciiTheme="minorHAnsi" w:hAnsiTheme="minorHAnsi" w:cstheme="minorHAnsi"/>
+        </w:rPr>
+        <w:t xml:space="preserve">– metoda </w:t>
+      </w:r>
+      <w:r>
+        <w:rPr>
+          <w:rFonts w:asciiTheme="minorHAnsi" w:hAnsiTheme="minorHAnsi" w:cstheme="minorHAnsi"/>
+        </w:rPr>
+        <w:t xml:space="preserve">służąca </w:t>
+      </w:r>
+      <w:r>
+        <w:rPr>
+          <w:rFonts w:asciiTheme="minorHAnsi" w:hAnsiTheme="minorHAnsi" w:cstheme="minorHAnsi"/>
+        </w:rPr>
+        <w:t>do ustawiania nazwy piętra</w:t>
+      </w:r>
+    </w:p>
+    <w:p>
+      <w:pPr>
+        <w:pStyle w:val="Akapitzlist"/>
+        <w:numPr>
+          <w:ilvl w:val="0"/>
+          <w:numId w:val="6"/>
+        </w:numPr>
+        <w:spacing w:before="240" w:after="120" w:line="276" w:lineRule="auto"/>
+        <w:jc w:val="both"/>
+        <w:rPr>
+          <w:rFonts w:asciiTheme="minorHAnsi" w:hAnsiTheme="minorHAnsi" w:cstheme="minorHAnsi"/>
+        </w:rPr>
+      </w:pPr>
+      <w:r>
+        <w:rPr>
+          <w:rFonts w:asciiTheme="minorHAnsi" w:hAnsiTheme="minorHAnsi" w:cstheme="minorHAnsi"/>
+          <w:i/>
+        </w:rPr>
+        <w:t>getFloorName(), getAllRooms(),</w:t>
+      </w:r>
+      <w:r>
+        <w:rPr>
+          <w:rFonts w:asciiTheme="minorHAnsi" w:hAnsiTheme="minorHAnsi" w:cstheme="minorHAnsi"/>
+          <w:i/>
+        </w:rPr>
+        <w:t xml:space="preserve"> </w:t>
+      </w:r>
+      <w:r>
+        <w:rPr>
+          <w:rFonts w:asciiTheme="minorHAnsi" w:hAnsiTheme="minorHAnsi" w:cstheme="minorHAnsi"/>
+          <w:i/>
+        </w:rPr>
+        <w:t>getAllRoomsNames()</w:t>
+      </w:r>
+      <w:r>
+        <w:rPr>
+          <w:rFonts w:asciiTheme="minorHAnsi" w:hAnsiTheme="minorHAnsi" w:cstheme="minorHAnsi"/>
+          <w:i/>
+        </w:rPr>
+        <w:t xml:space="preserve"> </w:t>
+      </w:r>
+      <w:r>
+        <w:rPr>
+          <w:rFonts w:asciiTheme="minorHAnsi" w:hAnsiTheme="minorHAnsi" w:cstheme="minorHAnsi"/>
+          <w:i/>
+        </w:rPr>
+        <w:softHyphen/>
+      </w:r>
+      <w:r>
+        <w:rPr>
+          <w:rFonts w:asciiTheme="minorHAnsi" w:hAnsiTheme="minorHAnsi" w:cstheme="minorHAnsi"/>
+          <w:i/>
+        </w:rPr>
+        <w:softHyphen/>
+      </w:r>
+      <w:r>
+        <w:rPr>
+          <w:rFonts w:asciiTheme="minorHAnsi" w:hAnsiTheme="minorHAnsi" w:cstheme="minorHAnsi"/>
+        </w:rPr>
+        <w:t>– gettery do uzyskania nazwy pię</w:t>
+      </w:r>
+      <w:r>
+        <w:rPr>
+          <w:rFonts w:asciiTheme="minorHAnsi" w:hAnsiTheme="minorHAnsi" w:cstheme="minorHAnsi"/>
+        </w:rPr>
+        <w:t>tra, listy pokoi oraz nazw pokoi</w:t>
+      </w:r>
+      <w:r>
+        <w:rPr>
+          <w:rFonts w:asciiTheme="minorHAnsi" w:hAnsiTheme="minorHAnsi" w:cstheme="minorHAnsi"/>
+        </w:rPr>
+        <w:t xml:space="preserve"> danego piętra</w:t>
+      </w:r>
+    </w:p>
+    <w:p>
+      <w:pPr>
+        <w:pStyle w:val="Akapitzlist"/>
+        <w:numPr>
+          <w:ilvl w:val="0"/>
+          <w:numId w:val="6"/>
+        </w:numPr>
+        <w:spacing w:before="240" w:after="120" w:line="276" w:lineRule="auto"/>
+        <w:jc w:val="both"/>
+        <w:rPr>
+          <w:rFonts w:asciiTheme="minorHAnsi" w:hAnsiTheme="minorHAnsi" w:cstheme="minorHAnsi"/>
+        </w:rPr>
+      </w:pPr>
+      <w:r>
+        <w:rPr>
+          <w:rFonts w:asciiTheme="minorHAnsi" w:hAnsiTheme="minorHAnsi" w:cstheme="minorHAnsi"/>
+          <w:i/>
+        </w:rPr>
+        <w:t xml:space="preserve">addRoom(roomName) – </w:t>
+      </w:r>
+      <w:r>
+        <w:rPr>
+          <w:rFonts w:asciiTheme="minorHAnsi" w:hAnsiTheme="minorHAnsi" w:cstheme="minorHAnsi"/>
+        </w:rPr>
+        <w:t>metoda umożliwiająca dodanie kolejnego pomieszczenia do piętra</w:t>
+      </w:r>
+    </w:p>
+    <w:p>
+      <w:pPr>
+        <w:pStyle w:val="Akapitzlist"/>
+        <w:numPr>
+          <w:ilvl w:val="2"/>
+          <w:numId w:val="1"/>
+        </w:numPr>
+        <w:spacing w:before="240" w:after="120" w:line="276" w:lineRule="auto"/>
+        <w:jc w:val="both"/>
+        <w:rPr>
+          <w:rFonts w:asciiTheme="minorHAnsi" w:hAnsiTheme="minorHAnsi" w:cstheme="minorHAnsi"/>
+        </w:rPr>
+      </w:pPr>
+      <w:r>
+        <w:rPr>
+          <w:rFonts w:asciiTheme="minorHAnsi" w:hAnsiTheme="minorHAnsi" w:cstheme="minorHAnsi"/>
+          <w:i/>
+        </w:rPr>
+        <w:t>LoggedActivity</w:t>
+      </w:r>
+      <w:r>
+        <w:rPr>
+          <w:rFonts w:asciiTheme="minorHAnsi" w:hAnsiTheme="minorHAnsi" w:cstheme="minorHAnsi"/>
+          <w:i/>
+        </w:rPr>
+        <w:t xml:space="preserve"> </w:t>
+      </w:r>
+    </w:p>
+    <w:p>
+      <w:pPr>
+        <w:pStyle w:val="Akapitzlist"/>
+        <w:spacing w:before="240" w:after="120" w:line="276" w:lineRule="auto"/>
+        <w:ind w:left="1224"/>
+        <w:jc w:val="both"/>
+        <w:rPr>
+          <w:rFonts w:asciiTheme="minorHAnsi" w:hAnsiTheme="minorHAnsi" w:cstheme="minorHAnsi"/>
+        </w:rPr>
+      </w:pPr>
+      <w:r>
+        <w:rPr>
+          <w:rFonts w:asciiTheme="minorHAnsi" w:hAnsiTheme="minorHAnsi" w:cstheme="minorHAnsi"/>
+        </w:rPr>
+        <w:t>Aktywność widoczna po zalogowaniu się użytkownika do systemu. Posiada metody:</w:t>
+      </w:r>
+    </w:p>
+    <w:p>
+      <w:pPr>
+        <w:pStyle w:val="Akapitzlist"/>
+        <w:numPr>
+          <w:ilvl w:val="0"/>
+          <w:numId w:val="7"/>
+        </w:numPr>
+        <w:spacing w:before="240" w:after="120" w:line="276" w:lineRule="auto"/>
+        <w:jc w:val="both"/>
+        <w:rPr>
+          <w:rFonts w:asciiTheme="minorHAnsi" w:hAnsiTheme="minorHAnsi" w:cstheme="minorHAnsi"/>
+        </w:rPr>
+      </w:pPr>
+      <w:r>
+        <w:rPr>
+          <w:rFonts w:asciiTheme="minorHAnsi" w:hAnsiTheme="minorHAnsi" w:cstheme="minorHAnsi"/>
+          <w:i/>
+        </w:rPr>
+        <w:t>onCreate(savedInstanceState)</w:t>
+      </w:r>
+      <w:r>
+        <w:rPr>
+          <w:rFonts w:asciiTheme="minorHAnsi" w:hAnsiTheme="minorHAnsi" w:cstheme="minorHAnsi"/>
+          <w:i/>
+        </w:rPr>
+        <w:t xml:space="preserve"> – </w:t>
+      </w:r>
+      <w:r>
+        <w:rPr>
+          <w:rFonts w:asciiTheme="minorHAnsi" w:hAnsiTheme="minorHAnsi" w:cstheme="minorHAnsi"/>
+        </w:rPr>
+        <w:t>metoda zarządzająca aktywnością</w:t>
+      </w:r>
+    </w:p>
+    <w:p>
+      <w:pPr>
+        <w:pStyle w:val="Akapitzlist"/>
+        <w:numPr>
+          <w:ilvl w:val="0"/>
+          <w:numId w:val="7"/>
+        </w:numPr>
+        <w:spacing w:before="240" w:after="120" w:line="276" w:lineRule="auto"/>
+        <w:jc w:val="both"/>
+        <w:rPr>
+          <w:rFonts w:asciiTheme="minorHAnsi" w:hAnsiTheme="minorHAnsi" w:cstheme="minorHAnsi"/>
+        </w:rPr>
+      </w:pPr>
+      <w:r>
+        <w:rPr>
+          <w:rFonts w:asciiTheme="minorHAnsi" w:hAnsiTheme="minorHAnsi" w:cstheme="minorHAnsi"/>
+          <w:i/>
+        </w:rPr>
+        <w:t>manageRooms(position)</w:t>
+      </w:r>
+      <w:r>
+        <w:rPr>
+          <w:rFonts w:asciiTheme="minorHAnsi" w:hAnsiTheme="minorHAnsi" w:cstheme="minorHAnsi"/>
+          <w:i/>
+        </w:rPr>
+        <w:t xml:space="preserve"> </w:t>
+      </w:r>
+      <w:r>
+        <w:rPr>
+          <w:rFonts w:asciiTheme="minorHAnsi" w:hAnsiTheme="minorHAnsi" w:cstheme="minorHAnsi"/>
+        </w:rPr>
+        <w:t>- metoda umożliwiająca wyświetlenie odpowiednich pokoi</w:t>
+      </w:r>
+    </w:p>
+    <w:p>
+      <w:pPr>
+        <w:pStyle w:val="Akapitzlist"/>
+        <w:numPr>
+          <w:ilvl w:val="0"/>
+          <w:numId w:val="7"/>
+        </w:numPr>
+        <w:spacing w:before="240" w:after="120" w:line="276" w:lineRule="auto"/>
+        <w:jc w:val="both"/>
+        <w:rPr>
+          <w:rFonts w:asciiTheme="minorHAnsi" w:hAnsiTheme="minorHAnsi" w:cstheme="minorHAnsi"/>
+        </w:rPr>
+      </w:pPr>
+      <w:r>
+        <w:rPr>
+          <w:rFonts w:asciiTheme="minorHAnsi" w:hAnsiTheme="minorHAnsi" w:cstheme="minorHAnsi"/>
+          <w:i/>
+        </w:rPr>
+        <w:t>getRoomsFromServer()</w:t>
+      </w:r>
+      <w:r>
+        <w:rPr>
+          <w:rFonts w:asciiTheme="minorHAnsi" w:hAnsiTheme="minorHAnsi" w:cstheme="minorHAnsi"/>
+          <w:i/>
+        </w:rPr>
+        <w:t xml:space="preserve"> – </w:t>
+      </w:r>
+      <w:r>
+        <w:rPr>
+          <w:rFonts w:asciiTheme="minorHAnsi" w:hAnsiTheme="minorHAnsi" w:cstheme="minorHAnsi"/>
+        </w:rPr>
+        <w:t>metoda służąca do odczytania przesłanej przez serwer listy pokoi oraz dodanie ich do odpowiednich list</w:t>
+      </w:r>
+    </w:p>
+    <w:p>
+      <w:pPr>
+        <w:pStyle w:val="Akapitzlist"/>
+        <w:numPr>
+          <w:ilvl w:val="0"/>
+          <w:numId w:val="7"/>
+        </w:numPr>
+        <w:spacing w:before="240" w:after="120" w:line="276" w:lineRule="auto"/>
+        <w:jc w:val="both"/>
+        <w:rPr>
+          <w:rFonts w:asciiTheme="minorHAnsi" w:hAnsiTheme="minorHAnsi" w:cstheme="minorHAnsi"/>
+        </w:rPr>
+      </w:pPr>
+      <w:r>
+        <w:rPr>
+          <w:rFonts w:asciiTheme="minorHAnsi" w:hAnsiTheme="minorHAnsi" w:cstheme="minorHAnsi"/>
+          <w:i/>
+        </w:rPr>
+        <w:t xml:space="preserve">getFromSpinners() </w:t>
+      </w:r>
+      <w:r>
+        <w:rPr>
+          <w:rFonts w:asciiTheme="minorHAnsi" w:hAnsiTheme="minorHAnsi" w:cstheme="minorHAnsi"/>
+        </w:rPr>
+        <w:t>– metoda umożliwiająca odczytanie wartości wybranych przez użytkownika w spinnerach (numeru pokoju i piętra)</w:t>
+      </w:r>
+    </w:p>
+    <w:p>
+      <w:pPr>
+        <w:pStyle w:val="Akapitzlist"/>
+        <w:numPr>
+          <w:ilvl w:val="2"/>
+          <w:numId w:val="1"/>
+        </w:numPr>
+        <w:spacing w:before="240" w:after="120" w:line="276" w:lineRule="auto"/>
+        <w:jc w:val="both"/>
+        <w:rPr>
+          <w:rFonts w:asciiTheme="minorHAnsi" w:hAnsiTheme="minorHAnsi" w:cstheme="minorHAnsi"/>
+        </w:rPr>
+      </w:pPr>
+      <w:r>
+        <w:rPr>
+          <w:rFonts w:asciiTheme="minorHAnsi" w:hAnsiTheme="minorHAnsi" w:cstheme="minorHAnsi"/>
+          <w:i/>
+        </w:rPr>
+        <w:t>MainActivity</w:t>
+      </w:r>
+    </w:p>
+    <w:p>
+      <w:pPr>
+        <w:pStyle w:val="Akapitzlist"/>
+        <w:spacing w:before="240" w:after="120" w:line="276" w:lineRule="auto"/>
+        <w:ind w:left="1224"/>
+        <w:jc w:val="both"/>
+        <w:rPr>
+          <w:rFonts w:asciiTheme="minorHAnsi" w:hAnsiTheme="minorHAnsi" w:cstheme="minorHAnsi"/>
+        </w:rPr>
+      </w:pPr>
+      <w:r>
+        <w:rPr>
+          <w:rFonts w:asciiTheme="minorHAnsi" w:hAnsiTheme="minorHAnsi" w:cstheme="minorHAnsi"/>
+        </w:rPr>
+        <w:t>Główna aktywność aplikacji. Zawiera między innymi metody:</w:t>
+      </w:r>
+    </w:p>
+    <w:p>
+      <w:pPr>
+        <w:pStyle w:val="Akapitzlist"/>
+        <w:numPr>
+          <w:ilvl w:val="0"/>
+          <w:numId w:val="8"/>
+        </w:numPr>
+        <w:spacing w:before="240" w:after="120" w:line="276" w:lineRule="auto"/>
+        <w:jc w:val="both"/>
+        <w:rPr>
+          <w:rFonts w:asciiTheme="minorHAnsi" w:hAnsiTheme="minorHAnsi" w:cstheme="minorHAnsi"/>
+        </w:rPr>
+      </w:pPr>
+      <w:r>
+        <w:rPr>
+          <w:rFonts w:asciiTheme="minorHAnsi" w:hAnsiTheme="minorHAnsi" w:cstheme="minorHAnsi"/>
+          <w:i/>
+        </w:rPr>
+        <w:lastRenderedPageBreak/>
+        <w:t xml:space="preserve">onCreate(savedInstanceState) </w:t>
+      </w:r>
+      <w:r>
+        <w:rPr>
+          <w:rFonts w:asciiTheme="minorHAnsi" w:hAnsiTheme="minorHAnsi" w:cstheme="minorHAnsi"/>
+        </w:rPr>
+        <w:t>– metoda zarządzająca działaniem aktywności</w:t>
+      </w:r>
+    </w:p>
+    <w:p>
+      <w:pPr>
+        <w:pStyle w:val="Akapitzlist"/>
+        <w:numPr>
+          <w:ilvl w:val="0"/>
+          <w:numId w:val="8"/>
+        </w:numPr>
+        <w:spacing w:before="240" w:after="120" w:line="276" w:lineRule="auto"/>
+        <w:jc w:val="both"/>
+        <w:rPr>
+          <w:rFonts w:asciiTheme="minorHAnsi" w:hAnsiTheme="minorHAnsi" w:cstheme="minorHAnsi"/>
+        </w:rPr>
+      </w:pPr>
+      <w:r>
+        <w:rPr>
+          <w:rFonts w:asciiTheme="minorHAnsi" w:hAnsiTheme="minorHAnsi" w:cstheme="minorHAnsi"/>
+          <w:i/>
+        </w:rPr>
+        <w:t xml:space="preserve">checkId(mailGiven,passwordGiven) – </w:t>
+      </w:r>
+      <w:r>
+        <w:rPr>
+          <w:rFonts w:asciiTheme="minorHAnsi" w:hAnsiTheme="minorHAnsi" w:cstheme="minorHAnsi"/>
+        </w:rPr>
+        <w:t>metoda umożliwiająca użytkownikowi zalogowanie się (sprawdzenie poprawności podanych danych, wyświetlenie odpowiedniego komunikatu, ewentualne umożliwienie przejścia do kolejnej aktywności)</w:t>
+      </w:r>
+    </w:p>
+    <w:p>
+      <w:pPr>
+        <w:pStyle w:val="Akapitzlist"/>
+        <w:numPr>
+          <w:ilvl w:val="0"/>
+          <w:numId w:val="8"/>
+        </w:numPr>
+        <w:spacing w:before="240" w:after="120" w:line="276" w:lineRule="auto"/>
+        <w:jc w:val="both"/>
+        <w:rPr>
+          <w:rFonts w:asciiTheme="minorHAnsi" w:hAnsiTheme="minorHAnsi" w:cstheme="minorHAnsi"/>
+        </w:rPr>
+      </w:pPr>
+      <w:r>
+        <w:rPr>
+          <w:rFonts w:asciiTheme="minorHAnsi" w:hAnsiTheme="minorHAnsi" w:cstheme="minorHAnsi"/>
+          <w:i/>
+        </w:rPr>
+        <w:t xml:space="preserve">moveOn() </w:t>
+      </w:r>
+      <w:r>
+        <w:rPr>
+          <w:rFonts w:asciiTheme="minorHAnsi" w:hAnsiTheme="minorHAnsi" w:cstheme="minorHAnsi"/>
+        </w:rPr>
+        <w:t xml:space="preserve">– metoda umożliwiająca przejście do aktywności </w:t>
+      </w:r>
+      <w:r>
+        <w:rPr>
+          <w:rFonts w:asciiTheme="minorHAnsi" w:hAnsiTheme="minorHAnsi" w:cstheme="minorHAnsi"/>
+          <w:i/>
+        </w:rPr>
+        <w:t>LoggedActivity</w:t>
+      </w:r>
+    </w:p>
+    <w:p>
+      <w:pPr>
+        <w:pStyle w:val="Akapitzlist"/>
+        <w:numPr>
+          <w:ilvl w:val="2"/>
+          <w:numId w:val="1"/>
+        </w:numPr>
+        <w:spacing w:before="240" w:after="120" w:line="276" w:lineRule="auto"/>
+        <w:jc w:val="both"/>
+        <w:rPr>
+          <w:rFonts w:asciiTheme="minorHAnsi" w:hAnsiTheme="minorHAnsi" w:cstheme="minorHAnsi"/>
+        </w:rPr>
+      </w:pPr>
+      <w:r>
+        <w:rPr>
+          <w:rFonts w:asciiTheme="minorHAnsi" w:hAnsiTheme="minorHAnsi" w:cstheme="minorHAnsi"/>
+          <w:i/>
+        </w:rPr>
+        <w:t>Room</w:t>
+      </w:r>
+    </w:p>
+    <w:p>
+      <w:pPr>
+        <w:pStyle w:val="Akapitzlist"/>
+        <w:spacing w:before="240" w:after="120" w:line="276" w:lineRule="auto"/>
+        <w:ind w:left="1224"/>
+        <w:jc w:val="both"/>
+        <w:rPr>
+          <w:rFonts w:asciiTheme="minorHAnsi" w:hAnsiTheme="minorHAnsi" w:cstheme="minorHAnsi"/>
+        </w:rPr>
+      </w:pPr>
+      <w:r>
+        <w:rPr>
+          <w:rFonts w:asciiTheme="minorHAnsi" w:hAnsiTheme="minorHAnsi" w:cstheme="minorHAnsi"/>
+        </w:rPr>
+        <w:t xml:space="preserve">Obiekty tej klasy są odpowiednikami pojedynczych pokoi danego piętra. Klasa zawiera jedynie dwie metody: </w:t>
+      </w:r>
+      <w:r>
+        <w:rPr>
+          <w:rFonts w:asciiTheme="minorHAnsi" w:hAnsiTheme="minorHAnsi" w:cstheme="minorHAnsi"/>
+          <w:i/>
+        </w:rPr>
+        <w:t>setNumber(newRoom)</w:t>
+      </w:r>
+      <w:r>
+        <w:rPr>
+          <w:rFonts w:asciiTheme="minorHAnsi" w:hAnsiTheme="minorHAnsi" w:cstheme="minorHAnsi"/>
+        </w:rPr>
+        <w:t xml:space="preserve"> oraz </w:t>
+      </w:r>
+      <w:r>
+        <w:rPr>
+          <w:rFonts w:asciiTheme="minorHAnsi" w:hAnsiTheme="minorHAnsi" w:cstheme="minorHAnsi"/>
+          <w:i/>
+        </w:rPr>
+        <w:t>getNumber()</w:t>
+      </w:r>
+      <w:r>
+        <w:rPr>
+          <w:rFonts w:asciiTheme="minorHAnsi" w:hAnsiTheme="minorHAnsi" w:cstheme="minorHAnsi"/>
+        </w:rPr>
+        <w:t>, będące odpowiednio setterem i getterem numeru danego pokoju.</w:t>
+      </w:r>
+    </w:p>
+    <w:p>
+      <w:pPr>
+        <w:pStyle w:val="Akapitzlist"/>
+        <w:numPr>
+          <w:ilvl w:val="2"/>
+          <w:numId w:val="1"/>
+        </w:numPr>
+        <w:spacing w:before="240" w:after="120" w:line="276" w:lineRule="auto"/>
+        <w:jc w:val="both"/>
+        <w:rPr>
+          <w:rFonts w:asciiTheme="minorHAnsi" w:hAnsiTheme="minorHAnsi" w:cstheme="minorHAnsi"/>
+        </w:rPr>
+      </w:pPr>
+      <w:r>
+        <w:rPr>
+          <w:rFonts w:asciiTheme="minorHAnsi" w:hAnsiTheme="minorHAnsi" w:cstheme="minorHAnsi"/>
+          <w:i/>
+        </w:rPr>
+        <w:t>Util</w:t>
+      </w:r>
+    </w:p>
+    <w:p>
+      <w:pPr>
+        <w:pStyle w:val="Akapitzlist"/>
+        <w:spacing w:before="240" w:after="120" w:line="276" w:lineRule="auto"/>
+        <w:ind w:left="1224"/>
+        <w:jc w:val="both"/>
+        <w:rPr>
+          <w:rFonts w:asciiTheme="minorHAnsi" w:hAnsiTheme="minorHAnsi" w:cstheme="minorHAnsi"/>
+        </w:rPr>
+      </w:pPr>
+      <w:r>
+        <w:rPr>
+          <w:rFonts w:asciiTheme="minorHAnsi" w:hAnsiTheme="minorHAnsi" w:cstheme="minorHAnsi"/>
+        </w:rPr>
+        <w:t xml:space="preserve">Klasa umożliwiająca dostęp do danych zapisanych w pliku .properties. Jedyną metodą jest </w:t>
+      </w:r>
+      <w:r>
+        <w:rPr>
+          <w:rFonts w:asciiTheme="minorHAnsi" w:hAnsiTheme="minorHAnsi" w:cstheme="minorHAnsi"/>
+          <w:i/>
+        </w:rPr>
+        <w:t>getProperty(key, context)</w:t>
+      </w:r>
+      <w:r>
+        <w:rPr>
+          <w:rFonts w:asciiTheme="minorHAnsi" w:hAnsiTheme="minorHAnsi" w:cstheme="minorHAnsi"/>
+        </w:rPr>
+        <w:t>, która zwraca odczytane dane.</w:t>
+      </w:r>
+    </w:p>
+    <w:p>
+      <w:pPr>
+        <w:pStyle w:val="Akapitzlist"/>
+        <w:spacing w:before="240" w:after="120" w:line="276" w:lineRule="auto"/>
+        <w:ind w:left="1224"/>
+        <w:jc w:val="both"/>
+        <w:rPr>
+          <w:rFonts w:asciiTheme="minorHAnsi" w:hAnsiTheme="minorHAnsi" w:cstheme="minorHAnsi"/>
+        </w:rPr>
+      </w:pPr>
+    </w:p>
+    <w:p>
+      <w:pPr>
+        <w:pStyle w:val="Akapitzlist"/>
+        <w:numPr>
+          <w:ilvl w:val="1"/>
+          <w:numId w:val="1"/>
+        </w:numPr>
+        <w:spacing w:before="240" w:after="120" w:line="276" w:lineRule="auto"/>
+        <w:jc w:val="both"/>
+        <w:rPr>
+          <w:rFonts w:asciiTheme="minorHAnsi" w:hAnsiTheme="minorHAnsi" w:cstheme="minorHAnsi"/>
+        </w:rPr>
+      </w:pPr>
+      <w:r>
+        <w:rPr>
+          <w:rFonts w:asciiTheme="minorHAnsi" w:hAnsiTheme="minorHAnsi" w:cstheme="minorHAnsi"/>
+        </w:rPr>
+        <w:t>Specyfikacja zewnętrzna</w:t>
+      </w:r>
+    </w:p>
+    <w:p>
+      <w:pPr>
+        <w:pStyle w:val="Akapitzlist"/>
+        <w:spacing w:before="240" w:line="276" w:lineRule="auto"/>
+        <w:jc w:val="both"/>
+        <w:rPr>
+          <w:rFonts w:asciiTheme="minorHAnsi" w:hAnsiTheme="minorHAnsi" w:cstheme="minorHAnsi"/>
+        </w:rPr>
+      </w:pPr>
+      <w:r>
+        <w:rPr>
+          <w:rFonts w:asciiTheme="minorHAnsi" w:hAnsiTheme="minorHAnsi" w:cstheme="minorHAnsi"/>
+        </w:rPr>
+        <w:t xml:space="preserve">Po </w:t>
+      </w:r>
+      <w:r>
+        <w:rPr>
+          <w:rFonts w:asciiTheme="minorHAnsi" w:hAnsiTheme="minorHAnsi" w:cstheme="minorHAnsi"/>
+        </w:rPr>
+        <w:t>włączeniu</w:t>
+      </w:r>
+      <w:r>
+        <w:rPr>
+          <w:rFonts w:asciiTheme="minorHAnsi" w:hAnsiTheme="minorHAnsi" w:cstheme="minorHAnsi"/>
+        </w:rPr>
+        <w:t xml:space="preserve"> aplikacji, użytkownik natrafia na ekran z napisem „Log In” oraz </w:t>
+      </w:r>
+      <w:r>
+        <w:rPr>
+          <w:rFonts w:asciiTheme="minorHAnsi" w:hAnsiTheme="minorHAnsi" w:cstheme="minorHAnsi"/>
+        </w:rPr>
+        <w:t xml:space="preserve">dwoma polami, służącymi odpowiednio do wpisania adresu email oraz hasła użytkownika. Użytkownik powinien uzupełnić te dane oraz zatwierdzić, klikając w przycisk „LOGIN”. </w:t>
+      </w:r>
+    </w:p>
+    <w:p>
+      <w:pPr>
+        <w:pStyle w:val="Akapitzlist"/>
+        <w:spacing w:before="240" w:line="276" w:lineRule="auto"/>
+        <w:jc w:val="both"/>
+        <w:rPr>
+          <w:rFonts w:asciiTheme="minorHAnsi" w:hAnsiTheme="minorHAnsi" w:cstheme="minorHAnsi"/>
+        </w:rPr>
+      </w:pPr>
+      <w:r>
+        <w:rPr>
+          <w:rFonts w:asciiTheme="minorHAnsi" w:hAnsiTheme="minorHAnsi" w:cstheme="minorHAnsi"/>
+        </w:rPr>
+        <w:t>Jeżeli któreś z pól nie zostanie uzupełnione, pojawi się napis „Fill both fields”.</w:t>
+      </w:r>
+    </w:p>
+    <w:p>
+      <w:pPr>
+        <w:pStyle w:val="Akapitzlist"/>
+        <w:spacing w:before="240" w:line="276" w:lineRule="auto"/>
+        <w:jc w:val="both"/>
+        <w:rPr>
+          <w:rFonts w:asciiTheme="minorHAnsi" w:hAnsiTheme="minorHAnsi" w:cstheme="minorHAnsi"/>
+        </w:rPr>
+      </w:pPr>
+      <w:r>
+        <w:rPr>
+          <w:rFonts w:asciiTheme="minorHAnsi" w:hAnsiTheme="minorHAnsi" w:cstheme="minorHAnsi"/>
+        </w:rPr>
+        <w:t>Jeżeli podane dane będą nieprawdziwe, pojawi się napis „Wrong credentials”.</w:t>
+      </w:r>
+    </w:p>
+    <w:p>
+      <w:pPr>
+        <w:pStyle w:val="Akapitzlist"/>
+        <w:spacing w:before="240" w:line="276" w:lineRule="auto"/>
+        <w:jc w:val="both"/>
+        <w:rPr>
+          <w:rFonts w:asciiTheme="minorHAnsi" w:hAnsiTheme="minorHAnsi" w:cstheme="minorHAnsi"/>
+        </w:rPr>
+      </w:pPr>
+      <w:r>
+        <w:rPr>
+          <w:rFonts w:asciiTheme="minorHAnsi" w:hAnsiTheme="minorHAnsi" w:cstheme="minorHAnsi"/>
+        </w:rPr>
+        <w:t xml:space="preserve">Jeżeli użytkownik poda poprawne dane, widniejące w bazie, </w:t>
+      </w:r>
+      <w:r>
+        <w:rPr>
+          <w:rFonts w:asciiTheme="minorHAnsi" w:hAnsiTheme="minorHAnsi" w:cstheme="minorHAnsi"/>
+        </w:rPr>
+        <w:t>pojawi się napis „Logged” oraz zostanie otwarta kolejna aktywność. Na ekranie pojawią się (patrząc od góry do dołu): napis „Pick a floor”, rozwijana lista pięter, napis „Pick a room”, rozwijana lista pokoi w ramach wybranego piętra, przycisk „OPEN” oraz przycisk „LOG OUT”. Użytkownik powinien kolejno wybrać piętro, wybrać pokój i nacisnąć przycisk „OPEN”. Jeżeli użytkownik posiada prawa do otwierania wybranego pokoju, pod przyciskiem „OPEN” pojawi się napis „Room [numer pokoju] was succesfully opened”. W przeciwnym wypadku pojawi się napis „You have no rights to influence this room!”. W dowolnym momenc</w:t>
+      </w:r>
+      <w:r>
+        <w:rPr>
+          <w:rFonts w:asciiTheme="minorHAnsi" w:hAnsiTheme="minorHAnsi" w:cstheme="minorHAnsi"/>
+        </w:rPr>
+        <w:t>i</w:t>
+      </w:r>
+      <w:r>
+        <w:rPr>
+          <w:rFonts w:asciiTheme="minorHAnsi" w:hAnsiTheme="minorHAnsi" w:cstheme="minorHAnsi"/>
+        </w:rPr>
+        <w:t>e użytkownik może nacisnąć przycisk „LOG OUT”, co będzie skutkowało wylogowaniem i powrotem do pierwszego okna aplikacji.</w:t>
+      </w:r>
+    </w:p>
+    <w:p>
+      <w:pPr>
+        <w:pStyle w:val="Akapitzlist"/>
+        <w:spacing w:before="240" w:after="120" w:line="276" w:lineRule="auto"/>
+        <w:ind w:left="792"/>
+        <w:jc w:val="both"/>
+        <w:rPr>
+          <w:rFonts w:asciiTheme="minorHAnsi" w:hAnsiTheme="minorHAnsi" w:cstheme="minorHAnsi"/>
+        </w:rPr>
+      </w:pPr>
+    </w:p>
+    <w:p>
+      <w:pPr>
+        <w:pStyle w:val="Akapitzlist"/>
+        <w:spacing w:before="240" w:after="120" w:line="276" w:lineRule="auto"/>
         <w:ind w:left="0" w:firstLine="425"/>
         <w:jc w:val="both"/>
         <w:rPr>
@@ -2963,7 +4014,7 @@
     </w:p>
     <w:p>
       <w:pPr>
-        <w:spacing w:after="200" w:line="276" w:lineRule="auto"/>
+        <w:spacing w:before="240" w:after="200" w:line="276" w:lineRule="auto"/>
         <w:rPr>
           <w:rFonts w:asciiTheme="minorHAnsi" w:hAnsiTheme="minorHAnsi" w:cstheme="minorHAnsi"/>
         </w:rPr>
@@ -3045,99 +4096,741 @@
     </w:lvl>
   </w:abstractNum>
   <w:abstractNum w:abstractNumId="1">
-    <w:nsid w:val="6EE64BAD"/>
+    <w:nsid w:val="09151A3E"/>
     <w:multiLevelType w:val="hybridMultilevel"/>
-    <w:tmpl w:val="DAE64BB6"/>
-    <w:lvl w:ilvl="0" w:tplc="0415000F">
+    <w:tmpl w:val="3FBC9446"/>
+    <w:lvl w:ilvl="0" w:tplc="66CC131C">
+      <w:start w:val="1"/>
+      <w:numFmt w:val="bullet"/>
+      <w:lvlText w:val=""/>
+      <w:lvlJc w:val="left"/>
+      <w:pPr>
+        <w:ind w:left="1944" w:hanging="360"/>
+      </w:pPr>
+      <w:rPr>
+        <w:rFonts w:ascii="Symbol" w:hAnsi="Symbol" w:hint="default"/>
+      </w:rPr>
+    </w:lvl>
+    <w:lvl w:ilvl="1" w:tplc="04150003" w:tentative="1">
+      <w:start w:val="1"/>
+      <w:numFmt w:val="bullet"/>
+      <w:lvlText w:val="o"/>
+      <w:lvlJc w:val="left"/>
+      <w:pPr>
+        <w:ind w:left="2664" w:hanging="360"/>
+      </w:pPr>
+      <w:rPr>
+        <w:rFonts w:ascii="Courier New" w:hAnsi="Courier New" w:cs="Courier New" w:hint="default"/>
+      </w:rPr>
+    </w:lvl>
+    <w:lvl w:ilvl="2" w:tplc="04150005" w:tentative="1">
+      <w:start w:val="1"/>
+      <w:numFmt w:val="bullet"/>
+      <w:lvlText w:val=""/>
+      <w:lvlJc w:val="left"/>
+      <w:pPr>
+        <w:ind w:left="3384" w:hanging="360"/>
+      </w:pPr>
+      <w:rPr>
+        <w:rFonts w:ascii="Wingdings" w:hAnsi="Wingdings" w:hint="default"/>
+      </w:rPr>
+    </w:lvl>
+    <w:lvl w:ilvl="3" w:tplc="04150001" w:tentative="1">
+      <w:start w:val="1"/>
+      <w:numFmt w:val="bullet"/>
+      <w:lvlText w:val=""/>
+      <w:lvlJc w:val="left"/>
+      <w:pPr>
+        <w:ind w:left="4104" w:hanging="360"/>
+      </w:pPr>
+      <w:rPr>
+        <w:rFonts w:ascii="Symbol" w:hAnsi="Symbol" w:hint="default"/>
+      </w:rPr>
+    </w:lvl>
+    <w:lvl w:ilvl="4" w:tplc="04150003" w:tentative="1">
+      <w:start w:val="1"/>
+      <w:numFmt w:val="bullet"/>
+      <w:lvlText w:val="o"/>
+      <w:lvlJc w:val="left"/>
+      <w:pPr>
+        <w:ind w:left="4824" w:hanging="360"/>
+      </w:pPr>
+      <w:rPr>
+        <w:rFonts w:ascii="Courier New" w:hAnsi="Courier New" w:cs="Courier New" w:hint="default"/>
+      </w:rPr>
+    </w:lvl>
+    <w:lvl w:ilvl="5" w:tplc="04150005" w:tentative="1">
+      <w:start w:val="1"/>
+      <w:numFmt w:val="bullet"/>
+      <w:lvlText w:val=""/>
+      <w:lvlJc w:val="left"/>
+      <w:pPr>
+        <w:ind w:left="5544" w:hanging="360"/>
+      </w:pPr>
+      <w:rPr>
+        <w:rFonts w:ascii="Wingdings" w:hAnsi="Wingdings" w:hint="default"/>
+      </w:rPr>
+    </w:lvl>
+    <w:lvl w:ilvl="6" w:tplc="04150001" w:tentative="1">
+      <w:start w:val="1"/>
+      <w:numFmt w:val="bullet"/>
+      <w:lvlText w:val=""/>
+      <w:lvlJc w:val="left"/>
+      <w:pPr>
+        <w:ind w:left="6264" w:hanging="360"/>
+      </w:pPr>
+      <w:rPr>
+        <w:rFonts w:ascii="Symbol" w:hAnsi="Symbol" w:hint="default"/>
+      </w:rPr>
+    </w:lvl>
+    <w:lvl w:ilvl="7" w:tplc="04150003" w:tentative="1">
+      <w:start w:val="1"/>
+      <w:numFmt w:val="bullet"/>
+      <w:lvlText w:val="o"/>
+      <w:lvlJc w:val="left"/>
+      <w:pPr>
+        <w:ind w:left="6984" w:hanging="360"/>
+      </w:pPr>
+      <w:rPr>
+        <w:rFonts w:ascii="Courier New" w:hAnsi="Courier New" w:cs="Courier New" w:hint="default"/>
+      </w:rPr>
+    </w:lvl>
+    <w:lvl w:ilvl="8" w:tplc="04150005" w:tentative="1">
+      <w:start w:val="1"/>
+      <w:numFmt w:val="bullet"/>
+      <w:lvlText w:val=""/>
+      <w:lvlJc w:val="left"/>
+      <w:pPr>
+        <w:ind w:left="7704" w:hanging="360"/>
+      </w:pPr>
+      <w:rPr>
+        <w:rFonts w:ascii="Wingdings" w:hAnsi="Wingdings" w:hint="default"/>
+      </w:rPr>
+    </w:lvl>
+  </w:abstractNum>
+  <w:abstractNum w:abstractNumId="2">
+    <w:nsid w:val="5BCE44EE"/>
+    <w:multiLevelType w:val="multilevel"/>
+    <w:tmpl w:val="0415001F"/>
+    <w:lvl w:ilvl="0">
       <w:start w:val="1"/>
       <w:numFmt w:val="decimal"/>
       <w:lvlText w:val="%1."/>
       <w:lvlJc w:val="left"/>
       <w:pPr>
-        <w:ind w:left="720" w:hanging="360"/>
+        <w:ind w:left="360" w:hanging="360"/>
+      </w:pPr>
+    </w:lvl>
+    <w:lvl w:ilvl="1">
+      <w:start w:val="1"/>
+      <w:numFmt w:val="decimal"/>
+      <w:lvlText w:val="%1.%2."/>
+      <w:lvlJc w:val="left"/>
+      <w:pPr>
+        <w:ind w:left="792" w:hanging="432"/>
+      </w:pPr>
+    </w:lvl>
+    <w:lvl w:ilvl="2">
+      <w:start w:val="1"/>
+      <w:numFmt w:val="decimal"/>
+      <w:lvlText w:val="%1.%2.%3."/>
+      <w:lvlJc w:val="left"/>
+      <w:pPr>
+        <w:ind w:left="1224" w:hanging="504"/>
+      </w:pPr>
+    </w:lvl>
+    <w:lvl w:ilvl="3">
+      <w:start w:val="1"/>
+      <w:numFmt w:val="decimal"/>
+      <w:lvlText w:val="%1.%2.%3.%4."/>
+      <w:lvlJc w:val="left"/>
+      <w:pPr>
+        <w:ind w:left="1728" w:hanging="648"/>
+      </w:pPr>
+    </w:lvl>
+    <w:lvl w:ilvl="4">
+      <w:start w:val="1"/>
+      <w:numFmt w:val="decimal"/>
+      <w:lvlText w:val="%1.%2.%3.%4.%5."/>
+      <w:lvlJc w:val="left"/>
+      <w:pPr>
+        <w:ind w:left="2232" w:hanging="792"/>
+      </w:pPr>
+    </w:lvl>
+    <w:lvl w:ilvl="5">
+      <w:start w:val="1"/>
+      <w:numFmt w:val="decimal"/>
+      <w:lvlText w:val="%1.%2.%3.%4.%5.%6."/>
+      <w:lvlJc w:val="left"/>
+      <w:pPr>
+        <w:ind w:left="2736" w:hanging="936"/>
+      </w:pPr>
+    </w:lvl>
+    <w:lvl w:ilvl="6">
+      <w:start w:val="1"/>
+      <w:numFmt w:val="decimal"/>
+      <w:lvlText w:val="%1.%2.%3.%4.%5.%6.%7."/>
+      <w:lvlJc w:val="left"/>
+      <w:pPr>
+        <w:ind w:left="3240" w:hanging="1080"/>
+      </w:pPr>
+    </w:lvl>
+    <w:lvl w:ilvl="7">
+      <w:start w:val="1"/>
+      <w:numFmt w:val="decimal"/>
+      <w:lvlText w:val="%1.%2.%3.%4.%5.%6.%7.%8."/>
+      <w:lvlJc w:val="left"/>
+      <w:pPr>
+        <w:ind w:left="3744" w:hanging="1224"/>
+      </w:pPr>
+    </w:lvl>
+    <w:lvl w:ilvl="8">
+      <w:start w:val="1"/>
+      <w:numFmt w:val="decimal"/>
+      <w:lvlText w:val="%1.%2.%3.%4.%5.%6.%7.%8.%9."/>
+      <w:lvlJc w:val="left"/>
+      <w:pPr>
+        <w:ind w:left="4320" w:hanging="1440"/>
+      </w:pPr>
+    </w:lvl>
+  </w:abstractNum>
+  <w:abstractNum w:abstractNumId="3">
+    <w:nsid w:val="5BDD738C"/>
+    <w:multiLevelType w:val="hybridMultilevel"/>
+    <w:tmpl w:val="0270BA40"/>
+    <w:lvl w:ilvl="0" w:tplc="66CC131C">
+      <w:start w:val="1"/>
+      <w:numFmt w:val="bullet"/>
+      <w:lvlText w:val=""/>
+      <w:lvlJc w:val="left"/>
+      <w:pPr>
+        <w:ind w:left="1944" w:hanging="360"/>
+      </w:pPr>
+      <w:rPr>
+        <w:rFonts w:ascii="Symbol" w:hAnsi="Symbol" w:hint="default"/>
+      </w:rPr>
+    </w:lvl>
+    <w:lvl w:ilvl="1" w:tplc="04150003" w:tentative="1">
+      <w:start w:val="1"/>
+      <w:numFmt w:val="bullet"/>
+      <w:lvlText w:val="o"/>
+      <w:lvlJc w:val="left"/>
+      <w:pPr>
+        <w:ind w:left="2664" w:hanging="360"/>
+      </w:pPr>
+      <w:rPr>
+        <w:rFonts w:ascii="Courier New" w:hAnsi="Courier New" w:cs="Courier New" w:hint="default"/>
+      </w:rPr>
+    </w:lvl>
+    <w:lvl w:ilvl="2" w:tplc="04150005" w:tentative="1">
+      <w:start w:val="1"/>
+      <w:numFmt w:val="bullet"/>
+      <w:lvlText w:val=""/>
+      <w:lvlJc w:val="left"/>
+      <w:pPr>
+        <w:ind w:left="3384" w:hanging="360"/>
+      </w:pPr>
+      <w:rPr>
+        <w:rFonts w:ascii="Wingdings" w:hAnsi="Wingdings" w:hint="default"/>
+      </w:rPr>
+    </w:lvl>
+    <w:lvl w:ilvl="3" w:tplc="04150001" w:tentative="1">
+      <w:start w:val="1"/>
+      <w:numFmt w:val="bullet"/>
+      <w:lvlText w:val=""/>
+      <w:lvlJc w:val="left"/>
+      <w:pPr>
+        <w:ind w:left="4104" w:hanging="360"/>
+      </w:pPr>
+      <w:rPr>
+        <w:rFonts w:ascii="Symbol" w:hAnsi="Symbol" w:hint="default"/>
+      </w:rPr>
+    </w:lvl>
+    <w:lvl w:ilvl="4" w:tplc="04150003" w:tentative="1">
+      <w:start w:val="1"/>
+      <w:numFmt w:val="bullet"/>
+      <w:lvlText w:val="o"/>
+      <w:lvlJc w:val="left"/>
+      <w:pPr>
+        <w:ind w:left="4824" w:hanging="360"/>
+      </w:pPr>
+      <w:rPr>
+        <w:rFonts w:ascii="Courier New" w:hAnsi="Courier New" w:cs="Courier New" w:hint="default"/>
+      </w:rPr>
+    </w:lvl>
+    <w:lvl w:ilvl="5" w:tplc="04150005" w:tentative="1">
+      <w:start w:val="1"/>
+      <w:numFmt w:val="bullet"/>
+      <w:lvlText w:val=""/>
+      <w:lvlJc w:val="left"/>
+      <w:pPr>
+        <w:ind w:left="5544" w:hanging="360"/>
+      </w:pPr>
+      <w:rPr>
+        <w:rFonts w:ascii="Wingdings" w:hAnsi="Wingdings" w:hint="default"/>
+      </w:rPr>
+    </w:lvl>
+    <w:lvl w:ilvl="6" w:tplc="04150001" w:tentative="1">
+      <w:start w:val="1"/>
+      <w:numFmt w:val="bullet"/>
+      <w:lvlText w:val=""/>
+      <w:lvlJc w:val="left"/>
+      <w:pPr>
+        <w:ind w:left="6264" w:hanging="360"/>
+      </w:pPr>
+      <w:rPr>
+        <w:rFonts w:ascii="Symbol" w:hAnsi="Symbol" w:hint="default"/>
+      </w:rPr>
+    </w:lvl>
+    <w:lvl w:ilvl="7" w:tplc="04150003" w:tentative="1">
+      <w:start w:val="1"/>
+      <w:numFmt w:val="bullet"/>
+      <w:lvlText w:val="o"/>
+      <w:lvlJc w:val="left"/>
+      <w:pPr>
+        <w:ind w:left="6984" w:hanging="360"/>
+      </w:pPr>
+      <w:rPr>
+        <w:rFonts w:ascii="Courier New" w:hAnsi="Courier New" w:cs="Courier New" w:hint="default"/>
+      </w:rPr>
+    </w:lvl>
+    <w:lvl w:ilvl="8" w:tplc="04150005" w:tentative="1">
+      <w:start w:val="1"/>
+      <w:numFmt w:val="bullet"/>
+      <w:lvlText w:val=""/>
+      <w:lvlJc w:val="left"/>
+      <w:pPr>
+        <w:ind w:left="7704" w:hanging="360"/>
+      </w:pPr>
+      <w:rPr>
+        <w:rFonts w:ascii="Wingdings" w:hAnsi="Wingdings" w:hint="default"/>
+      </w:rPr>
+    </w:lvl>
+  </w:abstractNum>
+  <w:abstractNum w:abstractNumId="4">
+    <w:nsid w:val="689B4323"/>
+    <w:multiLevelType w:val="hybridMultilevel"/>
+    <w:tmpl w:val="A21A506C"/>
+    <w:lvl w:ilvl="0" w:tplc="66CC131C">
+      <w:start w:val="1"/>
+      <w:numFmt w:val="bullet"/>
+      <w:lvlText w:val=""/>
+      <w:lvlJc w:val="left"/>
+      <w:pPr>
+        <w:ind w:left="1944" w:hanging="360"/>
+      </w:pPr>
+      <w:rPr>
+        <w:rFonts w:ascii="Symbol" w:hAnsi="Symbol" w:hint="default"/>
+      </w:rPr>
+    </w:lvl>
+    <w:lvl w:ilvl="1" w:tplc="04150003" w:tentative="1">
+      <w:start w:val="1"/>
+      <w:numFmt w:val="bullet"/>
+      <w:lvlText w:val="o"/>
+      <w:lvlJc w:val="left"/>
+      <w:pPr>
+        <w:ind w:left="2664" w:hanging="360"/>
+      </w:pPr>
+      <w:rPr>
+        <w:rFonts w:ascii="Courier New" w:hAnsi="Courier New" w:cs="Courier New" w:hint="default"/>
+      </w:rPr>
+    </w:lvl>
+    <w:lvl w:ilvl="2" w:tplc="04150005" w:tentative="1">
+      <w:start w:val="1"/>
+      <w:numFmt w:val="bullet"/>
+      <w:lvlText w:val=""/>
+      <w:lvlJc w:val="left"/>
+      <w:pPr>
+        <w:ind w:left="3384" w:hanging="360"/>
+      </w:pPr>
+      <w:rPr>
+        <w:rFonts w:ascii="Wingdings" w:hAnsi="Wingdings" w:hint="default"/>
+      </w:rPr>
+    </w:lvl>
+    <w:lvl w:ilvl="3" w:tplc="04150001" w:tentative="1">
+      <w:start w:val="1"/>
+      <w:numFmt w:val="bullet"/>
+      <w:lvlText w:val=""/>
+      <w:lvlJc w:val="left"/>
+      <w:pPr>
+        <w:ind w:left="4104" w:hanging="360"/>
+      </w:pPr>
+      <w:rPr>
+        <w:rFonts w:ascii="Symbol" w:hAnsi="Symbol" w:hint="default"/>
+      </w:rPr>
+    </w:lvl>
+    <w:lvl w:ilvl="4" w:tplc="04150003" w:tentative="1">
+      <w:start w:val="1"/>
+      <w:numFmt w:val="bullet"/>
+      <w:lvlText w:val="o"/>
+      <w:lvlJc w:val="left"/>
+      <w:pPr>
+        <w:ind w:left="4824" w:hanging="360"/>
+      </w:pPr>
+      <w:rPr>
+        <w:rFonts w:ascii="Courier New" w:hAnsi="Courier New" w:cs="Courier New" w:hint="default"/>
+      </w:rPr>
+    </w:lvl>
+    <w:lvl w:ilvl="5" w:tplc="04150005" w:tentative="1">
+      <w:start w:val="1"/>
+      <w:numFmt w:val="bullet"/>
+      <w:lvlText w:val=""/>
+      <w:lvlJc w:val="left"/>
+      <w:pPr>
+        <w:ind w:left="5544" w:hanging="360"/>
+      </w:pPr>
+      <w:rPr>
+        <w:rFonts w:ascii="Wingdings" w:hAnsi="Wingdings" w:hint="default"/>
+      </w:rPr>
+    </w:lvl>
+    <w:lvl w:ilvl="6" w:tplc="04150001" w:tentative="1">
+      <w:start w:val="1"/>
+      <w:numFmt w:val="bullet"/>
+      <w:lvlText w:val=""/>
+      <w:lvlJc w:val="left"/>
+      <w:pPr>
+        <w:ind w:left="6264" w:hanging="360"/>
+      </w:pPr>
+      <w:rPr>
+        <w:rFonts w:ascii="Symbol" w:hAnsi="Symbol" w:hint="default"/>
+      </w:rPr>
+    </w:lvl>
+    <w:lvl w:ilvl="7" w:tplc="04150003" w:tentative="1">
+      <w:start w:val="1"/>
+      <w:numFmt w:val="bullet"/>
+      <w:lvlText w:val="o"/>
+      <w:lvlJc w:val="left"/>
+      <w:pPr>
+        <w:ind w:left="6984" w:hanging="360"/>
+      </w:pPr>
+      <w:rPr>
+        <w:rFonts w:ascii="Courier New" w:hAnsi="Courier New" w:cs="Courier New" w:hint="default"/>
+      </w:rPr>
+    </w:lvl>
+    <w:lvl w:ilvl="8" w:tplc="04150005" w:tentative="1">
+      <w:start w:val="1"/>
+      <w:numFmt w:val="bullet"/>
+      <w:lvlText w:val=""/>
+      <w:lvlJc w:val="left"/>
+      <w:pPr>
+        <w:ind w:left="7704" w:hanging="360"/>
+      </w:pPr>
+      <w:rPr>
+        <w:rFonts w:ascii="Wingdings" w:hAnsi="Wingdings" w:hint="default"/>
+      </w:rPr>
+    </w:lvl>
+  </w:abstractNum>
+  <w:abstractNum w:abstractNumId="5">
+    <w:nsid w:val="6EE64BAD"/>
+    <w:multiLevelType w:val="multilevel"/>
+    <w:tmpl w:val="0415001F"/>
+    <w:lvl w:ilvl="0">
+      <w:start w:val="1"/>
+      <w:numFmt w:val="decimal"/>
+      <w:lvlText w:val="%1."/>
+      <w:lvlJc w:val="left"/>
+      <w:pPr>
+        <w:ind w:left="360" w:hanging="360"/>
       </w:pPr>
       <w:rPr>
         <w:rFonts w:hint="default"/>
       </w:rPr>
     </w:lvl>
-    <w:lvl w:ilvl="1" w:tplc="04150019" w:tentative="1">
-      <w:start w:val="1"/>
-      <w:numFmt w:val="lowerLetter"/>
-      <w:lvlText w:val="%2."/>
-      <w:lvlJc w:val="left"/>
-      <w:pPr>
-        <w:ind w:left="1440" w:hanging="360"/>
-      </w:pPr>
-    </w:lvl>
-    <w:lvl w:ilvl="2" w:tplc="0415001B" w:tentative="1">
-      <w:start w:val="1"/>
-      <w:numFmt w:val="lowerRoman"/>
-      <w:lvlText w:val="%3."/>
-      <w:lvlJc w:val="right"/>
-      <w:pPr>
-        <w:ind w:left="2160" w:hanging="180"/>
-      </w:pPr>
-    </w:lvl>
-    <w:lvl w:ilvl="3" w:tplc="0415000F" w:tentative="1">
+    <w:lvl w:ilvl="1">
       <w:start w:val="1"/>
       <w:numFmt w:val="decimal"/>
-      <w:lvlText w:val="%4."/>
-      <w:lvlJc w:val="left"/>
-      <w:pPr>
-        <w:ind w:left="2880" w:hanging="360"/>
-      </w:pPr>
-    </w:lvl>
-    <w:lvl w:ilvl="4" w:tplc="04150019" w:tentative="1">
-      <w:start w:val="1"/>
-      <w:numFmt w:val="lowerLetter"/>
-      <w:lvlText w:val="%5."/>
-      <w:lvlJc w:val="left"/>
-      <w:pPr>
-        <w:ind w:left="3600" w:hanging="360"/>
-      </w:pPr>
-    </w:lvl>
-    <w:lvl w:ilvl="5" w:tplc="0415001B" w:tentative="1">
-      <w:start w:val="1"/>
-      <w:numFmt w:val="lowerRoman"/>
-      <w:lvlText w:val="%6."/>
-      <w:lvlJc w:val="right"/>
-      <w:pPr>
-        <w:ind w:left="4320" w:hanging="180"/>
-      </w:pPr>
-    </w:lvl>
-    <w:lvl w:ilvl="6" w:tplc="0415000F" w:tentative="1">
+      <w:lvlText w:val="%1.%2."/>
+      <w:lvlJc w:val="left"/>
+      <w:pPr>
+        <w:ind w:left="792" w:hanging="432"/>
+      </w:pPr>
+    </w:lvl>
+    <w:lvl w:ilvl="2">
       <w:start w:val="1"/>
       <w:numFmt w:val="decimal"/>
-      <w:lvlText w:val="%7."/>
-      <w:lvlJc w:val="left"/>
-      <w:pPr>
-        <w:ind w:left="5040" w:hanging="360"/>
-      </w:pPr>
-    </w:lvl>
-    <w:lvl w:ilvl="7" w:tplc="04150019" w:tentative="1">
-      <w:start w:val="1"/>
-      <w:numFmt w:val="lowerLetter"/>
-      <w:lvlText w:val="%8."/>
-      <w:lvlJc w:val="left"/>
-      <w:pPr>
-        <w:ind w:left="5760" w:hanging="360"/>
-      </w:pPr>
-    </w:lvl>
-    <w:lvl w:ilvl="8" w:tplc="0415001B" w:tentative="1">
-      <w:start w:val="1"/>
-      <w:numFmt w:val="lowerRoman"/>
-      <w:lvlText w:val="%9."/>
-      <w:lvlJc w:val="right"/>
-      <w:pPr>
-        <w:ind w:left="6480" w:hanging="180"/>
+      <w:lvlText w:val="%1.%2.%3."/>
+      <w:lvlJc w:val="left"/>
+      <w:pPr>
+        <w:ind w:left="1224" w:hanging="504"/>
+      </w:pPr>
+    </w:lvl>
+    <w:lvl w:ilvl="3">
+      <w:start w:val="1"/>
+      <w:numFmt w:val="decimal"/>
+      <w:lvlText w:val="%1.%2.%3.%4."/>
+      <w:lvlJc w:val="left"/>
+      <w:pPr>
+        <w:ind w:left="1728" w:hanging="648"/>
+      </w:pPr>
+    </w:lvl>
+    <w:lvl w:ilvl="4">
+      <w:start w:val="1"/>
+      <w:numFmt w:val="decimal"/>
+      <w:lvlText w:val="%1.%2.%3.%4.%5."/>
+      <w:lvlJc w:val="left"/>
+      <w:pPr>
+        <w:ind w:left="2232" w:hanging="792"/>
+      </w:pPr>
+    </w:lvl>
+    <w:lvl w:ilvl="5">
+      <w:start w:val="1"/>
+      <w:numFmt w:val="decimal"/>
+      <w:lvlText w:val="%1.%2.%3.%4.%5.%6."/>
+      <w:lvlJc w:val="left"/>
+      <w:pPr>
+        <w:ind w:left="2736" w:hanging="936"/>
+      </w:pPr>
+    </w:lvl>
+    <w:lvl w:ilvl="6">
+      <w:start w:val="1"/>
+      <w:numFmt w:val="decimal"/>
+      <w:lvlText w:val="%1.%2.%3.%4.%5.%6.%7."/>
+      <w:lvlJc w:val="left"/>
+      <w:pPr>
+        <w:ind w:left="3240" w:hanging="1080"/>
+      </w:pPr>
+    </w:lvl>
+    <w:lvl w:ilvl="7">
+      <w:start w:val="1"/>
+      <w:numFmt w:val="decimal"/>
+      <w:lvlText w:val="%1.%2.%3.%4.%5.%6.%7.%8."/>
+      <w:lvlJc w:val="left"/>
+      <w:pPr>
+        <w:ind w:left="3744" w:hanging="1224"/>
+      </w:pPr>
+    </w:lvl>
+    <w:lvl w:ilvl="8">
+      <w:start w:val="1"/>
+      <w:numFmt w:val="decimal"/>
+      <w:lvlText w:val="%1.%2.%3.%4.%5.%6.%7.%8.%9."/>
+      <w:lvlJc w:val="left"/>
+      <w:pPr>
+        <w:ind w:left="4320" w:hanging="1440"/>
+      </w:pPr>
+    </w:lvl>
+  </w:abstractNum>
+  <w:abstractNum w:abstractNumId="6">
+    <w:nsid w:val="76E44B4E"/>
+    <w:multiLevelType w:val="hybridMultilevel"/>
+    <w:tmpl w:val="66122B72"/>
+    <w:lvl w:ilvl="0" w:tplc="66CC131C">
+      <w:start w:val="1"/>
+      <w:numFmt w:val="bullet"/>
+      <w:lvlText w:val=""/>
+      <w:lvlJc w:val="left"/>
+      <w:pPr>
+        <w:ind w:left="1944" w:hanging="360"/>
+      </w:pPr>
+      <w:rPr>
+        <w:rFonts w:ascii="Symbol" w:hAnsi="Symbol" w:hint="default"/>
+      </w:rPr>
+    </w:lvl>
+    <w:lvl w:ilvl="1" w:tplc="04150003" w:tentative="1">
+      <w:start w:val="1"/>
+      <w:numFmt w:val="bullet"/>
+      <w:lvlText w:val="o"/>
+      <w:lvlJc w:val="left"/>
+      <w:pPr>
+        <w:ind w:left="2664" w:hanging="360"/>
+      </w:pPr>
+      <w:rPr>
+        <w:rFonts w:ascii="Courier New" w:hAnsi="Courier New" w:cs="Courier New" w:hint="default"/>
+      </w:rPr>
+    </w:lvl>
+    <w:lvl w:ilvl="2" w:tplc="04150005" w:tentative="1">
+      <w:start w:val="1"/>
+      <w:numFmt w:val="bullet"/>
+      <w:lvlText w:val=""/>
+      <w:lvlJc w:val="left"/>
+      <w:pPr>
+        <w:ind w:left="3384" w:hanging="360"/>
+      </w:pPr>
+      <w:rPr>
+        <w:rFonts w:ascii="Wingdings" w:hAnsi="Wingdings" w:hint="default"/>
+      </w:rPr>
+    </w:lvl>
+    <w:lvl w:ilvl="3" w:tplc="04150001" w:tentative="1">
+      <w:start w:val="1"/>
+      <w:numFmt w:val="bullet"/>
+      <w:lvlText w:val=""/>
+      <w:lvlJc w:val="left"/>
+      <w:pPr>
+        <w:ind w:left="4104" w:hanging="360"/>
+      </w:pPr>
+      <w:rPr>
+        <w:rFonts w:ascii="Symbol" w:hAnsi="Symbol" w:hint="default"/>
+      </w:rPr>
+    </w:lvl>
+    <w:lvl w:ilvl="4" w:tplc="04150003" w:tentative="1">
+      <w:start w:val="1"/>
+      <w:numFmt w:val="bullet"/>
+      <w:lvlText w:val="o"/>
+      <w:lvlJc w:val="left"/>
+      <w:pPr>
+        <w:ind w:left="4824" w:hanging="360"/>
+      </w:pPr>
+      <w:rPr>
+        <w:rFonts w:ascii="Courier New" w:hAnsi="Courier New" w:cs="Courier New" w:hint="default"/>
+      </w:rPr>
+    </w:lvl>
+    <w:lvl w:ilvl="5" w:tplc="04150005" w:tentative="1">
+      <w:start w:val="1"/>
+      <w:numFmt w:val="bullet"/>
+      <w:lvlText w:val=""/>
+      <w:lvlJc w:val="left"/>
+      <w:pPr>
+        <w:ind w:left="5544" w:hanging="360"/>
+      </w:pPr>
+      <w:rPr>
+        <w:rFonts w:ascii="Wingdings" w:hAnsi="Wingdings" w:hint="default"/>
+      </w:rPr>
+    </w:lvl>
+    <w:lvl w:ilvl="6" w:tplc="04150001" w:tentative="1">
+      <w:start w:val="1"/>
+      <w:numFmt w:val="bullet"/>
+      <w:lvlText w:val=""/>
+      <w:lvlJc w:val="left"/>
+      <w:pPr>
+        <w:ind w:left="6264" w:hanging="360"/>
+      </w:pPr>
+      <w:rPr>
+        <w:rFonts w:ascii="Symbol" w:hAnsi="Symbol" w:hint="default"/>
+      </w:rPr>
+    </w:lvl>
+    <w:lvl w:ilvl="7" w:tplc="04150003" w:tentative="1">
+      <w:start w:val="1"/>
+      <w:numFmt w:val="bullet"/>
+      <w:lvlText w:val="o"/>
+      <w:lvlJc w:val="left"/>
+      <w:pPr>
+        <w:ind w:left="6984" w:hanging="360"/>
+      </w:pPr>
+      <w:rPr>
+        <w:rFonts w:ascii="Courier New" w:hAnsi="Courier New" w:cs="Courier New" w:hint="default"/>
+      </w:rPr>
+    </w:lvl>
+    <w:lvl w:ilvl="8" w:tplc="04150005" w:tentative="1">
+      <w:start w:val="1"/>
+      <w:numFmt w:val="bullet"/>
+      <w:lvlText w:val=""/>
+      <w:lvlJc w:val="left"/>
+      <w:pPr>
+        <w:ind w:left="7704" w:hanging="360"/>
+      </w:pPr>
+      <w:rPr>
+        <w:rFonts w:ascii="Wingdings" w:hAnsi="Wingdings" w:hint="default"/>
+      </w:rPr>
+    </w:lvl>
+  </w:abstractNum>
+  <w:abstractNum w:abstractNumId="7">
+    <w:nsid w:val="799D5CD0"/>
+    <w:multiLevelType w:val="multilevel"/>
+    <w:tmpl w:val="0415001F"/>
+    <w:lvl w:ilvl="0">
+      <w:start w:val="1"/>
+      <w:numFmt w:val="decimal"/>
+      <w:lvlText w:val="%1."/>
+      <w:lvlJc w:val="left"/>
+      <w:pPr>
+        <w:ind w:left="360" w:hanging="360"/>
+      </w:pPr>
+    </w:lvl>
+    <w:lvl w:ilvl="1">
+      <w:start w:val="1"/>
+      <w:numFmt w:val="decimal"/>
+      <w:lvlText w:val="%1.%2."/>
+      <w:lvlJc w:val="left"/>
+      <w:pPr>
+        <w:ind w:left="792" w:hanging="432"/>
+      </w:pPr>
+    </w:lvl>
+    <w:lvl w:ilvl="2">
+      <w:start w:val="1"/>
+      <w:numFmt w:val="decimal"/>
+      <w:lvlText w:val="%1.%2.%3."/>
+      <w:lvlJc w:val="left"/>
+      <w:pPr>
+        <w:ind w:left="1224" w:hanging="504"/>
+      </w:pPr>
+    </w:lvl>
+    <w:lvl w:ilvl="3">
+      <w:start w:val="1"/>
+      <w:numFmt w:val="decimal"/>
+      <w:lvlText w:val="%1.%2.%3.%4."/>
+      <w:lvlJc w:val="left"/>
+      <w:pPr>
+        <w:ind w:left="1728" w:hanging="648"/>
+      </w:pPr>
+    </w:lvl>
+    <w:lvl w:ilvl="4">
+      <w:start w:val="1"/>
+      <w:numFmt w:val="decimal"/>
+      <w:lvlText w:val="%1.%2.%3.%4.%5."/>
+      <w:lvlJc w:val="left"/>
+      <w:pPr>
+        <w:ind w:left="2232" w:hanging="792"/>
+      </w:pPr>
+    </w:lvl>
+    <w:lvl w:ilvl="5">
+      <w:start w:val="1"/>
+      <w:numFmt w:val="decimal"/>
+      <w:lvlText w:val="%1.%2.%3.%4.%5.%6."/>
+      <w:lvlJc w:val="left"/>
+      <w:pPr>
+        <w:ind w:left="2736" w:hanging="936"/>
+      </w:pPr>
+    </w:lvl>
+    <w:lvl w:ilvl="6">
+      <w:start w:val="1"/>
+      <w:numFmt w:val="decimal"/>
+      <w:lvlText w:val="%1.%2.%3.%4.%5.%6.%7."/>
+      <w:lvlJc w:val="left"/>
+      <w:pPr>
+        <w:ind w:left="3240" w:hanging="1080"/>
+      </w:pPr>
+    </w:lvl>
+    <w:lvl w:ilvl="7">
+      <w:start w:val="1"/>
+      <w:numFmt w:val="decimal"/>
+      <w:lvlText w:val="%1.%2.%3.%4.%5.%6.%7.%8."/>
+      <w:lvlJc w:val="left"/>
+      <w:pPr>
+        <w:ind w:left="3744" w:hanging="1224"/>
+      </w:pPr>
+    </w:lvl>
+    <w:lvl w:ilvl="8">
+      <w:start w:val="1"/>
+      <w:numFmt w:val="decimal"/>
+      <w:lvlText w:val="%1.%2.%3.%4.%5.%6.%7.%8.%9."/>
+      <w:lvlJc w:val="left"/>
+      <w:pPr>
+        <w:ind w:left="4320" w:hanging="1440"/>
       </w:pPr>
     </w:lvl>
   </w:abstractNum>
   <w:num w:numId="1">
-    <w:abstractNumId w:val="1"/>
+    <w:abstractNumId w:val="5"/>
   </w:num>
   <w:num w:numId="2">
     <w:abstractNumId w:val="0"/>
+  </w:num>
+  <w:num w:numId="3">
+    <w:abstractNumId w:val="7"/>
+  </w:num>
+  <w:num w:numId="4">
+    <w:abstractNumId w:val="2"/>
+  </w:num>
+  <w:num w:numId="5">
+    <w:abstractNumId w:val="1"/>
+  </w:num>
+  <w:num w:numId="6">
+    <w:abstractNumId w:val="4"/>
+  </w:num>
+  <w:num w:numId="7">
+    <w:abstractNumId w:val="6"/>
+  </w:num>
+  <w:num w:numId="8">
+    <w:abstractNumId w:val="3"/>
   </w:num>
 </w:numbering>
 </file>

</xml_diff>

<commit_message>
Uzupelnienie dokumentacji oraz karty projektu
</commit_message>
<xml_diff>
--- a/Dokumentacja/dokumentacja.docx
+++ b/Dokumentacja/dokumentacja.docx
@@ -810,13 +810,54 @@
       <w:r>
         <w:rPr>
           <w:rFonts w:asciiTheme="minorHAnsi" w:hAnsiTheme="minorHAnsi" w:cstheme="minorHAnsi"/>
-          <w:i/>
-          <w:iCs/>
-          <w:color w:val="0000FF"/>
           <w:sz w:val="20"/>
           <w:szCs w:val="20"/>
         </w:rPr>
-        <w:t>yyyy-mm-dd</w:t>
+        <w:t>2018</w:t>
+      </w:r>
+      <w:r>
+        <w:rPr>
+          <w:rFonts w:asciiTheme="minorHAnsi" w:hAnsiTheme="minorHAnsi" w:cstheme="minorHAnsi"/>
+          <w:i/>
+          <w:iCs/>
+          <w:color w:val="000000" w:themeColor="text1"/>
+          <w:sz w:val="20"/>
+          <w:szCs w:val="20"/>
+        </w:rPr>
+        <w:t>-</w:t>
+      </w:r>
+      <w:r>
+        <w:rPr>
+          <w:rFonts w:asciiTheme="minorHAnsi" w:hAnsiTheme="minorHAnsi" w:cstheme="minorHAnsi"/>
+          <w:i/>
+          <w:iCs/>
+          <w:color w:val="000000" w:themeColor="text1"/>
+          <w:sz w:val="20"/>
+          <w:szCs w:val="20"/>
+        </w:rPr>
+        <w:t>07</w:t>
+      </w:r>
+      <w:r>
+        <w:rPr>
+          <w:rFonts w:asciiTheme="minorHAnsi" w:hAnsiTheme="minorHAnsi" w:cstheme="minorHAnsi"/>
+          <w:i/>
+          <w:iCs/>
+          <w:color w:val="000000" w:themeColor="text1"/>
+          <w:sz w:val="20"/>
+          <w:szCs w:val="20"/>
+        </w:rPr>
+        <w:t>-</w:t>
+      </w:r>
+      <w:r>
+        <w:rPr>
+          <w:rFonts w:asciiTheme="minorHAnsi" w:hAnsiTheme="minorHAnsi" w:cstheme="minorHAnsi"/>
+          <w:i/>
+          <w:iCs/>
+          <w:color w:val="000000" w:themeColor="text1"/>
+          <w:sz w:val="20"/>
+          <w:szCs w:val="20"/>
+        </w:rPr>
+        <w:t>11</w:t>
       </w:r>
     </w:p>
     <w:p>
@@ -1006,8 +1047,17 @@
                 <w:rFonts w:asciiTheme="minorHAnsi" w:hAnsiTheme="minorHAnsi" w:cstheme="minorHAnsi"/>
                 <w:color w:val="000000" w:themeColor="text1"/>
               </w:rPr>
-              <w:t>Katarzyna Urbasik</w:t>
+              <w:t xml:space="preserve">Katarzyna </w:t>
             </w:r>
+            <w:proofErr w:type="spellStart"/>
+            <w:r>
+              <w:rPr>
+                <w:rFonts w:asciiTheme="minorHAnsi" w:hAnsiTheme="minorHAnsi" w:cstheme="minorHAnsi"/>
+                <w:color w:val="000000" w:themeColor="text1"/>
+              </w:rPr>
+              <w:t>Urbasik</w:t>
+            </w:r>
+            <w:proofErr w:type="spellEnd"/>
           </w:p>
         </w:tc>
       </w:tr>
@@ -1098,13 +1148,95 @@
           <w:sz w:val="28"/>
         </w:rPr>
         <w:lastRenderedPageBreak/>
-        <w:t>Wstęp</w:t>
+        <w:t>Treść oraz</w:t>
+      </w:r>
+      <w:r>
+        <w:rPr>
+          <w:b/>
+          <w:sz w:val="28"/>
+        </w:rPr>
+        <w:t xml:space="preserve"> założenia</w:t>
+      </w:r>
+      <w:r>
+        <w:rPr>
+          <w:b/>
+          <w:sz w:val="28"/>
+        </w:rPr>
+        <w:t xml:space="preserve"> projektowe</w:t>
       </w:r>
     </w:p>
     <w:p>
       <w:pPr>
         <w:spacing w:after="200" w:line="276" w:lineRule="auto"/>
-      </w:pPr>
+        <w:jc w:val="both"/>
+      </w:pPr>
+    </w:p>
+    <w:p>
+      <w:pPr>
+        <w:spacing w:after="200" w:line="276" w:lineRule="auto"/>
+        <w:ind w:firstLine="360"/>
+        <w:jc w:val="both"/>
+      </w:pPr>
+      <w:r>
+        <w:t xml:space="preserve">Celem projektu jest opracowanie i wykonanie systemu pozwalającego na realizację autoryzowanego dostępu do pomieszczeń przy użyciu telefonów komórkowych. </w:t>
+      </w:r>
+      <w:r>
+        <w:t>Z</w:t>
+      </w:r>
+      <w:r>
+        <w:t>amkiem do pomieszczenia steruje stale włączony komputer PC z dostępem do Sieci (</w:t>
+      </w:r>
+      <w:r>
+        <w:t>przyjęto</w:t>
+      </w:r>
+      <w:r>
+        <w:t xml:space="preserve">, że jest wyposażony w kartę przekaźników sterujących zamkami w drzwiach). Otwarcie może zostać dokonane przez odpowiednie polecenie wysłane przez TCP/IP do komputera sterującego zamkami. </w:t>
+      </w:r>
+    </w:p>
+    <w:p>
+      <w:pPr>
+        <w:spacing w:after="200" w:line="276" w:lineRule="auto"/>
+        <w:ind w:firstLine="360"/>
+        <w:jc w:val="both"/>
+      </w:pPr>
+      <w:r>
+        <w:t>Należy opracować dwa programy:</w:t>
+      </w:r>
+    </w:p>
+    <w:p>
+      <w:pPr>
+        <w:pStyle w:val="Akapitzlist"/>
+        <w:numPr>
+          <w:ilvl w:val="0"/>
+          <w:numId w:val="9"/>
+        </w:numPr>
+        <w:spacing w:after="200" w:line="276" w:lineRule="auto"/>
+        <w:jc w:val="both"/>
+      </w:pPr>
+      <w:r>
+        <w:t>Dla komputera PC: odbieranie przez TCP/IP żądań otwarcia zamków, weryfikacja żądań i otwieranie zamków (fakt "otwarcia może być tylko sygnalizowany na ekranie; rzeczywista aplikacja wymagałaby zastosowania np. przekaźników sterowanych przez USB). Powinna istnieć możliwość definiowania listy uprawnionych użytkowników zamka (z prostą edycją - może być plik tekstowy ze spisem użytkowników  ich danymi). Program powinien logować akcje użytkowników;</w:t>
+      </w:r>
+    </w:p>
+    <w:p>
+      <w:pPr>
+        <w:pStyle w:val="Akapitzlist"/>
+        <w:spacing w:after="200" w:line="276" w:lineRule="auto"/>
+        <w:jc w:val="both"/>
+      </w:pPr>
+    </w:p>
+    <w:p>
+      <w:pPr>
+        <w:pStyle w:val="Akapitzlist"/>
+        <w:numPr>
+          <w:ilvl w:val="0"/>
+          <w:numId w:val="9"/>
+        </w:numPr>
+        <w:spacing w:after="200" w:line="276" w:lineRule="auto"/>
+        <w:jc w:val="both"/>
+      </w:pPr>
+      <w:r>
+        <w:t>Dla telefonów użytkowników zamka (można przyjąć, że będzie to aplikacja dla jednego, wybranego systemu). Aplikacja powinna na żądanie wysyłać odpowiedni (konfigurowalny - z indywidualnym hasłem) pakiet TCP/IP do komputera PC.</w:t>
+      </w:r>
       <w:r>
         <w:br w:type="page"/>
       </w:r>
@@ -1252,6 +1384,7 @@
         </w:rPr>
         <w:t xml:space="preserve"> poprawnie skonfigurować plik </w:t>
       </w:r>
+      <w:proofErr w:type="spellStart"/>
       <w:r>
         <w:rPr>
           <w:rFonts w:asciiTheme="minorHAnsi" w:hAnsiTheme="minorHAnsi" w:cstheme="minorHAnsi"/>
@@ -1259,6 +1392,7 @@
         </w:rPr>
         <w:t>config.properties</w:t>
       </w:r>
+      <w:proofErr w:type="spellEnd"/>
       <w:r>
         <w:rPr>
           <w:rFonts w:asciiTheme="minorHAnsi" w:hAnsiTheme="minorHAnsi" w:cstheme="minorHAnsi"/>
@@ -1272,6 +1406,7 @@
         </w:rPr>
         <w:t xml:space="preserve">znajdujący się folderze </w:t>
       </w:r>
+      <w:proofErr w:type="spellStart"/>
       <w:r>
         <w:rPr>
           <w:rFonts w:asciiTheme="minorHAnsi" w:hAnsiTheme="minorHAnsi" w:cstheme="minorHAnsi"/>
@@ -1279,6 +1414,7 @@
         </w:rPr>
         <w:t>cfg</w:t>
       </w:r>
+      <w:proofErr w:type="spellEnd"/>
       <w:r>
         <w:rPr>
           <w:rFonts w:asciiTheme="minorHAnsi" w:hAnsiTheme="minorHAnsi" w:cstheme="minorHAnsi"/>
@@ -1498,6 +1634,7 @@
         </w:rPr>
         <w:t xml:space="preserve">Na potrzeby projektu zaimplementowany został protokół komunikacyjny, znajdujący się w klasie </w:t>
       </w:r>
+      <w:proofErr w:type="spellStart"/>
       <w:r>
         <w:rPr>
           <w:rFonts w:asciiTheme="minorHAnsi" w:hAnsiTheme="minorHAnsi" w:cstheme="minorHAnsi"/>
@@ -1505,6 +1642,7 @@
         </w:rPr>
         <w:t>Protocol</w:t>
       </w:r>
+      <w:proofErr w:type="spellEnd"/>
       <w:r>
         <w:rPr>
           <w:rFonts w:asciiTheme="minorHAnsi" w:hAnsiTheme="minorHAnsi" w:cstheme="minorHAnsi"/>
@@ -1702,7 +1840,21 @@
               <w:rPr>
                 <w:rFonts w:asciiTheme="minorHAnsi" w:hAnsiTheme="minorHAnsi" w:cstheme="minorHAnsi"/>
               </w:rPr>
-              <w:t>&lt;email&gt; &lt;hasło&gt; &lt;nr_pokoju&gt;</w:t>
+              <w:t>&lt;email&gt; &lt;hasło&gt; &lt;</w:t>
+            </w:r>
+            <w:proofErr w:type="spellStart"/>
+            <w:r>
+              <w:rPr>
+                <w:rFonts w:asciiTheme="minorHAnsi" w:hAnsiTheme="minorHAnsi" w:cstheme="minorHAnsi"/>
+              </w:rPr>
+              <w:t>nr_pokoju</w:t>
+            </w:r>
+            <w:proofErr w:type="spellEnd"/>
+            <w:r>
+              <w:rPr>
+                <w:rFonts w:asciiTheme="minorHAnsi" w:hAnsiTheme="minorHAnsi" w:cstheme="minorHAnsi"/>
+              </w:rPr>
+              <w:t>&gt;</w:t>
             </w:r>
           </w:p>
         </w:tc>
@@ -2037,7 +2189,23 @@
                 <w:rFonts w:asciiTheme="minorHAnsi" w:hAnsiTheme="minorHAnsi" w:cstheme="minorHAnsi"/>
                 <w:lang w:val="en-US"/>
               </w:rPr>
-              <w:t>&lt;email&gt; &lt;hasło&gt;</w:t>
+              <w:t>&lt;email&gt; &lt;</w:t>
+            </w:r>
+            <w:proofErr w:type="spellStart"/>
+            <w:r>
+              <w:rPr>
+                <w:rFonts w:asciiTheme="minorHAnsi" w:hAnsiTheme="minorHAnsi" w:cstheme="minorHAnsi"/>
+                <w:lang w:val="en-US"/>
+              </w:rPr>
+              <w:t>hasło</w:t>
+            </w:r>
+            <w:proofErr w:type="spellEnd"/>
+            <w:r>
+              <w:rPr>
+                <w:rFonts w:asciiTheme="minorHAnsi" w:hAnsiTheme="minorHAnsi" w:cstheme="minorHAnsi"/>
+                <w:lang w:val="en-US"/>
+              </w:rPr>
+              <w:t>&gt;</w:t>
             </w:r>
           </w:p>
         </w:tc>
@@ -2246,7 +2414,15 @@
                 <w:rFonts w:asciiTheme="minorHAnsi" w:hAnsiTheme="minorHAnsi" w:cstheme="minorHAnsi"/>
                 <w:lang w:val="en-US"/>
               </w:rPr>
-              <w:t>&lt;email&gt; &lt;has</w:t>
+              <w:t>&lt;email&gt; &lt;</w:t>
+            </w:r>
+            <w:proofErr w:type="spellStart"/>
+            <w:r>
+              <w:rPr>
+                <w:rFonts w:asciiTheme="minorHAnsi" w:hAnsiTheme="minorHAnsi" w:cstheme="minorHAnsi"/>
+                <w:lang w:val="en-US"/>
+              </w:rPr>
+              <w:t>has</w:t>
             </w:r>
             <w:r>
               <w:rPr>
@@ -2255,6 +2431,7 @@
               </w:rPr>
               <w:t>ło</w:t>
             </w:r>
+            <w:proofErr w:type="spellEnd"/>
             <w:r>
               <w:rPr>
                 <w:rFonts w:asciiTheme="minorHAnsi" w:hAnsiTheme="minorHAnsi" w:cstheme="minorHAnsi"/>
@@ -2292,8 +2469,49 @@
                 <w:rFonts w:asciiTheme="minorHAnsi" w:hAnsiTheme="minorHAnsi" w:cstheme="minorHAnsi"/>
                 <w:lang w:val="en-US"/>
               </w:rPr>
-              <w:t>JSON zawierający listę pomieszczeń</w:t>
+              <w:t xml:space="preserve">JSON </w:t>
             </w:r>
+            <w:proofErr w:type="spellStart"/>
+            <w:r>
+              <w:rPr>
+                <w:rFonts w:asciiTheme="minorHAnsi" w:hAnsiTheme="minorHAnsi" w:cstheme="minorHAnsi"/>
+                <w:lang w:val="en-US"/>
+              </w:rPr>
+              <w:t>zawierający</w:t>
+            </w:r>
+            <w:proofErr w:type="spellEnd"/>
+            <w:r>
+              <w:rPr>
+                <w:rFonts w:asciiTheme="minorHAnsi" w:hAnsiTheme="minorHAnsi" w:cstheme="minorHAnsi"/>
+                <w:lang w:val="en-US"/>
+              </w:rPr>
+              <w:t xml:space="preserve"> </w:t>
+            </w:r>
+            <w:proofErr w:type="spellStart"/>
+            <w:r>
+              <w:rPr>
+                <w:rFonts w:asciiTheme="minorHAnsi" w:hAnsiTheme="minorHAnsi" w:cstheme="minorHAnsi"/>
+                <w:lang w:val="en-US"/>
+              </w:rPr>
+              <w:t>listę</w:t>
+            </w:r>
+            <w:proofErr w:type="spellEnd"/>
+            <w:r>
+              <w:rPr>
+                <w:rFonts w:asciiTheme="minorHAnsi" w:hAnsiTheme="minorHAnsi" w:cstheme="minorHAnsi"/>
+                <w:lang w:val="en-US"/>
+              </w:rPr>
+              <w:t xml:space="preserve"> </w:t>
+            </w:r>
+            <w:proofErr w:type="spellStart"/>
+            <w:r>
+              <w:rPr>
+                <w:rFonts w:asciiTheme="minorHAnsi" w:hAnsiTheme="minorHAnsi" w:cstheme="minorHAnsi"/>
+                <w:lang w:val="en-US"/>
+              </w:rPr>
+              <w:t>pomieszczeń</w:t>
+            </w:r>
+            <w:proofErr w:type="spellEnd"/>
             <w:r>
               <w:rPr>
                 <w:rFonts w:asciiTheme="minorHAnsi" w:hAnsiTheme="minorHAnsi" w:cstheme="minorHAnsi"/>
@@ -2456,19 +2674,69 @@
         <w:rPr>
           <w:rFonts w:asciiTheme="minorHAnsi" w:hAnsiTheme="minorHAnsi" w:cstheme="minorHAnsi"/>
         </w:rPr>
-        <w:t xml:space="preserve"> jest również baza danych MySQL wraz z poprawną konfiguracją.</w:t>
-      </w:r>
-      <w:r>
-        <w:rPr>
-          <w:rFonts w:asciiTheme="minorHAnsi" w:hAnsiTheme="minorHAnsi" w:cstheme="minorHAnsi"/>
-        </w:rPr>
-        <w:t xml:space="preserve"> Do obsługi komunikacji z bazą danych, wykorzystany został pakiet Java.sql</w:t>
-      </w:r>
-      <w:r>
-        <w:rPr>
-          <w:rFonts w:asciiTheme="minorHAnsi" w:hAnsiTheme="minorHAnsi" w:cstheme="minorHAnsi"/>
-        </w:rPr>
-        <w:t xml:space="preserve"> oraz oficjalny MySQL connector w wersji 5.1.46</w:t>
+        <w:t xml:space="preserve"> jest również baza danych </w:t>
+      </w:r>
+      <w:proofErr w:type="spellStart"/>
+      <w:r>
+        <w:rPr>
+          <w:rFonts w:asciiTheme="minorHAnsi" w:hAnsiTheme="minorHAnsi" w:cstheme="minorHAnsi"/>
+        </w:rPr>
+        <w:t>MySQL</w:t>
+      </w:r>
+      <w:proofErr w:type="spellEnd"/>
+      <w:r>
+        <w:rPr>
+          <w:rFonts w:asciiTheme="minorHAnsi" w:hAnsiTheme="minorHAnsi" w:cstheme="minorHAnsi"/>
+        </w:rPr>
+        <w:t xml:space="preserve"> wraz z poprawną konfiguracją.</w:t>
+      </w:r>
+      <w:r>
+        <w:rPr>
+          <w:rFonts w:asciiTheme="minorHAnsi" w:hAnsiTheme="minorHAnsi" w:cstheme="minorHAnsi"/>
+        </w:rPr>
+        <w:t xml:space="preserve"> Do obsługi komunikacji z bazą danych, wykorzystany został pakiet </w:t>
+      </w:r>
+      <w:proofErr w:type="spellStart"/>
+      <w:r>
+        <w:rPr>
+          <w:rFonts w:asciiTheme="minorHAnsi" w:hAnsiTheme="minorHAnsi" w:cstheme="minorHAnsi"/>
+        </w:rPr>
+        <w:t>Java.sql</w:t>
+      </w:r>
+      <w:proofErr w:type="spellEnd"/>
+      <w:r>
+        <w:rPr>
+          <w:rFonts w:asciiTheme="minorHAnsi" w:hAnsiTheme="minorHAnsi" w:cstheme="minorHAnsi"/>
+        </w:rPr>
+        <w:t xml:space="preserve"> oraz oficjalny </w:t>
+      </w:r>
+      <w:proofErr w:type="spellStart"/>
+      <w:r>
+        <w:rPr>
+          <w:rFonts w:asciiTheme="minorHAnsi" w:hAnsiTheme="minorHAnsi" w:cstheme="minorHAnsi"/>
+        </w:rPr>
+        <w:t>MySQL</w:t>
+      </w:r>
+      <w:proofErr w:type="spellEnd"/>
+      <w:r>
+        <w:rPr>
+          <w:rFonts w:asciiTheme="minorHAnsi" w:hAnsiTheme="minorHAnsi" w:cstheme="minorHAnsi"/>
+        </w:rPr>
+        <w:t xml:space="preserve"> </w:t>
+      </w:r>
+      <w:proofErr w:type="spellStart"/>
+      <w:r>
+        <w:rPr>
+          <w:rFonts w:asciiTheme="minorHAnsi" w:hAnsiTheme="minorHAnsi" w:cstheme="minorHAnsi"/>
+        </w:rPr>
+        <w:t>connector</w:t>
+      </w:r>
+      <w:proofErr w:type="spellEnd"/>
+      <w:r>
+        <w:rPr>
+          <w:rFonts w:asciiTheme="minorHAnsi" w:hAnsiTheme="minorHAnsi" w:cstheme="minorHAnsi"/>
+        </w:rPr>
+        <w:t xml:space="preserve"> w wersji 5.1.46</w:t>
       </w:r>
       <w:r>
         <w:rPr>
@@ -2534,12 +2802,21 @@
         </w:rPr>
         <w:t xml:space="preserve">najdują się dwie tabele: </w:t>
       </w:r>
-      <w:r>
-        <w:rPr>
-          <w:rFonts w:asciiTheme="minorHAnsi" w:hAnsiTheme="minorHAnsi" w:cstheme="minorHAnsi"/>
-          <w:i/>
-        </w:rPr>
-        <w:t xml:space="preserve">user </w:t>
+      <w:proofErr w:type="spellStart"/>
+      <w:r>
+        <w:rPr>
+          <w:rFonts w:asciiTheme="minorHAnsi" w:hAnsiTheme="minorHAnsi" w:cstheme="minorHAnsi"/>
+          <w:i/>
+        </w:rPr>
+        <w:t>user</w:t>
+      </w:r>
+      <w:proofErr w:type="spellEnd"/>
+      <w:r>
+        <w:rPr>
+          <w:rFonts w:asciiTheme="minorHAnsi" w:hAnsiTheme="minorHAnsi" w:cstheme="minorHAnsi"/>
+          <w:i/>
+        </w:rPr>
+        <w:t xml:space="preserve"> </w:t>
       </w:r>
       <w:r>
         <w:rPr>
@@ -2547,6 +2824,7 @@
         </w:rPr>
         <w:t xml:space="preserve">oraz </w:t>
       </w:r>
+      <w:proofErr w:type="spellStart"/>
       <w:r>
         <w:rPr>
           <w:rFonts w:asciiTheme="minorHAnsi" w:hAnsiTheme="minorHAnsi" w:cstheme="minorHAnsi"/>
@@ -2554,6 +2832,7 @@
         </w:rPr>
         <w:t>privilege</w:t>
       </w:r>
+      <w:proofErr w:type="spellEnd"/>
       <w:r>
         <w:rPr>
           <w:rFonts w:asciiTheme="minorHAnsi" w:hAnsiTheme="minorHAnsi" w:cstheme="minorHAnsi"/>
@@ -2677,7 +2956,21 @@
         <w:rPr>
           <w:rFonts w:asciiTheme="minorHAnsi" w:hAnsiTheme="minorHAnsi" w:cstheme="minorHAnsi"/>
         </w:rPr>
-        <w:t>W serwerze został dodatkowo zaimplementowany logger archiwizujący wszystkie aktywnoś</w:t>
+        <w:t xml:space="preserve">W serwerze został dodatkowo zaimplementowany </w:t>
+      </w:r>
+      <w:proofErr w:type="spellStart"/>
+      <w:r>
+        <w:rPr>
+          <w:rFonts w:asciiTheme="minorHAnsi" w:hAnsiTheme="minorHAnsi" w:cstheme="minorHAnsi"/>
+        </w:rPr>
+        <w:t>logger</w:t>
+      </w:r>
+      <w:proofErr w:type="spellEnd"/>
+      <w:r>
+        <w:rPr>
+          <w:rFonts w:asciiTheme="minorHAnsi" w:hAnsiTheme="minorHAnsi" w:cstheme="minorHAnsi"/>
+        </w:rPr>
+        <w:t xml:space="preserve"> archiwizujący wszystkie aktywnoś</w:t>
       </w:r>
       <w:r>
         <w:rPr>
@@ -2725,11 +3018,19 @@
           <w:rFonts w:asciiTheme="minorHAnsi" w:hAnsiTheme="minorHAnsi" w:cstheme="minorHAnsi"/>
         </w:rPr>
       </w:pPr>
-      <w:r>
-        <w:rPr>
-          <w:rFonts w:asciiTheme="minorHAnsi" w:hAnsiTheme="minorHAnsi" w:cstheme="minorHAnsi"/>
-        </w:rPr>
-        <w:t>Logger zapisuje również</w:t>
+      <w:proofErr w:type="spellStart"/>
+      <w:r>
+        <w:rPr>
+          <w:rFonts w:asciiTheme="minorHAnsi" w:hAnsiTheme="minorHAnsi" w:cstheme="minorHAnsi"/>
+        </w:rPr>
+        <w:t>Logger</w:t>
+      </w:r>
+      <w:proofErr w:type="spellEnd"/>
+      <w:r>
+        <w:rPr>
+          <w:rFonts w:asciiTheme="minorHAnsi" w:hAnsiTheme="minorHAnsi" w:cstheme="minorHAnsi"/>
+        </w:rPr>
+        <w:t xml:space="preserve"> zapisuje również</w:t>
       </w:r>
       <w:r>
         <w:rPr>
@@ -2743,12 +3044,21 @@
         </w:rPr>
         <w:t xml:space="preserve">i rozłączenia klienta z serwerem. Pełną historię logów można znaleźć w pliku </w:t>
       </w:r>
-      <w:r>
-        <w:rPr>
-          <w:rFonts w:asciiTheme="minorHAnsi" w:hAnsiTheme="minorHAnsi" w:cstheme="minorHAnsi"/>
-          <w:i/>
-        </w:rPr>
-        <w:t xml:space="preserve">logs.log </w:t>
+      <w:proofErr w:type="spellStart"/>
+      <w:r>
+        <w:rPr>
+          <w:rFonts w:asciiTheme="minorHAnsi" w:hAnsiTheme="minorHAnsi" w:cstheme="minorHAnsi"/>
+          <w:i/>
+        </w:rPr>
+        <w:t>logs.log</w:t>
+      </w:r>
+      <w:proofErr w:type="spellEnd"/>
+      <w:r>
+        <w:rPr>
+          <w:rFonts w:asciiTheme="minorHAnsi" w:hAnsiTheme="minorHAnsi" w:cstheme="minorHAnsi"/>
+          <w:i/>
+        </w:rPr>
+        <w:t xml:space="preserve"> </w:t>
       </w:r>
       <w:r>
         <w:rPr>
@@ -2756,6 +3066,7 @@
         </w:rPr>
         <w:t xml:space="preserve">znajdującym się folderze </w:t>
       </w:r>
+      <w:proofErr w:type="spellStart"/>
       <w:r>
         <w:rPr>
           <w:rFonts w:asciiTheme="minorHAnsi" w:hAnsiTheme="minorHAnsi" w:cstheme="minorHAnsi"/>
@@ -2763,6 +3074,7 @@
         </w:rPr>
         <w:t>cfg</w:t>
       </w:r>
+      <w:proofErr w:type="spellEnd"/>
       <w:r>
         <w:rPr>
           <w:rFonts w:asciiTheme="minorHAnsi" w:hAnsiTheme="minorHAnsi" w:cstheme="minorHAnsi"/>
@@ -2863,6 +3175,7 @@
         </w:rPr>
         <w:t xml:space="preserve">Z wykorzystaniem narzędzia </w:t>
       </w:r>
+      <w:proofErr w:type="spellStart"/>
       <w:r>
         <w:rPr>
           <w:rFonts w:asciiTheme="minorHAnsi" w:hAnsiTheme="minorHAnsi" w:cstheme="minorHAnsi"/>
@@ -2870,6 +3183,7 @@
         </w:rPr>
         <w:t>Javadoc</w:t>
       </w:r>
+      <w:proofErr w:type="spellEnd"/>
       <w:r>
         <w:rPr>
           <w:rFonts w:asciiTheme="minorHAnsi" w:hAnsiTheme="minorHAnsi" w:cstheme="minorHAnsi"/>
@@ -2975,11 +3289,17 @@
         <w:jc w:val="both"/>
         <w:rPr>
           <w:rFonts w:asciiTheme="minorHAnsi" w:hAnsiTheme="minorHAnsi" w:cstheme="minorHAnsi"/>
-        </w:rPr>
-      </w:pPr>
-      <w:r>
-        <w:rPr>
-          <w:rFonts w:asciiTheme="minorHAnsi" w:hAnsiTheme="minorHAnsi" w:cstheme="minorHAnsi"/>
+          <w:b/>
+          <w:sz w:val="28"/>
+          <w:szCs w:val="28"/>
+        </w:rPr>
+      </w:pPr>
+      <w:r>
+        <w:rPr>
+          <w:rFonts w:asciiTheme="minorHAnsi" w:hAnsiTheme="minorHAnsi" w:cstheme="minorHAnsi"/>
+          <w:b/>
+          <w:sz w:val="28"/>
+          <w:szCs w:val="28"/>
         </w:rPr>
         <w:lastRenderedPageBreak/>
         <w:t>Aplikacja mobilna</w:t>
@@ -3018,6 +3338,7 @@
           <w:rFonts w:asciiTheme="minorHAnsi" w:hAnsiTheme="minorHAnsi" w:cstheme="minorHAnsi"/>
         </w:rPr>
       </w:pPr>
+      <w:proofErr w:type="spellStart"/>
       <w:r>
         <w:rPr>
           <w:rFonts w:asciiTheme="minorHAnsi" w:hAnsiTheme="minorHAnsi" w:cstheme="minorHAnsi"/>
@@ -3025,12 +3346,13 @@
         </w:rPr>
         <w:t>ClientCommunication</w:t>
       </w:r>
+      <w:proofErr w:type="spellEnd"/>
     </w:p>
     <w:p>
       <w:pPr>
         <w:pStyle w:val="Akapitzlist"/>
         <w:spacing w:before="240" w:after="120" w:line="276" w:lineRule="auto"/>
-        <w:ind w:left="1224"/>
+        <w:ind w:left="993"/>
         <w:jc w:val="both"/>
         <w:rPr>
           <w:rFonts w:asciiTheme="minorHAnsi" w:hAnsiTheme="minorHAnsi" w:cstheme="minorHAnsi"/>
@@ -3047,7 +3369,7 @@
       <w:pPr>
         <w:pStyle w:val="Akapitzlist"/>
         <w:spacing w:before="240" w:after="120" w:line="276" w:lineRule="auto"/>
-        <w:ind w:left="1224"/>
+        <w:ind w:left="993"/>
         <w:jc w:val="both"/>
         <w:rPr>
           <w:rFonts w:asciiTheme="minorHAnsi" w:hAnsiTheme="minorHAnsi" w:cstheme="minorHAnsi"/>
@@ -3067,18 +3389,63 @@
           <w:ilvl w:val="0"/>
           <w:numId w:val="5"/>
         </w:numPr>
+        <w:tabs>
+          <w:tab w:val="left" w:pos="1560"/>
+        </w:tabs>
         <w:spacing w:before="240" w:after="120" w:line="276" w:lineRule="auto"/>
+        <w:ind w:left="1560"/>
         <w:jc w:val="both"/>
         <w:rPr>
           <w:rFonts w:asciiTheme="minorHAnsi" w:hAnsiTheme="minorHAnsi" w:cstheme="minorHAnsi"/>
         </w:rPr>
       </w:pPr>
-      <w:r>
-        <w:rPr>
-          <w:rFonts w:asciiTheme="minorHAnsi" w:hAnsiTheme="minorHAnsi" w:cstheme="minorHAnsi"/>
-          <w:i/>
-        </w:rPr>
-        <w:t>checkLogin(userEmail, userPassword)</w:t>
+      <w:proofErr w:type="spellStart"/>
+      <w:r>
+        <w:rPr>
+          <w:rFonts w:asciiTheme="minorHAnsi" w:hAnsiTheme="minorHAnsi" w:cstheme="minorHAnsi"/>
+          <w:i/>
+        </w:rPr>
+        <w:t>checkLogin</w:t>
+      </w:r>
+      <w:proofErr w:type="spellEnd"/>
+      <w:r>
+        <w:rPr>
+          <w:rFonts w:asciiTheme="minorHAnsi" w:hAnsiTheme="minorHAnsi" w:cstheme="minorHAnsi"/>
+          <w:i/>
+        </w:rPr>
+        <w:t>(</w:t>
+      </w:r>
+      <w:proofErr w:type="spellStart"/>
+      <w:r>
+        <w:rPr>
+          <w:rFonts w:asciiTheme="minorHAnsi" w:hAnsiTheme="minorHAnsi" w:cstheme="minorHAnsi"/>
+          <w:i/>
+        </w:rPr>
+        <w:t>userEmail</w:t>
+      </w:r>
+      <w:proofErr w:type="spellEnd"/>
+      <w:r>
+        <w:rPr>
+          <w:rFonts w:asciiTheme="minorHAnsi" w:hAnsiTheme="minorHAnsi" w:cstheme="minorHAnsi"/>
+          <w:i/>
+        </w:rPr>
+        <w:t xml:space="preserve">, </w:t>
+      </w:r>
+      <w:proofErr w:type="spellStart"/>
+      <w:r>
+        <w:rPr>
+          <w:rFonts w:asciiTheme="minorHAnsi" w:hAnsiTheme="minorHAnsi" w:cstheme="minorHAnsi"/>
+          <w:i/>
+        </w:rPr>
+        <w:t>userPassword</w:t>
+      </w:r>
+      <w:proofErr w:type="spellEnd"/>
+      <w:r>
+        <w:rPr>
+          <w:rFonts w:asciiTheme="minorHAnsi" w:hAnsiTheme="minorHAnsi" w:cstheme="minorHAnsi"/>
+          <w:i/>
+        </w:rPr>
+        <w:t>)</w:t>
       </w:r>
       <w:r>
         <w:rPr>
@@ -3092,6 +3459,7 @@
         </w:rPr>
         <w:t xml:space="preserve"> o adresie email </w:t>
       </w:r>
+      <w:proofErr w:type="spellStart"/>
       <w:r>
         <w:rPr>
           <w:rFonts w:asciiTheme="minorHAnsi" w:hAnsiTheme="minorHAnsi" w:cstheme="minorHAnsi"/>
@@ -3099,12 +3467,14 @@
         </w:rPr>
         <w:t>userEmail</w:t>
       </w:r>
+      <w:proofErr w:type="spellEnd"/>
       <w:r>
         <w:rPr>
           <w:rFonts w:asciiTheme="minorHAnsi" w:hAnsiTheme="minorHAnsi" w:cstheme="minorHAnsi"/>
         </w:rPr>
         <w:t xml:space="preserve"> oraz haśle </w:t>
       </w:r>
+      <w:proofErr w:type="spellStart"/>
       <w:r>
         <w:rPr>
           <w:rFonts w:asciiTheme="minorHAnsi" w:hAnsiTheme="minorHAnsi" w:cstheme="minorHAnsi"/>
@@ -3112,6 +3482,7 @@
         </w:rPr>
         <w:t>userPassword</w:t>
       </w:r>
+      <w:proofErr w:type="spellEnd"/>
       <w:r>
         <w:rPr>
           <w:rFonts w:asciiTheme="minorHAnsi" w:hAnsiTheme="minorHAnsi" w:cstheme="minorHAnsi"/>
@@ -3126,18 +3497,47 @@
           <w:ilvl w:val="0"/>
           <w:numId w:val="5"/>
         </w:numPr>
+        <w:tabs>
+          <w:tab w:val="left" w:pos="1560"/>
+        </w:tabs>
         <w:spacing w:before="240" w:after="120" w:line="276" w:lineRule="auto"/>
+        <w:ind w:left="1560"/>
         <w:jc w:val="both"/>
         <w:rPr>
           <w:rFonts w:asciiTheme="minorHAnsi" w:hAnsiTheme="minorHAnsi" w:cstheme="minorHAnsi"/>
         </w:rPr>
       </w:pPr>
-      <w:r>
-        <w:rPr>
-          <w:rFonts w:asciiTheme="minorHAnsi" w:hAnsiTheme="minorHAnsi" w:cstheme="minorHAnsi"/>
-          <w:i/>
-        </w:rPr>
-        <w:t>getDoorList(mail,password)</w:t>
+      <w:proofErr w:type="spellStart"/>
+      <w:r>
+        <w:rPr>
+          <w:rFonts w:asciiTheme="minorHAnsi" w:hAnsiTheme="minorHAnsi" w:cstheme="minorHAnsi"/>
+          <w:i/>
+        </w:rPr>
+        <w:t>getDoorList</w:t>
+      </w:r>
+      <w:proofErr w:type="spellEnd"/>
+      <w:r>
+        <w:rPr>
+          <w:rFonts w:asciiTheme="minorHAnsi" w:hAnsiTheme="minorHAnsi" w:cstheme="minorHAnsi"/>
+          <w:i/>
+        </w:rPr>
+        <w:t>(</w:t>
+      </w:r>
+      <w:proofErr w:type="spellStart"/>
+      <w:r>
+        <w:rPr>
+          <w:rFonts w:asciiTheme="minorHAnsi" w:hAnsiTheme="minorHAnsi" w:cstheme="minorHAnsi"/>
+          <w:i/>
+        </w:rPr>
+        <w:t>mail,password</w:t>
+      </w:r>
+      <w:proofErr w:type="spellEnd"/>
+      <w:r>
+        <w:rPr>
+          <w:rFonts w:asciiTheme="minorHAnsi" w:hAnsiTheme="minorHAnsi" w:cstheme="minorHAnsi"/>
+          <w:i/>
+        </w:rPr>
+        <w:t>)</w:t>
       </w:r>
       <w:r>
         <w:rPr>
@@ -3153,18 +3553,79 @@
           <w:ilvl w:val="0"/>
           <w:numId w:val="5"/>
         </w:numPr>
+        <w:tabs>
+          <w:tab w:val="left" w:pos="1560"/>
+        </w:tabs>
         <w:spacing w:before="240" w:after="120" w:line="276" w:lineRule="auto"/>
+        <w:ind w:left="1560"/>
         <w:jc w:val="both"/>
         <w:rPr>
           <w:rFonts w:asciiTheme="minorHAnsi" w:hAnsiTheme="minorHAnsi" w:cstheme="minorHAnsi"/>
         </w:rPr>
       </w:pPr>
-      <w:r>
-        <w:rPr>
-          <w:rFonts w:asciiTheme="minorHAnsi" w:hAnsiTheme="minorHAnsi" w:cstheme="minorHAnsi"/>
-          <w:i/>
-        </w:rPr>
-        <w:t xml:space="preserve">checkPrivileges(userEmail, userPassword, roomNumber) </w:t>
+      <w:proofErr w:type="spellStart"/>
+      <w:r>
+        <w:rPr>
+          <w:rFonts w:asciiTheme="minorHAnsi" w:hAnsiTheme="minorHAnsi" w:cstheme="minorHAnsi"/>
+          <w:i/>
+        </w:rPr>
+        <w:t>checkPrivileges</w:t>
+      </w:r>
+      <w:proofErr w:type="spellEnd"/>
+      <w:r>
+        <w:rPr>
+          <w:rFonts w:asciiTheme="minorHAnsi" w:hAnsiTheme="minorHAnsi" w:cstheme="minorHAnsi"/>
+          <w:i/>
+        </w:rPr>
+        <w:t>(</w:t>
+      </w:r>
+      <w:proofErr w:type="spellStart"/>
+      <w:r>
+        <w:rPr>
+          <w:rFonts w:asciiTheme="minorHAnsi" w:hAnsiTheme="minorHAnsi" w:cstheme="minorHAnsi"/>
+          <w:i/>
+        </w:rPr>
+        <w:t>userEmail</w:t>
+      </w:r>
+      <w:proofErr w:type="spellEnd"/>
+      <w:r>
+        <w:rPr>
+          <w:rFonts w:asciiTheme="minorHAnsi" w:hAnsiTheme="minorHAnsi" w:cstheme="minorHAnsi"/>
+          <w:i/>
+        </w:rPr>
+        <w:t xml:space="preserve">, </w:t>
+      </w:r>
+      <w:proofErr w:type="spellStart"/>
+      <w:r>
+        <w:rPr>
+          <w:rFonts w:asciiTheme="minorHAnsi" w:hAnsiTheme="minorHAnsi" w:cstheme="minorHAnsi"/>
+          <w:i/>
+        </w:rPr>
+        <w:t>userPassword</w:t>
+      </w:r>
+      <w:proofErr w:type="spellEnd"/>
+      <w:r>
+        <w:rPr>
+          <w:rFonts w:asciiTheme="minorHAnsi" w:hAnsiTheme="minorHAnsi" w:cstheme="minorHAnsi"/>
+          <w:i/>
+        </w:rPr>
+        <w:t xml:space="preserve">, </w:t>
+      </w:r>
+      <w:proofErr w:type="spellStart"/>
+      <w:r>
+        <w:rPr>
+          <w:rFonts w:asciiTheme="minorHAnsi" w:hAnsiTheme="minorHAnsi" w:cstheme="minorHAnsi"/>
+          <w:i/>
+        </w:rPr>
+        <w:t>roomNumber</w:t>
+      </w:r>
+      <w:proofErr w:type="spellEnd"/>
+      <w:r>
+        <w:rPr>
+          <w:rFonts w:asciiTheme="minorHAnsi" w:hAnsiTheme="minorHAnsi" w:cstheme="minorHAnsi"/>
+          <w:i/>
+        </w:rPr>
+        <w:t xml:space="preserve">) </w:t>
       </w:r>
       <w:r>
         <w:rPr>
@@ -3178,12 +3639,37 @@
         </w:rPr>
         <w:t xml:space="preserve"> (</w:t>
       </w:r>
-      <w:r>
-        <w:rPr>
-          <w:rFonts w:asciiTheme="minorHAnsi" w:hAnsiTheme="minorHAnsi" w:cstheme="minorHAnsi"/>
-          <w:i/>
-        </w:rPr>
-        <w:t>userEmail, userPassword)</w:t>
+      <w:proofErr w:type="spellStart"/>
+      <w:r>
+        <w:rPr>
+          <w:rFonts w:asciiTheme="minorHAnsi" w:hAnsiTheme="minorHAnsi" w:cstheme="minorHAnsi"/>
+          <w:i/>
+        </w:rPr>
+        <w:t>userEmail</w:t>
+      </w:r>
+      <w:proofErr w:type="spellEnd"/>
+      <w:r>
+        <w:rPr>
+          <w:rFonts w:asciiTheme="minorHAnsi" w:hAnsiTheme="minorHAnsi" w:cstheme="minorHAnsi"/>
+          <w:i/>
+        </w:rPr>
+        <w:t xml:space="preserve">, </w:t>
+      </w:r>
+      <w:proofErr w:type="spellStart"/>
+      <w:r>
+        <w:rPr>
+          <w:rFonts w:asciiTheme="minorHAnsi" w:hAnsiTheme="minorHAnsi" w:cstheme="minorHAnsi"/>
+          <w:i/>
+        </w:rPr>
+        <w:t>userPassword</w:t>
+      </w:r>
+      <w:proofErr w:type="spellEnd"/>
+      <w:r>
+        <w:rPr>
+          <w:rFonts w:asciiTheme="minorHAnsi" w:hAnsiTheme="minorHAnsi" w:cstheme="minorHAnsi"/>
+          <w:i/>
+        </w:rPr>
+        <w:t>)</w:t>
       </w:r>
       <w:r>
         <w:rPr>
@@ -3197,18 +3683,30 @@
         </w:rPr>
         <w:t xml:space="preserve">(o numerze </w:t>
       </w:r>
-      <w:r>
-        <w:rPr>
-          <w:rFonts w:asciiTheme="minorHAnsi" w:hAnsiTheme="minorHAnsi" w:cstheme="minorHAnsi"/>
-          <w:i/>
-        </w:rPr>
-        <w:t>roomNumber).</w:t>
-      </w:r>
-    </w:p>
-    <w:p>
-      <w:pPr>
+      <w:proofErr w:type="spellStart"/>
+      <w:r>
+        <w:rPr>
+          <w:rFonts w:asciiTheme="minorHAnsi" w:hAnsiTheme="minorHAnsi" w:cstheme="minorHAnsi"/>
+          <w:i/>
+        </w:rPr>
+        <w:t>roomNumber</w:t>
+      </w:r>
+      <w:proofErr w:type="spellEnd"/>
+      <w:r>
+        <w:rPr>
+          <w:rFonts w:asciiTheme="minorHAnsi" w:hAnsiTheme="minorHAnsi" w:cstheme="minorHAnsi"/>
+          <w:i/>
+        </w:rPr>
+        <w:t>).</w:t>
+      </w:r>
+    </w:p>
+    <w:p>
+      <w:pPr>
+        <w:tabs>
+          <w:tab w:val="left" w:pos="993"/>
+        </w:tabs>
         <w:spacing w:before="240" w:after="120" w:line="276" w:lineRule="auto"/>
-        <w:ind w:left="1224"/>
+        <w:ind w:left="993"/>
         <w:jc w:val="both"/>
         <w:rPr>
           <w:rFonts w:asciiTheme="minorHAnsi" w:hAnsiTheme="minorHAnsi" w:cstheme="minorHAnsi"/>
@@ -3221,6 +3719,7 @@
         </w:rPr>
         <w:t xml:space="preserve">Za komunikację z serwerem odpowiada klasa </w:t>
       </w:r>
+      <w:proofErr w:type="spellStart"/>
       <w:r>
         <w:rPr>
           <w:rFonts w:asciiTheme="minorHAnsi" w:hAnsiTheme="minorHAnsi" w:cstheme="minorHAnsi"/>
@@ -3228,12 +3727,14 @@
         </w:rPr>
         <w:t>AsyncAction</w:t>
       </w:r>
+      <w:proofErr w:type="spellEnd"/>
       <w:r>
         <w:rPr>
           <w:rFonts w:asciiTheme="minorHAnsi" w:hAnsiTheme="minorHAnsi" w:cstheme="minorHAnsi"/>
         </w:rPr>
         <w:t xml:space="preserve">, która zawiera metodę </w:t>
       </w:r>
+      <w:proofErr w:type="spellStart"/>
       <w:r>
         <w:rPr>
           <w:rFonts w:asciiTheme="minorHAnsi" w:hAnsiTheme="minorHAnsi" w:cstheme="minorHAnsi"/>
@@ -3241,6 +3742,7 @@
         </w:rPr>
         <w:t>doInBackground</w:t>
       </w:r>
+      <w:proofErr w:type="spellEnd"/>
       <w:r>
         <w:rPr>
           <w:rFonts w:asciiTheme="minorHAnsi" w:hAnsiTheme="minorHAnsi" w:cstheme="minorHAnsi"/>
@@ -3261,6 +3763,7 @@
           <w:rFonts w:asciiTheme="minorHAnsi" w:hAnsiTheme="minorHAnsi" w:cstheme="minorHAnsi"/>
         </w:rPr>
       </w:pPr>
+      <w:proofErr w:type="spellStart"/>
       <w:r>
         <w:rPr>
           <w:rFonts w:asciiTheme="minorHAnsi" w:hAnsiTheme="minorHAnsi" w:cstheme="minorHAnsi"/>
@@ -3268,12 +3771,13 @@
         </w:rPr>
         <w:t>Floor</w:t>
       </w:r>
+      <w:proofErr w:type="spellEnd"/>
     </w:p>
     <w:p>
       <w:pPr>
         <w:pStyle w:val="Akapitzlist"/>
         <w:spacing w:before="240" w:after="120" w:line="276" w:lineRule="auto"/>
-        <w:ind w:left="1224"/>
+        <w:ind w:left="993"/>
         <w:jc w:val="both"/>
         <w:rPr>
           <w:rFonts w:asciiTheme="minorHAnsi" w:hAnsiTheme="minorHAnsi" w:cstheme="minorHAnsi"/>
@@ -3283,14 +3787,42 @@
         <w:rPr>
           <w:rFonts w:asciiTheme="minorHAnsi" w:hAnsiTheme="minorHAnsi" w:cstheme="minorHAnsi"/>
         </w:rPr>
-        <w:t xml:space="preserve">Klasa Floor zawiera listę obiektów typu Room i jest odpowiednikiem pojedynczego piętra. </w:t>
+        <w:t xml:space="preserve">Klasa </w:t>
+      </w:r>
+      <w:proofErr w:type="spellStart"/>
+      <w:r>
+        <w:rPr>
+          <w:rFonts w:asciiTheme="minorHAnsi" w:hAnsiTheme="minorHAnsi" w:cstheme="minorHAnsi"/>
+        </w:rPr>
+        <w:t>Floor</w:t>
+      </w:r>
+      <w:proofErr w:type="spellEnd"/>
+      <w:r>
+        <w:rPr>
+          <w:rFonts w:asciiTheme="minorHAnsi" w:hAnsiTheme="minorHAnsi" w:cstheme="minorHAnsi"/>
+        </w:rPr>
+        <w:t xml:space="preserve"> zawiera listę obiektów typu </w:t>
+      </w:r>
+      <w:proofErr w:type="spellStart"/>
+      <w:r>
+        <w:rPr>
+          <w:rFonts w:asciiTheme="minorHAnsi" w:hAnsiTheme="minorHAnsi" w:cstheme="minorHAnsi"/>
+        </w:rPr>
+        <w:t>Room</w:t>
+      </w:r>
+      <w:proofErr w:type="spellEnd"/>
+      <w:r>
+        <w:rPr>
+          <w:rFonts w:asciiTheme="minorHAnsi" w:hAnsiTheme="minorHAnsi" w:cstheme="minorHAnsi"/>
+        </w:rPr>
+        <w:t xml:space="preserve"> i jest odpowiednikiem pojedynczego piętra. </w:t>
       </w:r>
     </w:p>
     <w:p>
       <w:pPr>
         <w:pStyle w:val="Akapitzlist"/>
         <w:spacing w:before="240" w:after="120" w:line="276" w:lineRule="auto"/>
-        <w:ind w:left="1224"/>
+        <w:ind w:left="993"/>
         <w:jc w:val="both"/>
         <w:rPr>
           <w:rFonts w:asciiTheme="minorHAnsi" w:hAnsiTheme="minorHAnsi" w:cstheme="minorHAnsi"/>
@@ -3310,18 +3842,47 @@
           <w:ilvl w:val="0"/>
           <w:numId w:val="6"/>
         </w:numPr>
+        <w:tabs>
+          <w:tab w:val="left" w:pos="1701"/>
+        </w:tabs>
         <w:spacing w:before="240" w:after="120" w:line="276" w:lineRule="auto"/>
+        <w:ind w:left="1701"/>
         <w:jc w:val="both"/>
         <w:rPr>
           <w:rFonts w:asciiTheme="minorHAnsi" w:hAnsiTheme="minorHAnsi" w:cstheme="minorHAnsi"/>
         </w:rPr>
       </w:pPr>
-      <w:r>
-        <w:rPr>
-          <w:rFonts w:asciiTheme="minorHAnsi" w:hAnsiTheme="minorHAnsi" w:cstheme="minorHAnsi"/>
-          <w:i/>
-        </w:rPr>
-        <w:t xml:space="preserve">setFloorName(newName) </w:t>
+      <w:proofErr w:type="spellStart"/>
+      <w:r>
+        <w:rPr>
+          <w:rFonts w:asciiTheme="minorHAnsi" w:hAnsiTheme="minorHAnsi" w:cstheme="minorHAnsi"/>
+          <w:i/>
+        </w:rPr>
+        <w:t>setFloorName</w:t>
+      </w:r>
+      <w:proofErr w:type="spellEnd"/>
+      <w:r>
+        <w:rPr>
+          <w:rFonts w:asciiTheme="minorHAnsi" w:hAnsiTheme="minorHAnsi" w:cstheme="minorHAnsi"/>
+          <w:i/>
+        </w:rPr>
+        <w:t>(</w:t>
+      </w:r>
+      <w:proofErr w:type="spellStart"/>
+      <w:r>
+        <w:rPr>
+          <w:rFonts w:asciiTheme="minorHAnsi" w:hAnsiTheme="minorHAnsi" w:cstheme="minorHAnsi"/>
+          <w:i/>
+        </w:rPr>
+        <w:t>newName</w:t>
+      </w:r>
+      <w:proofErr w:type="spellEnd"/>
+      <w:r>
+        <w:rPr>
+          <w:rFonts w:asciiTheme="minorHAnsi" w:hAnsiTheme="minorHAnsi" w:cstheme="minorHAnsi"/>
+          <w:i/>
+        </w:rPr>
+        <w:t xml:space="preserve">) </w:t>
       </w:r>
       <w:r>
         <w:rPr>
@@ -3349,39 +3910,63 @@
           <w:ilvl w:val="0"/>
           <w:numId w:val="6"/>
         </w:numPr>
+        <w:tabs>
+          <w:tab w:val="left" w:pos="1701"/>
+        </w:tabs>
         <w:spacing w:before="240" w:after="120" w:line="276" w:lineRule="auto"/>
+        <w:ind w:left="1701"/>
         <w:jc w:val="both"/>
         <w:rPr>
           <w:rFonts w:asciiTheme="minorHAnsi" w:hAnsiTheme="minorHAnsi" w:cstheme="minorHAnsi"/>
         </w:rPr>
       </w:pPr>
-      <w:r>
-        <w:rPr>
-          <w:rFonts w:asciiTheme="minorHAnsi" w:hAnsiTheme="minorHAnsi" w:cstheme="minorHAnsi"/>
-          <w:i/>
-        </w:rPr>
-        <w:t>getFloorName(), getAllRooms(),</w:t>
-      </w:r>
-      <w:r>
-        <w:rPr>
-          <w:rFonts w:asciiTheme="minorHAnsi" w:hAnsiTheme="minorHAnsi" w:cstheme="minorHAnsi"/>
-          <w:i/>
-        </w:rPr>
-        <w:t xml:space="preserve"> </w:t>
-      </w:r>
-      <w:r>
-        <w:rPr>
-          <w:rFonts w:asciiTheme="minorHAnsi" w:hAnsiTheme="minorHAnsi" w:cstheme="minorHAnsi"/>
-          <w:i/>
-        </w:rPr>
-        <w:t>getAllRoomsNames()</w:t>
-      </w:r>
-      <w:r>
-        <w:rPr>
-          <w:rFonts w:asciiTheme="minorHAnsi" w:hAnsiTheme="minorHAnsi" w:cstheme="minorHAnsi"/>
-          <w:i/>
-        </w:rPr>
-        <w:t xml:space="preserve"> </w:t>
+      <w:proofErr w:type="spellStart"/>
+      <w:r>
+        <w:rPr>
+          <w:rFonts w:asciiTheme="minorHAnsi" w:hAnsiTheme="minorHAnsi" w:cstheme="minorHAnsi"/>
+          <w:i/>
+        </w:rPr>
+        <w:t>getFloorName</w:t>
+      </w:r>
+      <w:proofErr w:type="spellEnd"/>
+      <w:r>
+        <w:rPr>
+          <w:rFonts w:asciiTheme="minorHAnsi" w:hAnsiTheme="minorHAnsi" w:cstheme="minorHAnsi"/>
+          <w:i/>
+        </w:rPr>
+        <w:t xml:space="preserve">(), </w:t>
+      </w:r>
+      <w:proofErr w:type="spellStart"/>
+      <w:r>
+        <w:rPr>
+          <w:rFonts w:asciiTheme="minorHAnsi" w:hAnsiTheme="minorHAnsi" w:cstheme="minorHAnsi"/>
+          <w:i/>
+        </w:rPr>
+        <w:t>getAllRooms</w:t>
+      </w:r>
+      <w:proofErr w:type="spellEnd"/>
+      <w:r>
+        <w:rPr>
+          <w:rFonts w:asciiTheme="minorHAnsi" w:hAnsiTheme="minorHAnsi" w:cstheme="minorHAnsi"/>
+          <w:i/>
+        </w:rPr>
+        <w:t xml:space="preserve">(), </w:t>
+      </w:r>
+      <w:proofErr w:type="spellStart"/>
+      <w:r>
+        <w:rPr>
+          <w:rFonts w:asciiTheme="minorHAnsi" w:hAnsiTheme="minorHAnsi" w:cstheme="minorHAnsi"/>
+          <w:i/>
+        </w:rPr>
+        <w:t>getAllRoomsNames</w:t>
+      </w:r>
+      <w:proofErr w:type="spellEnd"/>
+      <w:r>
+        <w:rPr>
+          <w:rFonts w:asciiTheme="minorHAnsi" w:hAnsiTheme="minorHAnsi" w:cstheme="minorHAnsi"/>
+          <w:i/>
+        </w:rPr>
+        <w:t xml:space="preserve">() </w:t>
       </w:r>
       <w:r>
         <w:rPr>
@@ -3423,18 +4008,47 @@
           <w:ilvl w:val="0"/>
           <w:numId w:val="6"/>
         </w:numPr>
+        <w:tabs>
+          <w:tab w:val="left" w:pos="1701"/>
+        </w:tabs>
         <w:spacing w:before="240" w:after="120" w:line="276" w:lineRule="auto"/>
+        <w:ind w:left="1701"/>
         <w:jc w:val="both"/>
         <w:rPr>
           <w:rFonts w:asciiTheme="minorHAnsi" w:hAnsiTheme="minorHAnsi" w:cstheme="minorHAnsi"/>
         </w:rPr>
       </w:pPr>
-      <w:r>
-        <w:rPr>
-          <w:rFonts w:asciiTheme="minorHAnsi" w:hAnsiTheme="minorHAnsi" w:cstheme="minorHAnsi"/>
-          <w:i/>
-        </w:rPr>
-        <w:t xml:space="preserve">addRoom(roomName) – </w:t>
+      <w:proofErr w:type="spellStart"/>
+      <w:r>
+        <w:rPr>
+          <w:rFonts w:asciiTheme="minorHAnsi" w:hAnsiTheme="minorHAnsi" w:cstheme="minorHAnsi"/>
+          <w:i/>
+        </w:rPr>
+        <w:t>addRoom</w:t>
+      </w:r>
+      <w:proofErr w:type="spellEnd"/>
+      <w:r>
+        <w:rPr>
+          <w:rFonts w:asciiTheme="minorHAnsi" w:hAnsiTheme="minorHAnsi" w:cstheme="minorHAnsi"/>
+          <w:i/>
+        </w:rPr>
+        <w:t>(</w:t>
+      </w:r>
+      <w:proofErr w:type="spellStart"/>
+      <w:r>
+        <w:rPr>
+          <w:rFonts w:asciiTheme="minorHAnsi" w:hAnsiTheme="minorHAnsi" w:cstheme="minorHAnsi"/>
+          <w:i/>
+        </w:rPr>
+        <w:t>roomName</w:t>
+      </w:r>
+      <w:proofErr w:type="spellEnd"/>
+      <w:r>
+        <w:rPr>
+          <w:rFonts w:asciiTheme="minorHAnsi" w:hAnsiTheme="minorHAnsi" w:cstheme="minorHAnsi"/>
+          <w:i/>
+        </w:rPr>
+        <w:t xml:space="preserve">) – </w:t>
       </w:r>
       <w:r>
         <w:rPr>
@@ -3456,6 +4070,7 @@
           <w:rFonts w:asciiTheme="minorHAnsi" w:hAnsiTheme="minorHAnsi" w:cstheme="minorHAnsi"/>
         </w:rPr>
       </w:pPr>
+      <w:proofErr w:type="spellStart"/>
       <w:r>
         <w:rPr>
           <w:rFonts w:asciiTheme="minorHAnsi" w:hAnsiTheme="minorHAnsi" w:cstheme="minorHAnsi"/>
@@ -3463,6 +4078,7 @@
         </w:rPr>
         <w:t>LoggedActivity</w:t>
       </w:r>
+      <w:proofErr w:type="spellEnd"/>
       <w:r>
         <w:rPr>
           <w:rFonts w:asciiTheme="minorHAnsi" w:hAnsiTheme="minorHAnsi" w:cstheme="minorHAnsi"/>
@@ -3474,8 +4090,11 @@
     <w:p>
       <w:pPr>
         <w:pStyle w:val="Akapitzlist"/>
+        <w:tabs>
+          <w:tab w:val="left" w:pos="993"/>
+        </w:tabs>
         <w:spacing w:before="240" w:after="120" w:line="276" w:lineRule="auto"/>
-        <w:ind w:left="1224"/>
+        <w:ind w:left="993"/>
         <w:jc w:val="both"/>
         <w:rPr>
           <w:rFonts w:asciiTheme="minorHAnsi" w:hAnsiTheme="minorHAnsi" w:cstheme="minorHAnsi"/>
@@ -3496,17 +4115,43 @@
           <w:numId w:val="7"/>
         </w:numPr>
         <w:spacing w:before="240" w:after="120" w:line="276" w:lineRule="auto"/>
+        <w:ind w:left="1701"/>
         <w:jc w:val="both"/>
         <w:rPr>
           <w:rFonts w:asciiTheme="minorHAnsi" w:hAnsiTheme="minorHAnsi" w:cstheme="minorHAnsi"/>
         </w:rPr>
       </w:pPr>
-      <w:r>
-        <w:rPr>
-          <w:rFonts w:asciiTheme="minorHAnsi" w:hAnsiTheme="minorHAnsi" w:cstheme="minorHAnsi"/>
-          <w:i/>
-        </w:rPr>
-        <w:t>onCreate(savedInstanceState)</w:t>
+      <w:proofErr w:type="spellStart"/>
+      <w:r>
+        <w:rPr>
+          <w:rFonts w:asciiTheme="minorHAnsi" w:hAnsiTheme="minorHAnsi" w:cstheme="minorHAnsi"/>
+          <w:i/>
+        </w:rPr>
+        <w:t>onCreate</w:t>
+      </w:r>
+      <w:proofErr w:type="spellEnd"/>
+      <w:r>
+        <w:rPr>
+          <w:rFonts w:asciiTheme="minorHAnsi" w:hAnsiTheme="minorHAnsi" w:cstheme="minorHAnsi"/>
+          <w:i/>
+        </w:rPr>
+        <w:t>(</w:t>
+      </w:r>
+      <w:proofErr w:type="spellStart"/>
+      <w:r>
+        <w:rPr>
+          <w:rFonts w:asciiTheme="minorHAnsi" w:hAnsiTheme="minorHAnsi" w:cstheme="minorHAnsi"/>
+          <w:i/>
+        </w:rPr>
+        <w:t>savedInstanceState</w:t>
+      </w:r>
+      <w:proofErr w:type="spellEnd"/>
+      <w:r>
+        <w:rPr>
+          <w:rFonts w:asciiTheme="minorHAnsi" w:hAnsiTheme="minorHAnsi" w:cstheme="minorHAnsi"/>
+          <w:i/>
+        </w:rPr>
+        <w:t>)</w:t>
       </w:r>
       <w:r>
         <w:rPr>
@@ -3530,17 +4175,43 @@
           <w:numId w:val="7"/>
         </w:numPr>
         <w:spacing w:before="240" w:after="120" w:line="276" w:lineRule="auto"/>
+        <w:ind w:left="1701"/>
         <w:jc w:val="both"/>
         <w:rPr>
           <w:rFonts w:asciiTheme="minorHAnsi" w:hAnsiTheme="minorHAnsi" w:cstheme="minorHAnsi"/>
         </w:rPr>
       </w:pPr>
-      <w:r>
-        <w:rPr>
-          <w:rFonts w:asciiTheme="minorHAnsi" w:hAnsiTheme="minorHAnsi" w:cstheme="minorHAnsi"/>
-          <w:i/>
-        </w:rPr>
-        <w:t>manageRooms(position)</w:t>
+      <w:proofErr w:type="spellStart"/>
+      <w:r>
+        <w:rPr>
+          <w:rFonts w:asciiTheme="minorHAnsi" w:hAnsiTheme="minorHAnsi" w:cstheme="minorHAnsi"/>
+          <w:i/>
+        </w:rPr>
+        <w:t>manageRooms</w:t>
+      </w:r>
+      <w:proofErr w:type="spellEnd"/>
+      <w:r>
+        <w:rPr>
+          <w:rFonts w:asciiTheme="minorHAnsi" w:hAnsiTheme="minorHAnsi" w:cstheme="minorHAnsi"/>
+          <w:i/>
+        </w:rPr>
+        <w:t>(</w:t>
+      </w:r>
+      <w:proofErr w:type="spellStart"/>
+      <w:r>
+        <w:rPr>
+          <w:rFonts w:asciiTheme="minorHAnsi" w:hAnsiTheme="minorHAnsi" w:cstheme="minorHAnsi"/>
+          <w:i/>
+        </w:rPr>
+        <w:t>position</w:t>
+      </w:r>
+      <w:proofErr w:type="spellEnd"/>
+      <w:r>
+        <w:rPr>
+          <w:rFonts w:asciiTheme="minorHAnsi" w:hAnsiTheme="minorHAnsi" w:cstheme="minorHAnsi"/>
+          <w:i/>
+        </w:rPr>
+        <w:t>)</w:t>
       </w:r>
       <w:r>
         <w:rPr>
@@ -3564,17 +4235,27 @@
           <w:numId w:val="7"/>
         </w:numPr>
         <w:spacing w:before="240" w:after="120" w:line="276" w:lineRule="auto"/>
+        <w:ind w:left="1701"/>
         <w:jc w:val="both"/>
         <w:rPr>
           <w:rFonts w:asciiTheme="minorHAnsi" w:hAnsiTheme="minorHAnsi" w:cstheme="minorHAnsi"/>
         </w:rPr>
       </w:pPr>
-      <w:r>
-        <w:rPr>
-          <w:rFonts w:asciiTheme="minorHAnsi" w:hAnsiTheme="minorHAnsi" w:cstheme="minorHAnsi"/>
-          <w:i/>
-        </w:rPr>
-        <w:t>getRoomsFromServer()</w:t>
+      <w:proofErr w:type="spellStart"/>
+      <w:r>
+        <w:rPr>
+          <w:rFonts w:asciiTheme="minorHAnsi" w:hAnsiTheme="minorHAnsi" w:cstheme="minorHAnsi"/>
+          <w:i/>
+        </w:rPr>
+        <w:t>getRoomsFromServer</w:t>
+      </w:r>
+      <w:proofErr w:type="spellEnd"/>
+      <w:r>
+        <w:rPr>
+          <w:rFonts w:asciiTheme="minorHAnsi" w:hAnsiTheme="minorHAnsi" w:cstheme="minorHAnsi"/>
+          <w:i/>
+        </w:rPr>
+        <w:t>()</w:t>
       </w:r>
       <w:r>
         <w:rPr>
@@ -3598,23 +4279,47 @@
           <w:numId w:val="7"/>
         </w:numPr>
         <w:spacing w:before="240" w:after="120" w:line="276" w:lineRule="auto"/>
+        <w:ind w:left="1701"/>
         <w:jc w:val="both"/>
         <w:rPr>
           <w:rFonts w:asciiTheme="minorHAnsi" w:hAnsiTheme="minorHAnsi" w:cstheme="minorHAnsi"/>
         </w:rPr>
       </w:pPr>
-      <w:r>
-        <w:rPr>
-          <w:rFonts w:asciiTheme="minorHAnsi" w:hAnsiTheme="minorHAnsi" w:cstheme="minorHAnsi"/>
-          <w:i/>
-        </w:rPr>
-        <w:t xml:space="preserve">getFromSpinners() </w:t>
-      </w:r>
-      <w:r>
-        <w:rPr>
-          <w:rFonts w:asciiTheme="minorHAnsi" w:hAnsiTheme="minorHAnsi" w:cstheme="minorHAnsi"/>
-        </w:rPr>
-        <w:t>– metoda umożliwiająca odczytanie wartości wybranych przez użytkownika w spinnerach (numeru pokoju i piętra)</w:t>
+      <w:proofErr w:type="spellStart"/>
+      <w:r>
+        <w:rPr>
+          <w:rFonts w:asciiTheme="minorHAnsi" w:hAnsiTheme="minorHAnsi" w:cstheme="minorHAnsi"/>
+          <w:i/>
+        </w:rPr>
+        <w:t>getFromSpinners</w:t>
+      </w:r>
+      <w:proofErr w:type="spellEnd"/>
+      <w:r>
+        <w:rPr>
+          <w:rFonts w:asciiTheme="minorHAnsi" w:hAnsiTheme="minorHAnsi" w:cstheme="minorHAnsi"/>
+          <w:i/>
+        </w:rPr>
+        <w:t xml:space="preserve">() </w:t>
+      </w:r>
+      <w:r>
+        <w:rPr>
+          <w:rFonts w:asciiTheme="minorHAnsi" w:hAnsiTheme="minorHAnsi" w:cstheme="minorHAnsi"/>
+        </w:rPr>
+        <w:t xml:space="preserve">– metoda umożliwiająca odczytanie wartości wybranych przez użytkownika w </w:t>
+      </w:r>
+      <w:proofErr w:type="spellStart"/>
+      <w:r>
+        <w:rPr>
+          <w:rFonts w:asciiTheme="minorHAnsi" w:hAnsiTheme="minorHAnsi" w:cstheme="minorHAnsi"/>
+        </w:rPr>
+        <w:t>spinnerach</w:t>
+      </w:r>
+      <w:proofErr w:type="spellEnd"/>
+      <w:r>
+        <w:rPr>
+          <w:rFonts w:asciiTheme="minorHAnsi" w:hAnsiTheme="minorHAnsi" w:cstheme="minorHAnsi"/>
+        </w:rPr>
+        <w:t xml:space="preserve"> (numeru pokoju i piętra)</w:t>
       </w:r>
     </w:p>
     <w:p>
@@ -3630,6 +4335,7 @@
           <w:rFonts w:asciiTheme="minorHAnsi" w:hAnsiTheme="minorHAnsi" w:cstheme="minorHAnsi"/>
         </w:rPr>
       </w:pPr>
+      <w:proofErr w:type="spellStart"/>
       <w:r>
         <w:rPr>
           <w:rFonts w:asciiTheme="minorHAnsi" w:hAnsiTheme="minorHAnsi" w:cstheme="minorHAnsi"/>
@@ -3637,12 +4343,16 @@
         </w:rPr>
         <w:t>MainActivity</w:t>
       </w:r>
+      <w:proofErr w:type="spellEnd"/>
     </w:p>
     <w:p>
       <w:pPr>
         <w:pStyle w:val="Akapitzlist"/>
+        <w:tabs>
+          <w:tab w:val="left" w:pos="993"/>
+        </w:tabs>
         <w:spacing w:before="240" w:after="120" w:line="276" w:lineRule="auto"/>
-        <w:ind w:left="1224"/>
+        <w:ind w:left="993"/>
         <w:jc w:val="both"/>
         <w:rPr>
           <w:rFonts w:asciiTheme="minorHAnsi" w:hAnsiTheme="minorHAnsi" w:cstheme="minorHAnsi"/>
@@ -3663,18 +4373,44 @@
           <w:numId w:val="8"/>
         </w:numPr>
         <w:spacing w:before="240" w:after="120" w:line="276" w:lineRule="auto"/>
+        <w:ind w:left="1701"/>
         <w:jc w:val="both"/>
         <w:rPr>
           <w:rFonts w:asciiTheme="minorHAnsi" w:hAnsiTheme="minorHAnsi" w:cstheme="minorHAnsi"/>
         </w:rPr>
       </w:pPr>
+      <w:proofErr w:type="spellStart"/>
       <w:r>
         <w:rPr>
           <w:rFonts w:asciiTheme="minorHAnsi" w:hAnsiTheme="minorHAnsi" w:cstheme="minorHAnsi"/>
           <w:i/>
         </w:rPr>
         <w:lastRenderedPageBreak/>
-        <w:t xml:space="preserve">onCreate(savedInstanceState) </w:t>
+        <w:t>onCreate</w:t>
+      </w:r>
+      <w:proofErr w:type="spellEnd"/>
+      <w:r>
+        <w:rPr>
+          <w:rFonts w:asciiTheme="minorHAnsi" w:hAnsiTheme="minorHAnsi" w:cstheme="minorHAnsi"/>
+          <w:i/>
+        </w:rPr>
+        <w:t>(</w:t>
+      </w:r>
+      <w:proofErr w:type="spellStart"/>
+      <w:r>
+        <w:rPr>
+          <w:rFonts w:asciiTheme="minorHAnsi" w:hAnsiTheme="minorHAnsi" w:cstheme="minorHAnsi"/>
+          <w:i/>
+        </w:rPr>
+        <w:t>savedInstanceState</w:t>
+      </w:r>
+      <w:proofErr w:type="spellEnd"/>
+      <w:r>
+        <w:rPr>
+          <w:rFonts w:asciiTheme="minorHAnsi" w:hAnsiTheme="minorHAnsi" w:cstheme="minorHAnsi"/>
+          <w:i/>
+        </w:rPr>
+        <w:t xml:space="preserve">) </w:t>
       </w:r>
       <w:r>
         <w:rPr>
@@ -3691,17 +4427,43 @@
           <w:numId w:val="8"/>
         </w:numPr>
         <w:spacing w:before="240" w:after="120" w:line="276" w:lineRule="auto"/>
+        <w:ind w:left="1701"/>
         <w:jc w:val="both"/>
         <w:rPr>
           <w:rFonts w:asciiTheme="minorHAnsi" w:hAnsiTheme="minorHAnsi" w:cstheme="minorHAnsi"/>
         </w:rPr>
       </w:pPr>
-      <w:r>
-        <w:rPr>
-          <w:rFonts w:asciiTheme="minorHAnsi" w:hAnsiTheme="minorHAnsi" w:cstheme="minorHAnsi"/>
-          <w:i/>
-        </w:rPr>
-        <w:t xml:space="preserve">checkId(mailGiven,passwordGiven) – </w:t>
+      <w:proofErr w:type="spellStart"/>
+      <w:r>
+        <w:rPr>
+          <w:rFonts w:asciiTheme="minorHAnsi" w:hAnsiTheme="minorHAnsi" w:cstheme="minorHAnsi"/>
+          <w:i/>
+        </w:rPr>
+        <w:t>checkId</w:t>
+      </w:r>
+      <w:proofErr w:type="spellEnd"/>
+      <w:r>
+        <w:rPr>
+          <w:rFonts w:asciiTheme="minorHAnsi" w:hAnsiTheme="minorHAnsi" w:cstheme="minorHAnsi"/>
+          <w:i/>
+        </w:rPr>
+        <w:t>(</w:t>
+      </w:r>
+      <w:proofErr w:type="spellStart"/>
+      <w:r>
+        <w:rPr>
+          <w:rFonts w:asciiTheme="minorHAnsi" w:hAnsiTheme="minorHAnsi" w:cstheme="minorHAnsi"/>
+          <w:i/>
+        </w:rPr>
+        <w:t>mailGiven,passwordGiven</w:t>
+      </w:r>
+      <w:proofErr w:type="spellEnd"/>
+      <w:r>
+        <w:rPr>
+          <w:rFonts w:asciiTheme="minorHAnsi" w:hAnsiTheme="minorHAnsi" w:cstheme="minorHAnsi"/>
+          <w:i/>
+        </w:rPr>
+        <w:t xml:space="preserve">) – </w:t>
       </w:r>
       <w:r>
         <w:rPr>
@@ -3718,17 +4480,27 @@
           <w:numId w:val="8"/>
         </w:numPr>
         <w:spacing w:before="240" w:after="120" w:line="276" w:lineRule="auto"/>
+        <w:ind w:left="1701"/>
         <w:jc w:val="both"/>
         <w:rPr>
           <w:rFonts w:asciiTheme="minorHAnsi" w:hAnsiTheme="minorHAnsi" w:cstheme="minorHAnsi"/>
         </w:rPr>
       </w:pPr>
-      <w:r>
-        <w:rPr>
-          <w:rFonts w:asciiTheme="minorHAnsi" w:hAnsiTheme="minorHAnsi" w:cstheme="minorHAnsi"/>
-          <w:i/>
-        </w:rPr>
-        <w:t xml:space="preserve">moveOn() </w:t>
+      <w:proofErr w:type="spellStart"/>
+      <w:r>
+        <w:rPr>
+          <w:rFonts w:asciiTheme="minorHAnsi" w:hAnsiTheme="minorHAnsi" w:cstheme="minorHAnsi"/>
+          <w:i/>
+        </w:rPr>
+        <w:t>moveOn</w:t>
+      </w:r>
+      <w:proofErr w:type="spellEnd"/>
+      <w:r>
+        <w:rPr>
+          <w:rFonts w:asciiTheme="minorHAnsi" w:hAnsiTheme="minorHAnsi" w:cstheme="minorHAnsi"/>
+          <w:i/>
+        </w:rPr>
+        <w:t xml:space="preserve">() </w:t>
       </w:r>
       <w:r>
         <w:rPr>
@@ -3736,6 +4508,7 @@
         </w:rPr>
         <w:t xml:space="preserve">– metoda umożliwiająca przejście do aktywności </w:t>
       </w:r>
+      <w:proofErr w:type="spellStart"/>
       <w:r>
         <w:rPr>
           <w:rFonts w:asciiTheme="minorHAnsi" w:hAnsiTheme="minorHAnsi" w:cstheme="minorHAnsi"/>
@@ -3743,6 +4516,7 @@
         </w:rPr>
         <w:t>LoggedActivity</w:t>
       </w:r>
+      <w:proofErr w:type="spellEnd"/>
     </w:p>
     <w:p>
       <w:pPr>
@@ -3757,6 +4531,7 @@
           <w:rFonts w:asciiTheme="minorHAnsi" w:hAnsiTheme="minorHAnsi" w:cstheme="minorHAnsi"/>
         </w:rPr>
       </w:pPr>
+      <w:proofErr w:type="spellStart"/>
       <w:r>
         <w:rPr>
           <w:rFonts w:asciiTheme="minorHAnsi" w:hAnsiTheme="minorHAnsi" w:cstheme="minorHAnsi"/>
@@ -3764,12 +4539,16 @@
         </w:rPr>
         <w:t>Room</w:t>
       </w:r>
+      <w:proofErr w:type="spellEnd"/>
     </w:p>
     <w:p>
       <w:pPr>
         <w:pStyle w:val="Akapitzlist"/>
+        <w:tabs>
+          <w:tab w:val="left" w:pos="993"/>
+        </w:tabs>
         <w:spacing w:before="240" w:after="120" w:line="276" w:lineRule="auto"/>
-        <w:ind w:left="1224"/>
+        <w:ind w:left="993"/>
         <w:jc w:val="both"/>
         <w:rPr>
           <w:rFonts w:asciiTheme="minorHAnsi" w:hAnsiTheme="minorHAnsi" w:cstheme="minorHAnsi"/>
@@ -3781,12 +4560,37 @@
         </w:rPr>
         <w:t xml:space="preserve">Obiekty tej klasy są odpowiednikami pojedynczych pokoi danego piętra. Klasa zawiera jedynie dwie metody: </w:t>
       </w:r>
-      <w:r>
-        <w:rPr>
-          <w:rFonts w:asciiTheme="minorHAnsi" w:hAnsiTheme="minorHAnsi" w:cstheme="minorHAnsi"/>
-          <w:i/>
-        </w:rPr>
-        <w:t>setNumber(newRoom)</w:t>
+      <w:proofErr w:type="spellStart"/>
+      <w:r>
+        <w:rPr>
+          <w:rFonts w:asciiTheme="minorHAnsi" w:hAnsiTheme="minorHAnsi" w:cstheme="minorHAnsi"/>
+          <w:i/>
+        </w:rPr>
+        <w:t>setNumber</w:t>
+      </w:r>
+      <w:proofErr w:type="spellEnd"/>
+      <w:r>
+        <w:rPr>
+          <w:rFonts w:asciiTheme="minorHAnsi" w:hAnsiTheme="minorHAnsi" w:cstheme="minorHAnsi"/>
+          <w:i/>
+        </w:rPr>
+        <w:t>(</w:t>
+      </w:r>
+      <w:proofErr w:type="spellStart"/>
+      <w:r>
+        <w:rPr>
+          <w:rFonts w:asciiTheme="minorHAnsi" w:hAnsiTheme="minorHAnsi" w:cstheme="minorHAnsi"/>
+          <w:i/>
+        </w:rPr>
+        <w:t>newRoom</w:t>
+      </w:r>
+      <w:proofErr w:type="spellEnd"/>
+      <w:r>
+        <w:rPr>
+          <w:rFonts w:asciiTheme="minorHAnsi" w:hAnsiTheme="minorHAnsi" w:cstheme="minorHAnsi"/>
+          <w:i/>
+        </w:rPr>
+        <w:t>)</w:t>
       </w:r>
       <w:r>
         <w:rPr>
@@ -3794,18 +4598,41 @@
         </w:rPr>
         <w:t xml:space="preserve"> oraz </w:t>
       </w:r>
-      <w:r>
-        <w:rPr>
-          <w:rFonts w:asciiTheme="minorHAnsi" w:hAnsiTheme="minorHAnsi" w:cstheme="minorHAnsi"/>
-          <w:i/>
-        </w:rPr>
-        <w:t>getNumber()</w:t>
-      </w:r>
-      <w:r>
-        <w:rPr>
-          <w:rFonts w:asciiTheme="minorHAnsi" w:hAnsiTheme="minorHAnsi" w:cstheme="minorHAnsi"/>
-        </w:rPr>
-        <w:t>, będące odpowiednio setterem i getterem numeru danego pokoju.</w:t>
+      <w:proofErr w:type="spellStart"/>
+      <w:r>
+        <w:rPr>
+          <w:rFonts w:asciiTheme="minorHAnsi" w:hAnsiTheme="minorHAnsi" w:cstheme="minorHAnsi"/>
+          <w:i/>
+        </w:rPr>
+        <w:t>getNumber</w:t>
+      </w:r>
+      <w:proofErr w:type="spellEnd"/>
+      <w:r>
+        <w:rPr>
+          <w:rFonts w:asciiTheme="minorHAnsi" w:hAnsiTheme="minorHAnsi" w:cstheme="minorHAnsi"/>
+          <w:i/>
+        </w:rPr>
+        <w:t>()</w:t>
+      </w:r>
+      <w:r>
+        <w:rPr>
+          <w:rFonts w:asciiTheme="minorHAnsi" w:hAnsiTheme="minorHAnsi" w:cstheme="minorHAnsi"/>
+        </w:rPr>
+        <w:t xml:space="preserve">, będące odpowiednio </w:t>
+      </w:r>
+      <w:proofErr w:type="spellStart"/>
+      <w:r>
+        <w:rPr>
+          <w:rFonts w:asciiTheme="minorHAnsi" w:hAnsiTheme="minorHAnsi" w:cstheme="minorHAnsi"/>
+        </w:rPr>
+        <w:t>setterem</w:t>
+      </w:r>
+      <w:proofErr w:type="spellEnd"/>
+      <w:r>
+        <w:rPr>
+          <w:rFonts w:asciiTheme="minorHAnsi" w:hAnsiTheme="minorHAnsi" w:cstheme="minorHAnsi"/>
+        </w:rPr>
+        <w:t xml:space="preserve"> i getterem numeru danego pokoju.</w:t>
       </w:r>
     </w:p>
     <w:p>
@@ -3821,6 +4648,7 @@
           <w:rFonts w:asciiTheme="minorHAnsi" w:hAnsiTheme="minorHAnsi" w:cstheme="minorHAnsi"/>
         </w:rPr>
       </w:pPr>
+      <w:proofErr w:type="spellStart"/>
       <w:r>
         <w:rPr>
           <w:rFonts w:asciiTheme="minorHAnsi" w:hAnsiTheme="minorHAnsi" w:cstheme="minorHAnsi"/>
@@ -3828,12 +4656,13 @@
         </w:rPr>
         <w:t>Util</w:t>
       </w:r>
+      <w:proofErr w:type="spellEnd"/>
     </w:p>
     <w:p>
       <w:pPr>
         <w:pStyle w:val="Akapitzlist"/>
         <w:spacing w:before="240" w:after="120" w:line="276" w:lineRule="auto"/>
-        <w:ind w:left="1224"/>
+        <w:ind w:left="993" w:firstLine="231"/>
         <w:jc w:val="both"/>
         <w:rPr>
           <w:rFonts w:asciiTheme="minorHAnsi" w:hAnsiTheme="minorHAnsi" w:cstheme="minorHAnsi"/>
@@ -3843,14 +4672,69 @@
         <w:rPr>
           <w:rFonts w:asciiTheme="minorHAnsi" w:hAnsiTheme="minorHAnsi" w:cstheme="minorHAnsi"/>
         </w:rPr>
-        <w:t xml:space="preserve">Klasa umożliwiająca dostęp do danych zapisanych w pliku .properties. Jedyną metodą jest </w:t>
-      </w:r>
-      <w:r>
-        <w:rPr>
-          <w:rFonts w:asciiTheme="minorHAnsi" w:hAnsiTheme="minorHAnsi" w:cstheme="minorHAnsi"/>
-          <w:i/>
-        </w:rPr>
-        <w:t>getProperty(key, context)</w:t>
+        <w:t>Klasa umożliwiająca dostęp do danych zapisanych w pliku .</w:t>
+      </w:r>
+      <w:proofErr w:type="spellStart"/>
+      <w:r>
+        <w:rPr>
+          <w:rFonts w:asciiTheme="minorHAnsi" w:hAnsiTheme="minorHAnsi" w:cstheme="minorHAnsi"/>
+        </w:rPr>
+        <w:t>properties</w:t>
+      </w:r>
+      <w:proofErr w:type="spellEnd"/>
+      <w:r>
+        <w:rPr>
+          <w:rFonts w:asciiTheme="minorHAnsi" w:hAnsiTheme="minorHAnsi" w:cstheme="minorHAnsi"/>
+        </w:rPr>
+        <w:t xml:space="preserve">. Jedyną metodą jest </w:t>
+      </w:r>
+      <w:proofErr w:type="spellStart"/>
+      <w:r>
+        <w:rPr>
+          <w:rFonts w:asciiTheme="minorHAnsi" w:hAnsiTheme="minorHAnsi" w:cstheme="minorHAnsi"/>
+          <w:i/>
+        </w:rPr>
+        <w:t>getProperty</w:t>
+      </w:r>
+      <w:proofErr w:type="spellEnd"/>
+      <w:r>
+        <w:rPr>
+          <w:rFonts w:asciiTheme="minorHAnsi" w:hAnsiTheme="minorHAnsi" w:cstheme="minorHAnsi"/>
+          <w:i/>
+        </w:rPr>
+        <w:t>(</w:t>
+      </w:r>
+      <w:proofErr w:type="spellStart"/>
+      <w:r>
+        <w:rPr>
+          <w:rFonts w:asciiTheme="minorHAnsi" w:hAnsiTheme="minorHAnsi" w:cstheme="minorHAnsi"/>
+          <w:i/>
+        </w:rPr>
+        <w:t>key</w:t>
+      </w:r>
+      <w:proofErr w:type="spellEnd"/>
+      <w:r>
+        <w:rPr>
+          <w:rFonts w:asciiTheme="minorHAnsi" w:hAnsiTheme="minorHAnsi" w:cstheme="minorHAnsi"/>
+          <w:i/>
+        </w:rPr>
+        <w:t xml:space="preserve">, </w:t>
+      </w:r>
+      <w:proofErr w:type="spellStart"/>
+      <w:r>
+        <w:rPr>
+          <w:rFonts w:asciiTheme="minorHAnsi" w:hAnsiTheme="minorHAnsi" w:cstheme="minorHAnsi"/>
+          <w:i/>
+        </w:rPr>
+        <w:t>context</w:t>
+      </w:r>
+      <w:proofErr w:type="spellEnd"/>
+      <w:r>
+        <w:rPr>
+          <w:rFonts w:asciiTheme="minorHAnsi" w:hAnsiTheme="minorHAnsi" w:cstheme="minorHAnsi"/>
+          <w:i/>
+        </w:rPr>
+        <w:t>)</w:t>
       </w:r>
       <w:r>
         <w:rPr>
@@ -3894,6 +4778,7 @@
       <w:pPr>
         <w:pStyle w:val="Akapitzlist"/>
         <w:spacing w:before="240" w:line="276" w:lineRule="auto"/>
+        <w:ind w:firstLine="696"/>
         <w:jc w:val="both"/>
         <w:rPr>
           <w:rFonts w:asciiTheme="minorHAnsi" w:hAnsiTheme="minorHAnsi" w:cstheme="minorHAnsi"/>
@@ -3922,6 +4807,65 @@
           <w:rFonts w:asciiTheme="minorHAnsi" w:hAnsiTheme="minorHAnsi" w:cstheme="minorHAnsi"/>
         </w:rPr>
         <w:t xml:space="preserve">dwoma polami, służącymi odpowiednio do wpisania adresu email oraz hasła użytkownika. Użytkownik powinien uzupełnić te dane oraz zatwierdzić, klikając w przycisk „LOGIN”. </w:t>
+      </w:r>
+    </w:p>
+    <w:p>
+      <w:pPr>
+        <w:pStyle w:val="Akapitzlist"/>
+        <w:spacing w:before="240" w:line="276" w:lineRule="auto"/>
+        <w:ind w:firstLine="696"/>
+        <w:jc w:val="both"/>
+        <w:rPr>
+          <w:rFonts w:asciiTheme="minorHAnsi" w:hAnsiTheme="minorHAnsi" w:cstheme="minorHAnsi"/>
+        </w:rPr>
+      </w:pPr>
+      <w:r>
+        <w:rPr>
+          <w:rFonts w:asciiTheme="minorHAnsi" w:hAnsiTheme="minorHAnsi" w:cstheme="minorHAnsi"/>
+        </w:rPr>
+        <w:t>Jeżeli któreś z pól nie zostanie uzupełnione, pojawi się napis „</w:t>
+      </w:r>
+      <w:proofErr w:type="spellStart"/>
+      <w:r>
+        <w:rPr>
+          <w:rFonts w:asciiTheme="minorHAnsi" w:hAnsiTheme="minorHAnsi" w:cstheme="minorHAnsi"/>
+        </w:rPr>
+        <w:t>Fill</w:t>
+      </w:r>
+      <w:proofErr w:type="spellEnd"/>
+      <w:r>
+        <w:rPr>
+          <w:rFonts w:asciiTheme="minorHAnsi" w:hAnsiTheme="minorHAnsi" w:cstheme="minorHAnsi"/>
+        </w:rPr>
+        <w:t xml:space="preserve"> </w:t>
+      </w:r>
+      <w:proofErr w:type="spellStart"/>
+      <w:r>
+        <w:rPr>
+          <w:rFonts w:asciiTheme="minorHAnsi" w:hAnsiTheme="minorHAnsi" w:cstheme="minorHAnsi"/>
+        </w:rPr>
+        <w:t>both</w:t>
+      </w:r>
+      <w:proofErr w:type="spellEnd"/>
+      <w:r>
+        <w:rPr>
+          <w:rFonts w:asciiTheme="minorHAnsi" w:hAnsiTheme="minorHAnsi" w:cstheme="minorHAnsi"/>
+        </w:rPr>
+        <w:t xml:space="preserve"> </w:t>
+      </w:r>
+      <w:proofErr w:type="spellStart"/>
+      <w:r>
+        <w:rPr>
+          <w:rFonts w:asciiTheme="minorHAnsi" w:hAnsiTheme="minorHAnsi" w:cstheme="minorHAnsi"/>
+        </w:rPr>
+        <w:t>fields</w:t>
+      </w:r>
+      <w:proofErr w:type="spellEnd"/>
+      <w:r>
+        <w:rPr>
+          <w:rFonts w:asciiTheme="minorHAnsi" w:hAnsiTheme="minorHAnsi" w:cstheme="minorHAnsi"/>
+        </w:rPr>
+        <w:t>”.</w:t>
       </w:r>
     </w:p>
     <w:p>
@@ -3937,34 +4881,42 @@
         <w:rPr>
           <w:rFonts w:asciiTheme="minorHAnsi" w:hAnsiTheme="minorHAnsi" w:cstheme="minorHAnsi"/>
         </w:rPr>
-        <w:t>Jeżeli któreś z pól nie zostanie uzupełnione, pojawi się napis „Fill both fields”.</w:t>
-      </w:r>
-    </w:p>
-    <w:p>
-      <w:pPr>
-        <w:pStyle w:val="Akapitzlist"/>
-        <w:spacing w:before="240" w:line="276" w:lineRule="auto"/>
-        <w:jc w:val="both"/>
-        <w:rPr>
-          <w:rFonts w:asciiTheme="minorHAnsi" w:hAnsiTheme="minorHAnsi" w:cstheme="minorHAnsi"/>
-        </w:rPr>
-      </w:pPr>
-      <w:r>
-        <w:rPr>
-          <w:rFonts w:asciiTheme="minorHAnsi" w:hAnsiTheme="minorHAnsi" w:cstheme="minorHAnsi"/>
-        </w:rPr>
-        <w:t>Jeżeli podane dane będą nieprawdziwe, pojawi się napis „Wrong credentials”.</w:t>
-      </w:r>
-    </w:p>
-    <w:p>
-      <w:pPr>
-        <w:pStyle w:val="Akapitzlist"/>
-        <w:spacing w:before="240" w:line="276" w:lineRule="auto"/>
-        <w:jc w:val="both"/>
-        <w:rPr>
-          <w:rFonts w:asciiTheme="minorHAnsi" w:hAnsiTheme="minorHAnsi" w:cstheme="minorHAnsi"/>
-        </w:rPr>
-      </w:pPr>
+        <w:t>Jeżeli podane dane będą nieprawdziwe, pojawi się napis „</w:t>
+      </w:r>
+      <w:proofErr w:type="spellStart"/>
+      <w:r>
+        <w:rPr>
+          <w:rFonts w:asciiTheme="minorHAnsi" w:hAnsiTheme="minorHAnsi" w:cstheme="minorHAnsi"/>
+        </w:rPr>
+        <w:t>Wrong</w:t>
+      </w:r>
+      <w:proofErr w:type="spellEnd"/>
+      <w:r>
+        <w:rPr>
+          <w:rFonts w:asciiTheme="minorHAnsi" w:hAnsiTheme="minorHAnsi" w:cstheme="minorHAnsi"/>
+        </w:rPr>
+        <w:t xml:space="preserve"> </w:t>
+      </w:r>
+      <w:proofErr w:type="spellStart"/>
+      <w:r>
+        <w:rPr>
+          <w:rFonts w:asciiTheme="minorHAnsi" w:hAnsiTheme="minorHAnsi" w:cstheme="minorHAnsi"/>
+        </w:rPr>
+        <w:t>credentials</w:t>
+      </w:r>
+      <w:proofErr w:type="spellEnd"/>
+      <w:r>
+        <w:rPr>
+          <w:rFonts w:asciiTheme="minorHAnsi" w:hAnsiTheme="minorHAnsi" w:cstheme="minorHAnsi"/>
+        </w:rPr>
+        <w:t>”.</w:t>
+      </w:r>
+      <w:r>
+        <w:rPr>
+          <w:rFonts w:asciiTheme="minorHAnsi" w:hAnsiTheme="minorHAnsi" w:cstheme="minorHAnsi"/>
+        </w:rPr>
+        <w:t xml:space="preserve"> </w:t>
+      </w:r>
       <w:r>
         <w:rPr>
           <w:rFonts w:asciiTheme="minorHAnsi" w:hAnsiTheme="minorHAnsi" w:cstheme="minorHAnsi"/>
@@ -3975,7 +4927,189 @@
         <w:rPr>
           <w:rFonts w:asciiTheme="minorHAnsi" w:hAnsiTheme="minorHAnsi" w:cstheme="minorHAnsi"/>
         </w:rPr>
-        <w:t>pojawi się napis „Logged” oraz zostanie otwarta kolejna aktywność. Na ekranie pojawią się (patrząc od góry do dołu): napis „Pick a floor”, rozwijana lista pięter, napis „Pick a room”, rozwijana lista pokoi w ramach wybranego piętra, przycisk „OPEN” oraz przycisk „LOG OUT”. Użytkownik powinien kolejno wybrać piętro, wybrać pokój i nacisnąć przycisk „OPEN”. Jeżeli użytkownik posiada prawa do otwierania wybranego pokoju, pod przyciskiem „OPEN” pojawi się napis „Room [numer pokoju] was succesfully opened”. W przeciwnym wypadku pojawi się napis „You have no rights to influence this room!”. W dowolnym momenc</w:t>
+        <w:t>pojawi się napis „</w:t>
+      </w:r>
+      <w:proofErr w:type="spellStart"/>
+      <w:r>
+        <w:rPr>
+          <w:rFonts w:asciiTheme="minorHAnsi" w:hAnsiTheme="minorHAnsi" w:cstheme="minorHAnsi"/>
+        </w:rPr>
+        <w:t>Logged</w:t>
+      </w:r>
+      <w:proofErr w:type="spellEnd"/>
+      <w:r>
+        <w:rPr>
+          <w:rFonts w:asciiTheme="minorHAnsi" w:hAnsiTheme="minorHAnsi" w:cstheme="minorHAnsi"/>
+        </w:rPr>
+        <w:t>” oraz zostanie otwarta kolejna aktywność. Na ekranie pojawią się (patrząc od góry do dołu): napis „</w:t>
+      </w:r>
+      <w:proofErr w:type="spellStart"/>
+      <w:r>
+        <w:rPr>
+          <w:rFonts w:asciiTheme="minorHAnsi" w:hAnsiTheme="minorHAnsi" w:cstheme="minorHAnsi"/>
+        </w:rPr>
+        <w:t>Pick</w:t>
+      </w:r>
+      <w:proofErr w:type="spellEnd"/>
+      <w:r>
+        <w:rPr>
+          <w:rFonts w:asciiTheme="minorHAnsi" w:hAnsiTheme="minorHAnsi" w:cstheme="minorHAnsi"/>
+        </w:rPr>
+        <w:t xml:space="preserve"> a </w:t>
+      </w:r>
+      <w:proofErr w:type="spellStart"/>
+      <w:r>
+        <w:rPr>
+          <w:rFonts w:asciiTheme="minorHAnsi" w:hAnsiTheme="minorHAnsi" w:cstheme="minorHAnsi"/>
+        </w:rPr>
+        <w:t>floor</w:t>
+      </w:r>
+      <w:proofErr w:type="spellEnd"/>
+      <w:r>
+        <w:rPr>
+          <w:rFonts w:asciiTheme="minorHAnsi" w:hAnsiTheme="minorHAnsi" w:cstheme="minorHAnsi"/>
+        </w:rPr>
+        <w:t>”, rozwijana lista pięter, napis „</w:t>
+      </w:r>
+      <w:proofErr w:type="spellStart"/>
+      <w:r>
+        <w:rPr>
+          <w:rFonts w:asciiTheme="minorHAnsi" w:hAnsiTheme="minorHAnsi" w:cstheme="minorHAnsi"/>
+        </w:rPr>
+        <w:t>Pick</w:t>
+      </w:r>
+      <w:proofErr w:type="spellEnd"/>
+      <w:r>
+        <w:rPr>
+          <w:rFonts w:asciiTheme="minorHAnsi" w:hAnsiTheme="minorHAnsi" w:cstheme="minorHAnsi"/>
+        </w:rPr>
+        <w:t xml:space="preserve"> a </w:t>
+      </w:r>
+      <w:proofErr w:type="spellStart"/>
+      <w:r>
+        <w:rPr>
+          <w:rFonts w:asciiTheme="minorHAnsi" w:hAnsiTheme="minorHAnsi" w:cstheme="minorHAnsi"/>
+        </w:rPr>
+        <w:t>room</w:t>
+      </w:r>
+      <w:proofErr w:type="spellEnd"/>
+      <w:r>
+        <w:rPr>
+          <w:rFonts w:asciiTheme="minorHAnsi" w:hAnsiTheme="minorHAnsi" w:cstheme="minorHAnsi"/>
+        </w:rPr>
+        <w:t>”, rozwijana lista pokoi w ramach wybranego piętra, przycisk „OPEN” oraz przycisk „LOG OUT”. Użytkownik powinien kolejno wybrać piętro, wybrać pokój i nacisnąć przycisk „OPEN”. Jeżeli użytkownik posiada prawa do otwierania wybranego pokoju, pod przyciskiem „OPEN” pojawi się napis „</w:t>
+      </w:r>
+      <w:proofErr w:type="spellStart"/>
+      <w:r>
+        <w:rPr>
+          <w:rFonts w:asciiTheme="minorHAnsi" w:hAnsiTheme="minorHAnsi" w:cstheme="minorHAnsi"/>
+        </w:rPr>
+        <w:t>Room</w:t>
+      </w:r>
+      <w:proofErr w:type="spellEnd"/>
+      <w:r>
+        <w:rPr>
+          <w:rFonts w:asciiTheme="minorHAnsi" w:hAnsiTheme="minorHAnsi" w:cstheme="minorHAnsi"/>
+        </w:rPr>
+        <w:t xml:space="preserve"> [numer pokoju] was </w:t>
+      </w:r>
+      <w:proofErr w:type="spellStart"/>
+      <w:r>
+        <w:rPr>
+          <w:rFonts w:asciiTheme="minorHAnsi" w:hAnsiTheme="minorHAnsi" w:cstheme="minorHAnsi"/>
+        </w:rPr>
+        <w:t>succesfully</w:t>
+      </w:r>
+      <w:proofErr w:type="spellEnd"/>
+      <w:r>
+        <w:rPr>
+          <w:rFonts w:asciiTheme="minorHAnsi" w:hAnsiTheme="minorHAnsi" w:cstheme="minorHAnsi"/>
+        </w:rPr>
+        <w:t xml:space="preserve"> </w:t>
+      </w:r>
+      <w:proofErr w:type="spellStart"/>
+      <w:r>
+        <w:rPr>
+          <w:rFonts w:asciiTheme="minorHAnsi" w:hAnsiTheme="minorHAnsi" w:cstheme="minorHAnsi"/>
+        </w:rPr>
+        <w:t>opened</w:t>
+      </w:r>
+      <w:proofErr w:type="spellEnd"/>
+      <w:r>
+        <w:rPr>
+          <w:rFonts w:asciiTheme="minorHAnsi" w:hAnsiTheme="minorHAnsi" w:cstheme="minorHAnsi"/>
+        </w:rPr>
+        <w:t>”. W przeciwnym wypadku pojawi się napis „</w:t>
+      </w:r>
+      <w:proofErr w:type="spellStart"/>
+      <w:r>
+        <w:rPr>
+          <w:rFonts w:asciiTheme="minorHAnsi" w:hAnsiTheme="minorHAnsi" w:cstheme="minorHAnsi"/>
+        </w:rPr>
+        <w:t>You</w:t>
+      </w:r>
+      <w:proofErr w:type="spellEnd"/>
+      <w:r>
+        <w:rPr>
+          <w:rFonts w:asciiTheme="minorHAnsi" w:hAnsiTheme="minorHAnsi" w:cstheme="minorHAnsi"/>
+        </w:rPr>
+        <w:t xml:space="preserve"> </w:t>
+      </w:r>
+      <w:proofErr w:type="spellStart"/>
+      <w:r>
+        <w:rPr>
+          <w:rFonts w:asciiTheme="minorHAnsi" w:hAnsiTheme="minorHAnsi" w:cstheme="minorHAnsi"/>
+        </w:rPr>
+        <w:t>have</w:t>
+      </w:r>
+      <w:proofErr w:type="spellEnd"/>
+      <w:r>
+        <w:rPr>
+          <w:rFonts w:asciiTheme="minorHAnsi" w:hAnsiTheme="minorHAnsi" w:cstheme="minorHAnsi"/>
+        </w:rPr>
+        <w:t xml:space="preserve"> no </w:t>
+      </w:r>
+      <w:proofErr w:type="spellStart"/>
+      <w:r>
+        <w:rPr>
+          <w:rFonts w:asciiTheme="minorHAnsi" w:hAnsiTheme="minorHAnsi" w:cstheme="minorHAnsi"/>
+        </w:rPr>
+        <w:t>rights</w:t>
+      </w:r>
+      <w:proofErr w:type="spellEnd"/>
+      <w:r>
+        <w:rPr>
+          <w:rFonts w:asciiTheme="minorHAnsi" w:hAnsiTheme="minorHAnsi" w:cstheme="minorHAnsi"/>
+        </w:rPr>
+        <w:t xml:space="preserve"> to influence </w:t>
+      </w:r>
+      <w:proofErr w:type="spellStart"/>
+      <w:r>
+        <w:rPr>
+          <w:rFonts w:asciiTheme="minorHAnsi" w:hAnsiTheme="minorHAnsi" w:cstheme="minorHAnsi"/>
+        </w:rPr>
+        <w:t>this</w:t>
+      </w:r>
+      <w:proofErr w:type="spellEnd"/>
+      <w:r>
+        <w:rPr>
+          <w:rFonts w:asciiTheme="minorHAnsi" w:hAnsiTheme="minorHAnsi" w:cstheme="minorHAnsi"/>
+        </w:rPr>
+        <w:t xml:space="preserve"> </w:t>
+      </w:r>
+      <w:proofErr w:type="spellStart"/>
+      <w:r>
+        <w:rPr>
+          <w:rFonts w:asciiTheme="minorHAnsi" w:hAnsiTheme="minorHAnsi" w:cstheme="minorHAnsi"/>
+        </w:rPr>
+        <w:t>room</w:t>
+      </w:r>
+      <w:proofErr w:type="spellEnd"/>
+      <w:r>
+        <w:rPr>
+          <w:rFonts w:asciiTheme="minorHAnsi" w:hAnsiTheme="minorHAnsi" w:cstheme="minorHAnsi"/>
+        </w:rPr>
+        <w:t>!”. W dowolnym momenc</w:t>
       </w:r>
       <w:r>
         <w:rPr>
@@ -4028,29 +5162,26 @@
     </w:p>
     <w:p>
       <w:pPr>
-        <w:suppressAutoHyphens/>
-        <w:ind w:firstLine="284"/>
-        <w:rPr>
-          <w:rFonts w:asciiTheme="minorHAnsi" w:hAnsiTheme="minorHAnsi" w:cstheme="minorHAnsi"/>
+        <w:pStyle w:val="Akapitzlist"/>
+        <w:numPr>
+          <w:ilvl w:val="0"/>
+          <w:numId w:val="1"/>
+        </w:numPr>
+        <w:spacing w:before="240" w:after="120" w:line="276" w:lineRule="auto"/>
+        <w:jc w:val="both"/>
+        <w:rPr>
           <w:b/>
           <w:sz w:val="28"/>
-        </w:rPr>
-      </w:pPr>
-      <w:r>
-        <w:rPr>
-          <w:rFonts w:asciiTheme="minorHAnsi" w:hAnsiTheme="minorHAnsi" w:cstheme="minorHAnsi"/>
+          <w:szCs w:val="28"/>
+        </w:rPr>
+      </w:pPr>
+      <w:r>
+        <w:rPr>
           <w:b/>
           <w:sz w:val="28"/>
+          <w:szCs w:val="28"/>
         </w:rPr>
         <w:lastRenderedPageBreak/>
-        <w:t xml:space="preserve">X. </w:t>
-      </w:r>
-      <w:r>
-        <w:rPr>
-          <w:rFonts w:asciiTheme="minorHAnsi" w:hAnsiTheme="minorHAnsi" w:cstheme="minorHAnsi"/>
-          <w:b/>
-          <w:sz w:val="28"/>
-        </w:rPr>
         <w:t>Wnioski</w:t>
       </w:r>
     </w:p>
@@ -4064,6 +5195,256 @@
           <w:rFonts w:asciiTheme="minorHAnsi" w:hAnsiTheme="minorHAnsi" w:cstheme="minorHAnsi"/>
         </w:rPr>
       </w:pPr>
+    </w:p>
+    <w:p>
+      <w:pPr>
+        <w:pStyle w:val="Akapitzlist"/>
+        <w:spacing w:after="120" w:line="276" w:lineRule="auto"/>
+        <w:ind w:left="0" w:firstLine="425"/>
+        <w:jc w:val="both"/>
+        <w:rPr>
+          <w:rFonts w:asciiTheme="minorHAnsi" w:hAnsiTheme="minorHAnsi" w:cstheme="minorHAnsi"/>
+        </w:rPr>
+      </w:pPr>
+      <w:r>
+        <w:rPr>
+          <w:rFonts w:asciiTheme="minorHAnsi" w:hAnsiTheme="minorHAnsi" w:cstheme="minorHAnsi"/>
+        </w:rPr>
+        <w:t>Podczas realizacji projektu, wykorzystany został język programowania Java wraz z podejściem obiektowym.</w:t>
+      </w:r>
+      <w:r>
+        <w:rPr>
+          <w:rFonts w:asciiTheme="minorHAnsi" w:hAnsiTheme="minorHAnsi" w:cstheme="minorHAnsi"/>
+        </w:rPr>
+        <w:t xml:space="preserve"> W celu zdalnego sterowania pomieszczeniami, został zaimplementowany dedykowany serwer obsługujący przychodzące polecenia. Pozwoliło to na dokładne zrozumienie modelu TCP/IP oraz biblioteki programistycznej </w:t>
+      </w:r>
+      <w:r>
+        <w:rPr>
+          <w:rFonts w:asciiTheme="minorHAnsi" w:hAnsiTheme="minorHAnsi" w:cstheme="minorHAnsi"/>
+        </w:rPr>
+        <w:t>Java</w:t>
+      </w:r>
+      <w:r>
+        <w:rPr>
+          <w:rFonts w:asciiTheme="minorHAnsi" w:hAnsiTheme="minorHAnsi" w:cstheme="minorHAnsi"/>
+          <w:i/>
+        </w:rPr>
+        <w:t>.net</w:t>
+      </w:r>
+      <w:r>
+        <w:rPr>
+          <w:rFonts w:asciiTheme="minorHAnsi" w:hAnsiTheme="minorHAnsi" w:cstheme="minorHAnsi"/>
+        </w:rPr>
+        <w:t>.</w:t>
+      </w:r>
+    </w:p>
+    <w:p>
+      <w:pPr>
+        <w:pStyle w:val="Akapitzlist"/>
+        <w:spacing w:after="120" w:line="276" w:lineRule="auto"/>
+        <w:ind w:left="0" w:firstLine="425"/>
+        <w:jc w:val="both"/>
+        <w:rPr>
+          <w:rFonts w:asciiTheme="minorHAnsi" w:hAnsiTheme="minorHAnsi" w:cstheme="minorHAnsi"/>
+        </w:rPr>
+      </w:pPr>
+      <w:r>
+        <w:rPr>
+          <w:rFonts w:asciiTheme="minorHAnsi" w:hAnsiTheme="minorHAnsi" w:cstheme="minorHAnsi"/>
+        </w:rPr>
+        <w:t>W celu zdalnego kontrolowania pomieszczeniami, utworzony został dedykowany klient dla systemu operacyjnego Android, komunikujący się z serwerem TCP/IP.</w:t>
+      </w:r>
+      <w:r>
+        <w:rPr>
+          <w:rFonts w:asciiTheme="minorHAnsi" w:hAnsiTheme="minorHAnsi" w:cstheme="minorHAnsi"/>
+        </w:rPr>
+        <w:t xml:space="preserve">  Podczas realizacji aplikacji, poznaliśmy szczegółowiej cykl życia aplikacji, zdarzenia asynchroniczne, programowanie wielowątkowe oraz obsługę zdarzeń.</w:t>
+      </w:r>
+    </w:p>
+    <w:p>
+      <w:pPr>
+        <w:pStyle w:val="Akapitzlist"/>
+        <w:spacing w:after="120" w:line="276" w:lineRule="auto"/>
+        <w:ind w:left="0" w:firstLine="425"/>
+        <w:jc w:val="both"/>
+        <w:rPr>
+          <w:rFonts w:asciiTheme="minorHAnsi" w:hAnsiTheme="minorHAnsi" w:cstheme="minorHAnsi"/>
+        </w:rPr>
+      </w:pPr>
+      <w:r>
+        <w:rPr>
+          <w:rFonts w:asciiTheme="minorHAnsi" w:hAnsiTheme="minorHAnsi" w:cstheme="minorHAnsi"/>
+        </w:rPr>
+        <w:t xml:space="preserve">Wartym uwagi jest również baza danych, która przechowuje informacje odnośnie użytkowników wraz z ich uprawnieniami. Do jej realizacji wykorzystany został </w:t>
+      </w:r>
+      <w:r>
+        <w:rPr>
+          <w:rFonts w:asciiTheme="minorHAnsi" w:hAnsiTheme="minorHAnsi" w:cstheme="minorHAnsi"/>
+        </w:rPr>
+        <w:t>wolnodostępny system zarządzania relacyjnymi bazami danych</w:t>
+      </w:r>
+      <w:r>
+        <w:rPr>
+          <w:rFonts w:asciiTheme="minorHAnsi" w:hAnsiTheme="minorHAnsi" w:cstheme="minorHAnsi"/>
+        </w:rPr>
+        <w:t xml:space="preserve"> – </w:t>
+      </w:r>
+      <w:proofErr w:type="spellStart"/>
+      <w:r>
+        <w:rPr>
+          <w:rFonts w:asciiTheme="minorHAnsi" w:hAnsiTheme="minorHAnsi" w:cstheme="minorHAnsi"/>
+        </w:rPr>
+        <w:t>MySQL</w:t>
+      </w:r>
+      <w:proofErr w:type="spellEnd"/>
+      <w:r>
+        <w:rPr>
+          <w:rFonts w:asciiTheme="minorHAnsi" w:hAnsiTheme="minorHAnsi" w:cstheme="minorHAnsi"/>
+        </w:rPr>
+        <w:t>. Podczas jej tworzenia, rozwinęliśmy umiejętności z zakresu projektowania i tworzenia tabel oraz odpowiednich relacji między nimi.</w:t>
+      </w:r>
+    </w:p>
+    <w:p>
+      <w:pPr>
+        <w:pStyle w:val="Akapitzlist"/>
+        <w:spacing w:after="120" w:line="276" w:lineRule="auto"/>
+        <w:ind w:left="0" w:firstLine="425"/>
+        <w:jc w:val="both"/>
+        <w:rPr>
+          <w:rFonts w:asciiTheme="minorHAnsi" w:hAnsiTheme="minorHAnsi" w:cstheme="minorHAnsi"/>
+        </w:rPr>
+      </w:pPr>
+      <w:r>
+        <w:rPr>
+          <w:rFonts w:asciiTheme="minorHAnsi" w:hAnsiTheme="minorHAnsi" w:cstheme="minorHAnsi"/>
+        </w:rPr>
+        <w:t>W celu zarządzania uprawnieniami, utworzony został panel administracyjny. Pozwala on na modyfikację uprawnień poszczególnych użytkowników z wykorzystaniem interfejsu graficznego. Powyższe rozwiązanie eliminuje konieczność ręcznego modyfikowania bazy danych</w:t>
+      </w:r>
+      <w:r>
+        <w:rPr>
+          <w:rFonts w:asciiTheme="minorHAnsi" w:hAnsiTheme="minorHAnsi" w:cstheme="minorHAnsi"/>
+        </w:rPr>
+        <w:t xml:space="preserve"> przez administratora</w:t>
+      </w:r>
+      <w:r>
+        <w:rPr>
+          <w:rFonts w:asciiTheme="minorHAnsi" w:hAnsiTheme="minorHAnsi" w:cstheme="minorHAnsi"/>
+        </w:rPr>
+        <w:t xml:space="preserve"> oraz zwiększa czytelność znajdujących się w niej</w:t>
+      </w:r>
+      <w:r>
+        <w:rPr>
+          <w:rFonts w:asciiTheme="minorHAnsi" w:hAnsiTheme="minorHAnsi" w:cstheme="minorHAnsi"/>
+        </w:rPr>
+        <w:t xml:space="preserve"> danych</w:t>
+      </w:r>
+      <w:r>
+        <w:rPr>
+          <w:rFonts w:asciiTheme="minorHAnsi" w:hAnsiTheme="minorHAnsi" w:cstheme="minorHAnsi"/>
+        </w:rPr>
+        <w:t>.</w:t>
+      </w:r>
+    </w:p>
+    <w:p>
+      <w:pPr>
+        <w:pStyle w:val="Akapitzlist"/>
+        <w:spacing w:after="120" w:line="276" w:lineRule="auto"/>
+        <w:ind w:left="0" w:firstLine="425"/>
+        <w:jc w:val="both"/>
+        <w:rPr>
+          <w:rFonts w:asciiTheme="minorHAnsi" w:hAnsiTheme="minorHAnsi" w:cstheme="minorHAnsi"/>
+        </w:rPr>
+      </w:pPr>
+      <w:r>
+        <w:rPr>
+          <w:rFonts w:asciiTheme="minorHAnsi" w:hAnsiTheme="minorHAnsi" w:cstheme="minorHAnsi"/>
+        </w:rPr>
+        <w:t>Dodatkowo program</w:t>
+      </w:r>
+      <w:r>
+        <w:rPr>
+          <w:rFonts w:asciiTheme="minorHAnsi" w:hAnsiTheme="minorHAnsi" w:cstheme="minorHAnsi"/>
+        </w:rPr>
+        <w:t>y</w:t>
+      </w:r>
+      <w:r>
+        <w:rPr>
+          <w:rFonts w:asciiTheme="minorHAnsi" w:hAnsiTheme="minorHAnsi" w:cstheme="minorHAnsi"/>
+        </w:rPr>
+        <w:t xml:space="preserve"> był</w:t>
+      </w:r>
+      <w:r>
+        <w:rPr>
+          <w:rFonts w:asciiTheme="minorHAnsi" w:hAnsiTheme="minorHAnsi" w:cstheme="minorHAnsi"/>
+        </w:rPr>
+        <w:t>y</w:t>
+      </w:r>
+      <w:r>
+        <w:rPr>
+          <w:rFonts w:asciiTheme="minorHAnsi" w:hAnsiTheme="minorHAnsi" w:cstheme="minorHAnsi"/>
+        </w:rPr>
+        <w:t xml:space="preserve"> testowan</w:t>
+      </w:r>
+      <w:r>
+        <w:rPr>
+          <w:rFonts w:asciiTheme="minorHAnsi" w:hAnsiTheme="minorHAnsi" w:cstheme="minorHAnsi"/>
+        </w:rPr>
+        <w:t>e</w:t>
+      </w:r>
+      <w:r>
+        <w:rPr>
+          <w:rFonts w:asciiTheme="minorHAnsi" w:hAnsiTheme="minorHAnsi" w:cstheme="minorHAnsi"/>
+        </w:rPr>
+        <w:t xml:space="preserve"> wielokrotnie zarówno ze względu na poprawność </w:t>
+      </w:r>
+      <w:r>
+        <w:rPr>
+          <w:rFonts w:asciiTheme="minorHAnsi" w:hAnsiTheme="minorHAnsi" w:cstheme="minorHAnsi"/>
+        </w:rPr>
+        <w:t>ich</w:t>
+      </w:r>
+      <w:r>
+        <w:rPr>
+          <w:rFonts w:asciiTheme="minorHAnsi" w:hAnsiTheme="minorHAnsi" w:cstheme="minorHAnsi"/>
+        </w:rPr>
+        <w:t xml:space="preserve"> działania, jak i efektywność algorytmów. Testowanie z różnymi kombinacjami </w:t>
+      </w:r>
+      <w:r>
+        <w:rPr>
+          <w:rFonts w:asciiTheme="minorHAnsi" w:hAnsiTheme="minorHAnsi" w:cstheme="minorHAnsi"/>
+        </w:rPr>
+        <w:t>argumentów</w:t>
+      </w:r>
+      <w:r>
+        <w:rPr>
+          <w:rFonts w:asciiTheme="minorHAnsi" w:hAnsiTheme="minorHAnsi" w:cstheme="minorHAnsi"/>
+        </w:rPr>
+        <w:t xml:space="preserve">, ich ilościami oraz </w:t>
+      </w:r>
+      <w:r>
+        <w:rPr>
+          <w:rFonts w:asciiTheme="minorHAnsi" w:hAnsiTheme="minorHAnsi" w:cstheme="minorHAnsi"/>
+        </w:rPr>
+        <w:t>wartościami</w:t>
+      </w:r>
+      <w:r>
+        <w:rPr>
+          <w:rFonts w:asciiTheme="minorHAnsi" w:hAnsiTheme="minorHAnsi" w:cstheme="minorHAnsi"/>
+        </w:rPr>
+        <w:t xml:space="preserve"> przebiegło zgodnie z założeniami </w:t>
+      </w:r>
+      <w:r>
+        <w:rPr>
+          <w:rFonts w:asciiTheme="minorHAnsi" w:hAnsiTheme="minorHAnsi" w:cstheme="minorHAnsi"/>
+        </w:rPr>
+        <w:br/>
+      </w:r>
+      <w:r>
+        <w:rPr>
+          <w:rFonts w:asciiTheme="minorHAnsi" w:hAnsiTheme="minorHAnsi" w:cstheme="minorHAnsi"/>
+        </w:rPr>
+        <w:t>i oczekiwaniami. Program dobrze pobierał dane wprowadzone przez użytkownika oraz w razie braku ich poprawności, informował użytkownika stosownym komunikatem.</w:t>
+      </w:r>
     </w:p>
     <w:sectPr>
       <w:pgSz w:w="11906" w:h="16838"/>
@@ -4209,6 +5590,95 @@
     </w:lvl>
   </w:abstractNum>
   <w:abstractNum w:abstractNumId="2">
+    <w:nsid w:val="2FDF34E1"/>
+    <w:multiLevelType w:val="hybridMultilevel"/>
+    <w:tmpl w:val="CADAB0F0"/>
+    <w:lvl w:ilvl="0" w:tplc="04150017">
+      <w:start w:val="1"/>
+      <w:numFmt w:val="lowerLetter"/>
+      <w:lvlText w:val="%1)"/>
+      <w:lvlJc w:val="left"/>
+      <w:pPr>
+        <w:ind w:left="720" w:hanging="360"/>
+      </w:pPr>
+      <w:rPr>
+        <w:rFonts w:hint="default"/>
+      </w:rPr>
+    </w:lvl>
+    <w:lvl w:ilvl="1" w:tplc="04150019" w:tentative="1">
+      <w:start w:val="1"/>
+      <w:numFmt w:val="lowerLetter"/>
+      <w:lvlText w:val="%2."/>
+      <w:lvlJc w:val="left"/>
+      <w:pPr>
+        <w:ind w:left="1440" w:hanging="360"/>
+      </w:pPr>
+    </w:lvl>
+    <w:lvl w:ilvl="2" w:tplc="0415001B" w:tentative="1">
+      <w:start w:val="1"/>
+      <w:numFmt w:val="lowerRoman"/>
+      <w:lvlText w:val="%3."/>
+      <w:lvlJc w:val="right"/>
+      <w:pPr>
+        <w:ind w:left="2160" w:hanging="180"/>
+      </w:pPr>
+    </w:lvl>
+    <w:lvl w:ilvl="3" w:tplc="0415000F" w:tentative="1">
+      <w:start w:val="1"/>
+      <w:numFmt w:val="decimal"/>
+      <w:lvlText w:val="%4."/>
+      <w:lvlJc w:val="left"/>
+      <w:pPr>
+        <w:ind w:left="2880" w:hanging="360"/>
+      </w:pPr>
+    </w:lvl>
+    <w:lvl w:ilvl="4" w:tplc="04150019" w:tentative="1">
+      <w:start w:val="1"/>
+      <w:numFmt w:val="lowerLetter"/>
+      <w:lvlText w:val="%5."/>
+      <w:lvlJc w:val="left"/>
+      <w:pPr>
+        <w:ind w:left="3600" w:hanging="360"/>
+      </w:pPr>
+    </w:lvl>
+    <w:lvl w:ilvl="5" w:tplc="0415001B" w:tentative="1">
+      <w:start w:val="1"/>
+      <w:numFmt w:val="lowerRoman"/>
+      <w:lvlText w:val="%6."/>
+      <w:lvlJc w:val="right"/>
+      <w:pPr>
+        <w:ind w:left="4320" w:hanging="180"/>
+      </w:pPr>
+    </w:lvl>
+    <w:lvl w:ilvl="6" w:tplc="0415000F" w:tentative="1">
+      <w:start w:val="1"/>
+      <w:numFmt w:val="decimal"/>
+      <w:lvlText w:val="%7."/>
+      <w:lvlJc w:val="left"/>
+      <w:pPr>
+        <w:ind w:left="5040" w:hanging="360"/>
+      </w:pPr>
+    </w:lvl>
+    <w:lvl w:ilvl="7" w:tplc="04150019" w:tentative="1">
+      <w:start w:val="1"/>
+      <w:numFmt w:val="lowerLetter"/>
+      <w:lvlText w:val="%8."/>
+      <w:lvlJc w:val="left"/>
+      <w:pPr>
+        <w:ind w:left="5760" w:hanging="360"/>
+      </w:pPr>
+    </w:lvl>
+    <w:lvl w:ilvl="8" w:tplc="0415001B" w:tentative="1">
+      <w:start w:val="1"/>
+      <w:numFmt w:val="lowerRoman"/>
+      <w:lvlText w:val="%9."/>
+      <w:lvlJc w:val="right"/>
+      <w:pPr>
+        <w:ind w:left="6480" w:hanging="180"/>
+      </w:pPr>
+    </w:lvl>
+  </w:abstractNum>
+  <w:abstractNum w:abstractNumId="3">
     <w:nsid w:val="5BCE44EE"/>
     <w:multiLevelType w:val="multilevel"/>
     <w:tmpl w:val="0415001F"/>
@@ -4294,7 +5764,7 @@
       </w:pPr>
     </w:lvl>
   </w:abstractNum>
-  <w:abstractNum w:abstractNumId="3">
+  <w:abstractNum w:abstractNumId="4">
     <w:nsid w:val="5BDD738C"/>
     <w:multiLevelType w:val="hybridMultilevel"/>
     <w:tmpl w:val="0270BA40"/>
@@ -4407,7 +5877,93 @@
       </w:rPr>
     </w:lvl>
   </w:abstractNum>
-  <w:abstractNum w:abstractNumId="4">
+  <w:abstractNum w:abstractNumId="5">
+    <w:nsid w:val="650945FC"/>
+    <w:multiLevelType w:val="hybridMultilevel"/>
+    <w:tmpl w:val="4D040B42"/>
+    <w:lvl w:ilvl="0" w:tplc="04150017">
+      <w:start w:val="1"/>
+      <w:numFmt w:val="lowerLetter"/>
+      <w:lvlText w:val="%1)"/>
+      <w:lvlJc w:val="left"/>
+      <w:pPr>
+        <w:ind w:left="720" w:hanging="360"/>
+      </w:pPr>
+    </w:lvl>
+    <w:lvl w:ilvl="1" w:tplc="04150019" w:tentative="1">
+      <w:start w:val="1"/>
+      <w:numFmt w:val="lowerLetter"/>
+      <w:lvlText w:val="%2."/>
+      <w:lvlJc w:val="left"/>
+      <w:pPr>
+        <w:ind w:left="1440" w:hanging="360"/>
+      </w:pPr>
+    </w:lvl>
+    <w:lvl w:ilvl="2" w:tplc="0415001B" w:tentative="1">
+      <w:start w:val="1"/>
+      <w:numFmt w:val="lowerRoman"/>
+      <w:lvlText w:val="%3."/>
+      <w:lvlJc w:val="right"/>
+      <w:pPr>
+        <w:ind w:left="2160" w:hanging="180"/>
+      </w:pPr>
+    </w:lvl>
+    <w:lvl w:ilvl="3" w:tplc="0415000F" w:tentative="1">
+      <w:start w:val="1"/>
+      <w:numFmt w:val="decimal"/>
+      <w:lvlText w:val="%4."/>
+      <w:lvlJc w:val="left"/>
+      <w:pPr>
+        <w:ind w:left="2880" w:hanging="360"/>
+      </w:pPr>
+    </w:lvl>
+    <w:lvl w:ilvl="4" w:tplc="04150019" w:tentative="1">
+      <w:start w:val="1"/>
+      <w:numFmt w:val="lowerLetter"/>
+      <w:lvlText w:val="%5."/>
+      <w:lvlJc w:val="left"/>
+      <w:pPr>
+        <w:ind w:left="3600" w:hanging="360"/>
+      </w:pPr>
+    </w:lvl>
+    <w:lvl w:ilvl="5" w:tplc="0415001B" w:tentative="1">
+      <w:start w:val="1"/>
+      <w:numFmt w:val="lowerRoman"/>
+      <w:lvlText w:val="%6."/>
+      <w:lvlJc w:val="right"/>
+      <w:pPr>
+        <w:ind w:left="4320" w:hanging="180"/>
+      </w:pPr>
+    </w:lvl>
+    <w:lvl w:ilvl="6" w:tplc="0415000F" w:tentative="1">
+      <w:start w:val="1"/>
+      <w:numFmt w:val="decimal"/>
+      <w:lvlText w:val="%7."/>
+      <w:lvlJc w:val="left"/>
+      <w:pPr>
+        <w:ind w:left="5040" w:hanging="360"/>
+      </w:pPr>
+    </w:lvl>
+    <w:lvl w:ilvl="7" w:tplc="04150019" w:tentative="1">
+      <w:start w:val="1"/>
+      <w:numFmt w:val="lowerLetter"/>
+      <w:lvlText w:val="%8."/>
+      <w:lvlJc w:val="left"/>
+      <w:pPr>
+        <w:ind w:left="5760" w:hanging="360"/>
+      </w:pPr>
+    </w:lvl>
+    <w:lvl w:ilvl="8" w:tplc="0415001B" w:tentative="1">
+      <w:start w:val="1"/>
+      <w:numFmt w:val="lowerRoman"/>
+      <w:lvlText w:val="%9."/>
+      <w:lvlJc w:val="right"/>
+      <w:pPr>
+        <w:ind w:left="6480" w:hanging="180"/>
+      </w:pPr>
+    </w:lvl>
+  </w:abstractNum>
+  <w:abstractNum w:abstractNumId="6">
     <w:nsid w:val="689B4323"/>
     <w:multiLevelType w:val="hybridMultilevel"/>
     <w:tmpl w:val="A21A506C"/>
@@ -4520,7 +6076,7 @@
       </w:rPr>
     </w:lvl>
   </w:abstractNum>
-  <w:abstractNum w:abstractNumId="5">
+  <w:abstractNum w:abstractNumId="7">
     <w:nsid w:val="6EE64BAD"/>
     <w:multiLevelType w:val="multilevel"/>
     <w:tmpl w:val="0415001F"/>
@@ -4609,7 +6165,7 @@
       </w:pPr>
     </w:lvl>
   </w:abstractNum>
-  <w:abstractNum w:abstractNumId="6">
+  <w:abstractNum w:abstractNumId="8">
     <w:nsid w:val="76E44B4E"/>
     <w:multiLevelType w:val="hybridMultilevel"/>
     <w:tmpl w:val="66122B72"/>
@@ -4722,7 +6278,7 @@
       </w:rPr>
     </w:lvl>
   </w:abstractNum>
-  <w:abstractNum w:abstractNumId="7">
+  <w:abstractNum w:abstractNumId="9">
     <w:nsid w:val="799D5CD0"/>
     <w:multiLevelType w:val="multilevel"/>
     <w:tmpl w:val="0415001F"/>
@@ -4809,28 +6365,34 @@
     </w:lvl>
   </w:abstractNum>
   <w:num w:numId="1">
-    <w:abstractNumId w:val="5"/>
+    <w:abstractNumId w:val="7"/>
   </w:num>
   <w:num w:numId="2">
     <w:abstractNumId w:val="0"/>
   </w:num>
   <w:num w:numId="3">
-    <w:abstractNumId w:val="7"/>
+    <w:abstractNumId w:val="9"/>
   </w:num>
   <w:num w:numId="4">
-    <w:abstractNumId w:val="2"/>
+    <w:abstractNumId w:val="3"/>
   </w:num>
   <w:num w:numId="5">
     <w:abstractNumId w:val="1"/>
   </w:num>
   <w:num w:numId="6">
+    <w:abstractNumId w:val="6"/>
+  </w:num>
+  <w:num w:numId="7">
+    <w:abstractNumId w:val="8"/>
+  </w:num>
+  <w:num w:numId="8">
     <w:abstractNumId w:val="4"/>
   </w:num>
-  <w:num w:numId="7">
-    <w:abstractNumId w:val="6"/>
+  <w:num w:numId="9">
+    <w:abstractNumId w:val="5"/>
   </w:num>
-  <w:num w:numId="8">
-    <w:abstractNumId w:val="3"/>
+  <w:num w:numId="10">
+    <w:abstractNumId w:val="2"/>
   </w:num>
 </w:numbering>
 </file>

</xml_diff>